<commit_message>
Analyze papers 8, 1, 2
</commit_message>
<xml_diff>
--- a/1_Literature/Literature_draft.docx
+++ b/1_Literature/Literature_draft.docx
@@ -270,7 +270,7 @@
                 <o:lock v:ext="edit" aspectratio="t"/>
               </v:shapetype>
               <v:shape id="Ink 273" o:spid="_x0000_s1026" type="#_x0000_t75" style="position:absolute;margin-left:99.8pt;margin-top:253.55pt;width:1.45pt;height:1.45pt;z-index:251759616;visibility:visible;mso-wrap-style:square;mso-wrap-distance-left:9pt;mso-wrap-distance-top:0;mso-wrap-distance-right:9pt;mso-wrap-distance-bottom:0;mso-position-horizontal:absolute;mso-position-horizontal-relative:text;mso-position-vertical:absolute;mso-position-vertical-relative:text" o:gfxdata="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">
-                <v:imagedata r:id="rId8" o:title=""/>
+                <v:imagedata r:id="rId9" o:title=""/>
               </v:shape>
             </w:pict>
           </mc:Fallback>
@@ -505,6 +505,7 @@
           <w:b/>
           <w:bCs/>
           <w:color w:val="000000" w:themeColor="text1"/>
+          <w:highlight w:val="darkGreen"/>
           <w:u w:val="single"/>
           <w:lang w:val="en-GB"/>
         </w:rPr>
@@ -516,6 +517,7 @@
           <w:b/>
           <w:bCs/>
           <w:color w:val="000000" w:themeColor="text1"/>
+          <w:highlight w:val="darkGreen"/>
           <w:u w:val="single"/>
           <w:lang w:val="en-GB"/>
         </w:rPr>
@@ -527,6 +529,7 @@
           <w:b/>
           <w:bCs/>
           <w:color w:val="000000" w:themeColor="text1"/>
+          <w:highlight w:val="darkGreen"/>
           <w:u w:val="single"/>
           <w:lang w:val="en-GB"/>
         </w:rPr>
@@ -538,10 +541,35 @@
           <w:b/>
           <w:bCs/>
           <w:color w:val="FF0000"/>
+          <w:highlight w:val="darkGreen"/>
           <w:u w:val="single"/>
           <w:lang w:val="en-GB"/>
         </w:rPr>
-        <w:t>[cannot access]</w:t>
+        <w:t>[</w:t>
+      </w:r>
+      <w:r>
+        <w:rPr>
+          <w:rFonts w:ascii="Segoe UI" w:hAnsi="Segoe UI" w:cs="Segoe UI"/>
+          <w:b/>
+          <w:bCs/>
+          <w:color w:val="FF0000"/>
+          <w:highlight w:val="darkGreen"/>
+          <w:u w:val="single"/>
+          <w:lang w:val="en-GB"/>
+        </w:rPr>
+        <w:t>ok</w:t>
+      </w:r>
+      <w:r>
+        <w:rPr>
+          <w:rFonts w:ascii="Segoe UI" w:hAnsi="Segoe UI" w:cs="Segoe UI"/>
+          <w:b/>
+          <w:bCs/>
+          <w:color w:val="FF0000"/>
+          <w:highlight w:val="darkGreen"/>
+          <w:u w:val="single"/>
+          <w:lang w:val="en-GB"/>
+        </w:rPr>
+        <w:t>]</w:t>
       </w:r>
     </w:p>
     <w:p>
@@ -831,7 +859,7 @@
         </w:rPr>
         <w:t>Helen C. Ahn and others, Architectural Barriers to Persons With Disabilities in Businesses in an Urban Community, The Journal of Burn Care &amp; Rehabilitation, Volume 15, Issue 2, March-April 1994, Pages 176–179, </w:t>
       </w:r>
-      <w:hyperlink r:id="rId9" w:history="1">
+      <w:hyperlink r:id="rId10" w:history="1">
         <w:r>
           <w:rPr>
             <w:rStyle w:val="Hyperlink"/>
@@ -841,7 +869,856 @@
             <w:u w:val="none"/>
             <w:lang w:val="en-GB"/>
           </w:rPr>
-          <w:t>https://doi.org/1</w:t>
+          <w:t>https://doi.org/10.1097/00004630-199403000-00014</w:t>
+        </w:r>
+      </w:hyperlink>
+    </w:p>
+    <w:p>
+      <w:pPr>
+        <w:pStyle w:val="code-line"/>
+        <w:spacing w:before="0" w:beforeAutospacing="0" w:after="168" w:afterAutospacing="0"/>
+        <w:contextualSpacing/>
+        <w:rPr>
+          <w:rFonts w:ascii="Segoe UI" w:hAnsi="Segoe UI" w:cs="Segoe UI"/>
+          <w:color w:val="CCCCCC"/>
+          <w:sz w:val="21"/>
+          <w:szCs w:val="21"/>
+          <w:lang w:val="en-GB"/>
+        </w:rPr>
+      </w:pPr>
+    </w:p>
+    <w:p>
+      <w:pPr>
+        <w:pStyle w:val="Heading3"/>
+        <w:spacing w:before="0" w:after="48"/>
+        <w:rPr>
+          <w:rFonts w:ascii="Segoe UI" w:hAnsi="Segoe UI" w:cs="Segoe UI"/>
+          <w:color w:val="000000" w:themeColor="text1"/>
+          <w:u w:val="single"/>
+          <w:lang w:val="en-GB"/>
+        </w:rPr>
+      </w:pPr>
+      <w:r>
+        <w:rPr>
+          <w:rFonts w:ascii="Segoe UI" w:hAnsi="Segoe UI" w:cs="Segoe UI"/>
+          <w:b/>
+          <w:bCs/>
+          <w:color w:val="000000" w:themeColor="text1"/>
+          <w:u w:val="single"/>
+          <w:lang w:val="en-GB"/>
+        </w:rPr>
+        <w:t xml:space="preserve">2 - </w:t>
+      </w:r>
+      <w:r>
+        <w:rPr>
+          <w:rFonts w:ascii="Segoe UI" w:hAnsi="Segoe UI" w:cs="Segoe UI"/>
+          <w:b/>
+          <w:bCs/>
+          <w:color w:val="000000" w:themeColor="text1"/>
+          <w:u w:val="single"/>
+          <w:lang w:val="en-GB"/>
+        </w:rPr>
+        <w:t xml:space="preserve">Architectural Barriers: </w:t>
+      </w:r>
+      <w:proofErr w:type="gramStart"/>
+      <w:r>
+        <w:rPr>
+          <w:rFonts w:ascii="Segoe UI" w:hAnsi="Segoe UI" w:cs="Segoe UI"/>
+          <w:b/>
+          <w:bCs/>
+          <w:color w:val="000000" w:themeColor="text1"/>
+          <w:u w:val="single"/>
+          <w:lang w:val="en-GB"/>
+        </w:rPr>
+        <w:t>a</w:t>
+      </w:r>
+      <w:proofErr w:type="gramEnd"/>
+      <w:r>
+        <w:rPr>
+          <w:rFonts w:ascii="Segoe UI" w:hAnsi="Segoe UI" w:cs="Segoe UI"/>
+          <w:b/>
+          <w:bCs/>
+          <w:color w:val="000000" w:themeColor="text1"/>
+          <w:u w:val="single"/>
+          <w:lang w:val="en-GB"/>
+        </w:rPr>
+        <w:t xml:space="preserve"> Perspective on Progress</w:t>
+      </w:r>
+      <w:r>
+        <w:rPr>
+          <w:rFonts w:ascii="Segoe UI" w:hAnsi="Segoe UI" w:cs="Segoe UI"/>
+          <w:b/>
+          <w:bCs/>
+          <w:color w:val="000000" w:themeColor="text1"/>
+          <w:u w:val="single"/>
+          <w:lang w:val="en-GB"/>
+        </w:rPr>
+        <w:t xml:space="preserve"> </w:t>
+      </w:r>
+      <w:r>
+        <w:rPr>
+          <w:rFonts w:ascii="Segoe UI" w:hAnsi="Segoe UI" w:cs="Segoe UI"/>
+          <w:b/>
+          <w:bCs/>
+          <w:color w:val="FF0000"/>
+          <w:u w:val="single"/>
+          <w:lang w:val="en-GB"/>
+        </w:rPr>
+        <w:t>[ok]</w:t>
+      </w:r>
+    </w:p>
+    <w:p>
+      <w:pPr>
+        <w:pStyle w:val="Heading4"/>
+        <w:spacing w:before="0" w:after="48"/>
+        <w:rPr>
+          <w:rFonts w:ascii="Segoe UI" w:hAnsi="Segoe UI" w:cs="Segoe UI"/>
+          <w:b/>
+          <w:bCs/>
+          <w:color w:val="000000" w:themeColor="text1"/>
+          <w:sz w:val="21"/>
+          <w:szCs w:val="21"/>
+          <w:lang w:val="en-GB"/>
+        </w:rPr>
+      </w:pPr>
+      <w:r>
+        <w:rPr>
+          <w:rFonts w:ascii="Segoe UI" w:hAnsi="Segoe UI" w:cs="Segoe UI"/>
+          <w:b/>
+          <w:bCs/>
+          <w:color w:val="000000" w:themeColor="text1"/>
+          <w:sz w:val="21"/>
+          <w:szCs w:val="21"/>
+          <w:lang w:val="en-GB"/>
+        </w:rPr>
+        <w:t>Abstract</w:t>
+      </w:r>
+    </w:p>
+    <w:p>
+      <w:pPr>
+        <w:pStyle w:val="code-line"/>
+        <w:spacing w:before="0" w:beforeAutospacing="0" w:after="168" w:afterAutospacing="0"/>
+        <w:rPr>
+          <w:rFonts w:ascii="Segoe UI" w:hAnsi="Segoe UI" w:cs="Segoe UI"/>
+          <w:color w:val="000000" w:themeColor="text1"/>
+          <w:sz w:val="21"/>
+          <w:szCs w:val="21"/>
+          <w:lang w:val="en-GB"/>
+        </w:rPr>
+      </w:pPr>
+      <w:r>
+        <w:rPr>
+          <w:rFonts w:ascii="Segoe UI" w:hAnsi="Segoe UI" w:cs="Segoe UI"/>
+          <w:color w:val="000000" w:themeColor="text1"/>
+          <w:sz w:val="21"/>
+          <w:szCs w:val="21"/>
+          <w:lang w:val="en-GB"/>
+        </w:rPr>
+        <w:t xml:space="preserve">Over the past twenty-five years, </w:t>
+      </w:r>
+      <w:r>
+        <w:rPr>
+          <w:rFonts w:ascii="Segoe UI" w:hAnsi="Segoe UI" w:cs="Segoe UI"/>
+          <w:color w:val="000000" w:themeColor="text1"/>
+          <w:sz w:val="21"/>
+          <w:szCs w:val="21"/>
+          <w:highlight w:val="green"/>
+          <w:lang w:val="en-GB"/>
+        </w:rPr>
+        <w:t>laws</w:t>
+      </w:r>
+      <w:r>
+        <w:rPr>
+          <w:rFonts w:ascii="Segoe UI" w:hAnsi="Segoe UI" w:cs="Segoe UI"/>
+          <w:color w:val="000000" w:themeColor="text1"/>
+          <w:sz w:val="21"/>
+          <w:szCs w:val="21"/>
+          <w:lang w:val="en-GB"/>
+        </w:rPr>
+        <w:t xml:space="preserve"> have been enacted mandating that buildings be designed and constructed to be accessible to persons with handicaps. The implementation of these laws with </w:t>
+      </w:r>
+      <w:r>
+        <w:rPr>
+          <w:rFonts w:ascii="Segoe UI" w:hAnsi="Segoe UI" w:cs="Segoe UI"/>
+          <w:color w:val="000000" w:themeColor="text1"/>
+          <w:sz w:val="21"/>
+          <w:szCs w:val="21"/>
+          <w:highlight w:val="green"/>
+          <w:lang w:val="en-GB"/>
+        </w:rPr>
+        <w:t>barrier-free design standards</w:t>
+      </w:r>
+      <w:r>
+        <w:rPr>
+          <w:rFonts w:ascii="Segoe UI" w:hAnsi="Segoe UI" w:cs="Segoe UI"/>
+          <w:color w:val="000000" w:themeColor="text1"/>
+          <w:sz w:val="21"/>
+          <w:szCs w:val="21"/>
+          <w:lang w:val="en-GB"/>
+        </w:rPr>
+        <w:t xml:space="preserve">, which also developed in this period, has led to significant process in the involvement of disabled persons in the fabric of American society. </w:t>
+      </w:r>
+      <w:r>
+        <w:rPr>
+          <w:rFonts w:ascii="Segoe UI" w:hAnsi="Segoe UI" w:cs="Segoe UI"/>
+          <w:color w:val="000000" w:themeColor="text1"/>
+          <w:sz w:val="21"/>
+          <w:szCs w:val="21"/>
+          <w:highlight w:val="green"/>
+          <w:lang w:val="en-GB"/>
+        </w:rPr>
+        <w:t xml:space="preserve">Accessible design </w:t>
+      </w:r>
+      <w:r>
+        <w:rPr>
+          <w:rFonts w:ascii="Segoe UI" w:hAnsi="Segoe UI" w:cs="Segoe UI"/>
+          <w:color w:val="000000" w:themeColor="text1"/>
+          <w:sz w:val="21"/>
+          <w:szCs w:val="21"/>
+          <w:highlight w:val="yellow"/>
+          <w:lang w:val="en-GB"/>
+        </w:rPr>
+        <w:t xml:space="preserve">is currently in an </w:t>
+      </w:r>
+      <w:r>
+        <w:rPr>
+          <w:rFonts w:ascii="Segoe UI" w:hAnsi="Segoe UI" w:cs="Segoe UI"/>
+          <w:color w:val="000000" w:themeColor="text1"/>
+          <w:sz w:val="21"/>
+          <w:szCs w:val="21"/>
+          <w:highlight w:val="yellow"/>
+          <w:lang w:val="en-GB"/>
+        </w:rPr>
+        <w:lastRenderedPageBreak/>
+        <w:t>age of implementation</w:t>
+      </w:r>
+      <w:r>
+        <w:rPr>
+          <w:rFonts w:ascii="Segoe UI" w:hAnsi="Segoe UI" w:cs="Segoe UI"/>
+          <w:color w:val="000000" w:themeColor="text1"/>
+          <w:sz w:val="21"/>
+          <w:szCs w:val="21"/>
+          <w:lang w:val="en-GB"/>
+        </w:rPr>
+        <w:t>. It is apparently on a projected course where "handicapped design" will' ultimately be so fully integrated into the creative process that it will be part of "universal design" in which architects and designers maximize the number of users and their experiences in a facility.</w:t>
+      </w:r>
+    </w:p>
+    <w:p>
+      <w:pPr>
+        <w:pStyle w:val="Heading4"/>
+        <w:spacing w:before="0" w:after="48"/>
+        <w:contextualSpacing/>
+        <w:rPr>
+          <w:rFonts w:ascii="Segoe UI" w:hAnsi="Segoe UI" w:cs="Segoe UI"/>
+          <w:color w:val="000000" w:themeColor="text1"/>
+          <w:sz w:val="21"/>
+          <w:szCs w:val="21"/>
+          <w:lang w:val="en-GB"/>
+        </w:rPr>
+      </w:pPr>
+      <w:r>
+        <w:rPr>
+          <w:rFonts w:ascii="Segoe UI" w:hAnsi="Segoe UI" w:cs="Segoe UI"/>
+          <w:b/>
+          <w:bCs/>
+          <w:color w:val="000000" w:themeColor="text1"/>
+          <w:sz w:val="21"/>
+          <w:szCs w:val="21"/>
+          <w:lang w:val="en-GB"/>
+        </w:rPr>
+        <w:t>Keywords</w:t>
+      </w:r>
+    </w:p>
+    <w:p>
+      <w:pPr>
+        <w:pStyle w:val="code-line"/>
+        <w:spacing w:before="0" w:beforeAutospacing="0" w:after="168" w:afterAutospacing="0"/>
+        <w:rPr>
+          <w:rFonts w:ascii="Segoe UI" w:hAnsi="Segoe UI" w:cs="Segoe UI"/>
+          <w:color w:val="000000" w:themeColor="text1"/>
+          <w:sz w:val="21"/>
+          <w:szCs w:val="21"/>
+          <w:lang w:val="en-GB"/>
+        </w:rPr>
+      </w:pPr>
+      <w:r>
+        <w:rPr>
+          <w:rFonts w:ascii="Segoe UI" w:hAnsi="Segoe UI" w:cs="Segoe UI"/>
+          <w:color w:val="000000" w:themeColor="text1"/>
+          <w:sz w:val="21"/>
+          <w:szCs w:val="21"/>
+          <w:lang w:val="en-GB"/>
+        </w:rPr>
+        <w:t>Architectural barriers, laws,</w:t>
+      </w:r>
+      <w:r>
+        <w:rPr>
+          <w:rFonts w:ascii="Segoe UI" w:hAnsi="Segoe UI" w:cs="Segoe UI"/>
+          <w:color w:val="000000" w:themeColor="text1"/>
+          <w:sz w:val="21"/>
+          <w:szCs w:val="21"/>
+          <w:lang w:val="en-GB"/>
+        </w:rPr>
+        <w:t xml:space="preserve"> barrier-free design standards,</w:t>
+      </w:r>
+      <w:r>
+        <w:rPr>
+          <w:rFonts w:ascii="Segoe UI" w:hAnsi="Segoe UI" w:cs="Segoe UI"/>
+          <w:color w:val="000000" w:themeColor="text1"/>
+          <w:sz w:val="21"/>
+          <w:szCs w:val="21"/>
+          <w:lang w:val="en-GB"/>
+        </w:rPr>
+        <w:t xml:space="preserve"> accessible design, America</w:t>
+      </w:r>
+      <w:r>
+        <w:rPr>
+          <w:rFonts w:ascii="Segoe UI" w:hAnsi="Segoe UI" w:cs="Segoe UI"/>
+          <w:color w:val="000000" w:themeColor="text1"/>
+          <w:sz w:val="21"/>
+          <w:szCs w:val="21"/>
+          <w:lang w:val="en-GB"/>
+        </w:rPr>
+        <w:t>.</w:t>
+      </w:r>
+    </w:p>
+    <w:p>
+      <w:pPr>
+        <w:pStyle w:val="Heading4"/>
+        <w:spacing w:before="0" w:after="48"/>
+        <w:rPr>
+          <w:rFonts w:ascii="Segoe UI" w:hAnsi="Segoe UI" w:cs="Segoe UI"/>
+          <w:color w:val="000000" w:themeColor="text1"/>
+          <w:sz w:val="21"/>
+          <w:szCs w:val="21"/>
+          <w:lang w:val="en-GB"/>
+        </w:rPr>
+      </w:pPr>
+      <w:r>
+        <w:rPr>
+          <w:rFonts w:ascii="Segoe UI" w:hAnsi="Segoe UI" w:cs="Segoe UI"/>
+          <w:b/>
+          <w:bCs/>
+          <w:color w:val="000000" w:themeColor="text1"/>
+          <w:sz w:val="21"/>
+          <w:szCs w:val="21"/>
+          <w:lang w:val="en-GB"/>
+        </w:rPr>
+        <w:t>Citation</w:t>
+      </w:r>
+    </w:p>
+    <w:p>
+      <w:pPr>
+        <w:pStyle w:val="code-line"/>
+        <w:spacing w:before="0" w:beforeAutospacing="0" w:after="168" w:afterAutospacing="0"/>
+        <w:rPr>
+          <w:rStyle w:val="Hyperlink"/>
+          <w:rFonts w:ascii="Segoe UI" w:hAnsi="Segoe UI" w:cs="Segoe UI"/>
+          <w:sz w:val="21"/>
+          <w:szCs w:val="21"/>
+          <w:u w:val="none"/>
+          <w:lang w:val="en-GB"/>
+        </w:rPr>
+      </w:pPr>
+      <w:r>
+        <w:rPr>
+          <w:rFonts w:ascii="Segoe UI" w:hAnsi="Segoe UI" w:cs="Segoe UI"/>
+          <w:color w:val="000000" w:themeColor="text1"/>
+          <w:sz w:val="21"/>
+          <w:szCs w:val="21"/>
+          <w:lang w:val="en-GB"/>
+        </w:rPr>
+        <w:t>Charles D. Goldman, ARCHITECTURAL BARRIERS: A PRESPECTIVE ON PROGRESS, 5 W. New Eng. L. Rev. 465 (1983), </w:t>
+      </w:r>
+      <w:hyperlink r:id="rId11" w:history="1">
+        <w:r>
+          <w:rPr>
+            <w:rStyle w:val="Hyperlink"/>
+            <w:rFonts w:ascii="Segoe UI" w:hAnsi="Segoe UI" w:cs="Segoe UI"/>
+            <w:sz w:val="21"/>
+            <w:szCs w:val="21"/>
+            <w:u w:val="none"/>
+            <w:lang w:val="en-GB"/>
+          </w:rPr>
+          <w:t>http://digitalcommons.law.wne.edu/lawreview/vol5/iss3/8</w:t>
+        </w:r>
+      </w:hyperlink>
+    </w:p>
+    <w:p>
+      <w:pPr>
+        <w:pStyle w:val="code-line"/>
+        <w:spacing w:before="0" w:beforeAutospacing="0" w:after="168" w:afterAutospacing="0"/>
+        <w:rPr>
+          <w:rFonts w:ascii="Segoe UI" w:hAnsi="Segoe UI" w:cs="Segoe UI"/>
+          <w:color w:val="CCCCCC"/>
+          <w:sz w:val="21"/>
+          <w:szCs w:val="21"/>
+          <w:lang w:val="en-GB"/>
+        </w:rPr>
+      </w:pPr>
+    </w:p>
+    <w:p>
+      <w:pPr>
+        <w:pStyle w:val="Heading3"/>
+        <w:spacing w:before="0" w:after="48"/>
+        <w:rPr>
+          <w:rFonts w:ascii="Segoe UI" w:hAnsi="Segoe UI" w:cs="Segoe UI"/>
+          <w:color w:val="000000" w:themeColor="text1"/>
+          <w:u w:val="single"/>
+          <w:lang w:val="en-GB"/>
+        </w:rPr>
+      </w:pPr>
+      <w:r>
+        <w:rPr>
+          <w:rFonts w:ascii="Segoe UI" w:hAnsi="Segoe UI" w:cs="Segoe UI"/>
+          <w:b/>
+          <w:bCs/>
+          <w:color w:val="000000" w:themeColor="text1"/>
+          <w:u w:val="single"/>
+          <w:lang w:val="en-GB"/>
+        </w:rPr>
+        <w:t xml:space="preserve">3 - </w:t>
+      </w:r>
+      <w:r>
+        <w:rPr>
+          <w:rFonts w:ascii="Segoe UI" w:hAnsi="Segoe UI" w:cs="Segoe UI"/>
+          <w:b/>
+          <w:bCs/>
+          <w:color w:val="000000" w:themeColor="text1"/>
+          <w:u w:val="single"/>
+          <w:lang w:val="en-GB"/>
+        </w:rPr>
+        <w:t>The perspective of children and youth: How different stakeholders identify architectural barriers for inclusion in schools</w:t>
+      </w:r>
+      <w:r>
+        <w:rPr>
+          <w:rFonts w:ascii="Segoe UI" w:hAnsi="Segoe UI" w:cs="Segoe UI"/>
+          <w:b/>
+          <w:bCs/>
+          <w:color w:val="000000" w:themeColor="text1"/>
+          <w:u w:val="single"/>
+          <w:lang w:val="en-GB"/>
+        </w:rPr>
+        <w:t xml:space="preserve"> </w:t>
+      </w:r>
+      <w:r>
+        <w:rPr>
+          <w:rFonts w:ascii="Segoe UI" w:hAnsi="Segoe UI" w:cs="Segoe UI"/>
+          <w:b/>
+          <w:bCs/>
+          <w:color w:val="FF0000"/>
+          <w:u w:val="single"/>
+          <w:lang w:val="en-GB"/>
+        </w:rPr>
+        <w:t>[ok]</w:t>
+      </w:r>
+    </w:p>
+    <w:p>
+      <w:pPr>
+        <w:pStyle w:val="Heading4"/>
+        <w:spacing w:before="0" w:after="48"/>
+        <w:rPr>
+          <w:rFonts w:ascii="Segoe UI" w:hAnsi="Segoe UI" w:cs="Segoe UI"/>
+          <w:b/>
+          <w:bCs/>
+          <w:color w:val="000000" w:themeColor="text1"/>
+          <w:sz w:val="21"/>
+          <w:szCs w:val="21"/>
+          <w:lang w:val="en-GB"/>
+        </w:rPr>
+      </w:pPr>
+      <w:r>
+        <w:rPr>
+          <w:rFonts w:ascii="Segoe UI" w:hAnsi="Segoe UI" w:cs="Segoe UI"/>
+          <w:b/>
+          <w:bCs/>
+          <w:color w:val="000000" w:themeColor="text1"/>
+          <w:sz w:val="21"/>
+          <w:szCs w:val="21"/>
+          <w:lang w:val="en-GB"/>
+        </w:rPr>
+        <w:t>Abstract</w:t>
+      </w:r>
+    </w:p>
+    <w:p>
+      <w:pPr>
+        <w:pStyle w:val="code-line"/>
+        <w:spacing w:before="0" w:beforeAutospacing="0" w:after="168" w:afterAutospacing="0"/>
+        <w:rPr>
+          <w:rFonts w:ascii="Segoe UI" w:hAnsi="Segoe UI" w:cs="Segoe UI"/>
+          <w:color w:val="000000" w:themeColor="text1"/>
+          <w:sz w:val="21"/>
+          <w:szCs w:val="21"/>
+          <w:lang w:val="en-GB"/>
+        </w:rPr>
+      </w:pPr>
+      <w:r>
+        <w:rPr>
+          <w:rFonts w:ascii="Segoe UI" w:hAnsi="Segoe UI" w:cs="Segoe UI"/>
+          <w:color w:val="000000" w:themeColor="text1"/>
+          <w:sz w:val="21"/>
+          <w:szCs w:val="21"/>
+          <w:lang w:val="en-GB"/>
+        </w:rPr>
+        <w:t xml:space="preserve">Recent inclusive policies are promoting the </w:t>
+      </w:r>
+      <w:r>
+        <w:rPr>
+          <w:rFonts w:ascii="Segoe UI" w:hAnsi="Segoe UI" w:cs="Segoe UI"/>
+          <w:color w:val="000000" w:themeColor="text1"/>
+          <w:sz w:val="21"/>
+          <w:szCs w:val="21"/>
+          <w:highlight w:val="green"/>
+          <w:lang w:val="en-GB"/>
+        </w:rPr>
+        <w:t>involvement of individuals with disabilities in identifying barriers</w:t>
+      </w:r>
+      <w:r>
+        <w:rPr>
+          <w:rFonts w:ascii="Segoe UI" w:hAnsi="Segoe UI" w:cs="Segoe UI"/>
+          <w:color w:val="000000" w:themeColor="text1"/>
+          <w:sz w:val="21"/>
+          <w:szCs w:val="21"/>
+          <w:lang w:val="en-GB"/>
+        </w:rPr>
+        <w:t xml:space="preserve"> that limit their full participation and inclusion in public spaces. The present two studies explored the contributions provided by different stakeholder groups in the </w:t>
+      </w:r>
+      <w:r>
+        <w:rPr>
+          <w:rFonts w:ascii="Segoe UI" w:hAnsi="Segoe UI" w:cs="Segoe UI"/>
+          <w:color w:val="000000" w:themeColor="text1"/>
+          <w:sz w:val="21"/>
+          <w:szCs w:val="21"/>
+          <w:highlight w:val="yellow"/>
+          <w:lang w:val="en-GB"/>
+        </w:rPr>
+        <w:t>identification of architectural barriers in elementary and secondary schools</w:t>
+      </w:r>
+      <w:r>
+        <w:rPr>
+          <w:rFonts w:ascii="Segoe UI" w:hAnsi="Segoe UI" w:cs="Segoe UI"/>
+          <w:color w:val="000000" w:themeColor="text1"/>
+          <w:sz w:val="21"/>
+          <w:szCs w:val="21"/>
+          <w:lang w:val="en-GB"/>
+        </w:rPr>
+        <w:t xml:space="preserve">. In each school, the principal, special education resource teacher and a student independently identified architectural barriers using an </w:t>
+      </w:r>
+      <w:r>
+        <w:rPr>
+          <w:rFonts w:ascii="Segoe UI" w:hAnsi="Segoe UI" w:cs="Segoe UI"/>
+          <w:color w:val="000000" w:themeColor="text1"/>
+          <w:sz w:val="21"/>
+          <w:szCs w:val="21"/>
+          <w:highlight w:val="yellow"/>
+          <w:lang w:val="en-GB"/>
+        </w:rPr>
+        <w:t>observational walkthrough method</w:t>
+      </w:r>
+      <w:r>
+        <w:rPr>
+          <w:rFonts w:ascii="Segoe UI" w:hAnsi="Segoe UI" w:cs="Segoe UI"/>
+          <w:color w:val="000000" w:themeColor="text1"/>
+          <w:sz w:val="21"/>
+          <w:szCs w:val="21"/>
+          <w:lang w:val="en-GB"/>
+        </w:rPr>
+        <w:t xml:space="preserve">. The first study consisted of 29 schools where the student evaluator had a physical disability and the second study consisted of 22 schools where the student evaluator did not have a disability. The results of both studies showed that </w:t>
+      </w:r>
+      <w:r>
+        <w:rPr>
+          <w:rFonts w:ascii="Segoe UI" w:hAnsi="Segoe UI" w:cs="Segoe UI"/>
+          <w:color w:val="000000" w:themeColor="text1"/>
+          <w:sz w:val="21"/>
+          <w:szCs w:val="21"/>
+          <w:highlight w:val="yellow"/>
+          <w:lang w:val="en-GB"/>
+        </w:rPr>
+        <w:t>students identified the greatest number of barriers and principals the least</w:t>
+      </w:r>
+      <w:r>
+        <w:rPr>
+          <w:rFonts w:ascii="Segoe UI" w:hAnsi="Segoe UI" w:cs="Segoe UI"/>
+          <w:color w:val="000000" w:themeColor="text1"/>
+          <w:sz w:val="21"/>
+          <w:szCs w:val="21"/>
+          <w:lang w:val="en-GB"/>
+        </w:rPr>
+        <w:t xml:space="preserve">. The type and location of identified barriers are </w:t>
+      </w:r>
+      <w:proofErr w:type="gramStart"/>
+      <w:r>
+        <w:rPr>
+          <w:rFonts w:ascii="Segoe UI" w:hAnsi="Segoe UI" w:cs="Segoe UI"/>
+          <w:color w:val="000000" w:themeColor="text1"/>
+          <w:sz w:val="21"/>
+          <w:szCs w:val="21"/>
+          <w:lang w:val="en-GB"/>
+        </w:rPr>
+        <w:t>explored</w:t>
+      </w:r>
+      <w:proofErr w:type="gramEnd"/>
+      <w:r>
+        <w:rPr>
+          <w:rFonts w:ascii="Segoe UI" w:hAnsi="Segoe UI" w:cs="Segoe UI"/>
+          <w:color w:val="000000" w:themeColor="text1"/>
+          <w:sz w:val="21"/>
+          <w:szCs w:val="21"/>
+          <w:lang w:val="en-GB"/>
+        </w:rPr>
+        <w:t xml:space="preserve"> and the conclusions are examined in relation to person-environment congruence. The results highlight the </w:t>
+      </w:r>
+      <w:r>
+        <w:rPr>
+          <w:rFonts w:ascii="Segoe UI" w:hAnsi="Segoe UI" w:cs="Segoe UI"/>
+          <w:color w:val="000000" w:themeColor="text1"/>
+          <w:sz w:val="21"/>
+          <w:szCs w:val="21"/>
+          <w:highlight w:val="yellow"/>
+          <w:lang w:val="en-GB"/>
+        </w:rPr>
+        <w:t>efficacy of youth involvement</w:t>
+      </w:r>
+      <w:r>
+        <w:rPr>
+          <w:rFonts w:ascii="Segoe UI" w:hAnsi="Segoe UI" w:cs="Segoe UI"/>
+          <w:color w:val="000000" w:themeColor="text1"/>
+          <w:sz w:val="21"/>
+          <w:szCs w:val="21"/>
+          <w:lang w:val="en-GB"/>
+        </w:rPr>
+        <w:t xml:space="preserve"> and provide support for collaborative assessments that equitably involve all stakeholders in inclusive environmental assessments.</w:t>
+      </w:r>
+    </w:p>
+    <w:p>
+      <w:pPr>
+        <w:pStyle w:val="Heading4"/>
+        <w:spacing w:before="0" w:after="48"/>
+        <w:rPr>
+          <w:rFonts w:ascii="Segoe UI" w:hAnsi="Segoe UI" w:cs="Segoe UI"/>
+          <w:color w:val="000000" w:themeColor="text1"/>
+          <w:sz w:val="21"/>
+          <w:szCs w:val="21"/>
+          <w:lang w:val="en-GB"/>
+        </w:rPr>
+      </w:pPr>
+      <w:r>
+        <w:rPr>
+          <w:rFonts w:ascii="Segoe UI" w:hAnsi="Segoe UI" w:cs="Segoe UI"/>
+          <w:b/>
+          <w:bCs/>
+          <w:color w:val="000000" w:themeColor="text1"/>
+          <w:sz w:val="21"/>
+          <w:szCs w:val="21"/>
+          <w:lang w:val="en-GB"/>
+        </w:rPr>
+        <w:t>Keywords</w:t>
+      </w:r>
+    </w:p>
+    <w:p>
+      <w:pPr>
+        <w:pStyle w:val="code-line"/>
+        <w:spacing w:before="0" w:beforeAutospacing="0" w:after="168" w:afterAutospacing="0"/>
+        <w:rPr>
+          <w:rFonts w:ascii="Segoe UI" w:hAnsi="Segoe UI" w:cs="Segoe UI"/>
+          <w:color w:val="000000" w:themeColor="text1"/>
+          <w:sz w:val="21"/>
+          <w:szCs w:val="21"/>
+          <w:lang w:val="en-GB"/>
+        </w:rPr>
+      </w:pPr>
+      <w:r>
+        <w:rPr>
+          <w:rFonts w:ascii="Segoe UI" w:hAnsi="Segoe UI" w:cs="Segoe UI"/>
+          <w:color w:val="000000" w:themeColor="text1"/>
+          <w:sz w:val="21"/>
+          <w:szCs w:val="21"/>
+          <w:lang w:val="en-GB"/>
+        </w:rPr>
+        <w:t>Inclusive environmental assessment</w:t>
+      </w:r>
+      <w:r>
+        <w:rPr>
+          <w:rFonts w:ascii="Segoe UI" w:hAnsi="Segoe UI" w:cs="Segoe UI"/>
+          <w:color w:val="000000" w:themeColor="text1"/>
+          <w:sz w:val="21"/>
+          <w:szCs w:val="21"/>
+          <w:lang w:val="en-GB"/>
+        </w:rPr>
+        <w:t>, c</w:t>
+      </w:r>
+      <w:r>
+        <w:rPr>
+          <w:rFonts w:ascii="Segoe UI" w:hAnsi="Segoe UI" w:cs="Segoe UI"/>
+          <w:color w:val="000000" w:themeColor="text1"/>
+          <w:sz w:val="21"/>
+          <w:szCs w:val="21"/>
+          <w:lang w:val="en-GB"/>
+        </w:rPr>
+        <w:t>hild and youth participation</w:t>
+      </w:r>
+      <w:r>
+        <w:rPr>
+          <w:rFonts w:ascii="Segoe UI" w:hAnsi="Segoe UI" w:cs="Segoe UI"/>
+          <w:color w:val="000000" w:themeColor="text1"/>
+          <w:sz w:val="21"/>
+          <w:szCs w:val="21"/>
+          <w:lang w:val="en-GB"/>
+        </w:rPr>
+        <w:t>, c</w:t>
+      </w:r>
+      <w:r>
+        <w:rPr>
+          <w:rFonts w:ascii="Segoe UI" w:hAnsi="Segoe UI" w:cs="Segoe UI"/>
+          <w:color w:val="000000" w:themeColor="text1"/>
+          <w:sz w:val="21"/>
+          <w:szCs w:val="21"/>
+          <w:lang w:val="en-GB"/>
+        </w:rPr>
+        <w:t>hildren with disabilities</w:t>
+      </w:r>
+      <w:r>
+        <w:rPr>
+          <w:rFonts w:ascii="Segoe UI" w:hAnsi="Segoe UI" w:cs="Segoe UI"/>
+          <w:color w:val="000000" w:themeColor="text1"/>
+          <w:sz w:val="21"/>
+          <w:szCs w:val="21"/>
+          <w:lang w:val="en-GB"/>
+        </w:rPr>
+        <w:t>, a</w:t>
+      </w:r>
+      <w:r>
+        <w:rPr>
+          <w:rFonts w:ascii="Segoe UI" w:hAnsi="Segoe UI" w:cs="Segoe UI"/>
+          <w:color w:val="000000" w:themeColor="text1"/>
+          <w:sz w:val="21"/>
+          <w:szCs w:val="21"/>
+          <w:lang w:val="en-GB"/>
+        </w:rPr>
+        <w:t>rchitectural barriers</w:t>
+      </w:r>
+      <w:r>
+        <w:rPr>
+          <w:rFonts w:ascii="Segoe UI" w:hAnsi="Segoe UI" w:cs="Segoe UI"/>
+          <w:color w:val="000000" w:themeColor="text1"/>
+          <w:sz w:val="21"/>
+          <w:szCs w:val="21"/>
+          <w:lang w:val="en-GB"/>
+        </w:rPr>
+        <w:t>, a</w:t>
+      </w:r>
+      <w:r>
+        <w:rPr>
+          <w:rFonts w:ascii="Segoe UI" w:hAnsi="Segoe UI" w:cs="Segoe UI"/>
+          <w:color w:val="000000" w:themeColor="text1"/>
+          <w:sz w:val="21"/>
+          <w:szCs w:val="21"/>
+          <w:lang w:val="en-GB"/>
+        </w:rPr>
+        <w:t>ccessibility</w:t>
+      </w:r>
+      <w:r>
+        <w:rPr>
+          <w:rFonts w:ascii="Segoe UI" w:hAnsi="Segoe UI" w:cs="Segoe UI"/>
+          <w:color w:val="000000" w:themeColor="text1"/>
+          <w:sz w:val="21"/>
+          <w:szCs w:val="21"/>
+          <w:lang w:val="en-GB"/>
+        </w:rPr>
+        <w:t>, s</w:t>
+      </w:r>
+      <w:r>
+        <w:rPr>
+          <w:rFonts w:ascii="Segoe UI" w:hAnsi="Segoe UI" w:cs="Segoe UI"/>
+          <w:color w:val="000000" w:themeColor="text1"/>
+          <w:sz w:val="21"/>
+          <w:szCs w:val="21"/>
+          <w:lang w:val="en-GB"/>
+        </w:rPr>
+        <w:t>chools</w:t>
+      </w:r>
+      <w:r>
+        <w:rPr>
+          <w:rFonts w:ascii="Segoe UI" w:hAnsi="Segoe UI" w:cs="Segoe UI"/>
+          <w:color w:val="000000" w:themeColor="text1"/>
+          <w:sz w:val="21"/>
+          <w:szCs w:val="21"/>
+          <w:lang w:val="en-GB"/>
+        </w:rPr>
+        <w:t>.</w:t>
+      </w:r>
+    </w:p>
+    <w:p>
+      <w:pPr>
+        <w:pStyle w:val="Heading4"/>
+        <w:spacing w:before="0" w:after="48"/>
+        <w:rPr>
+          <w:rFonts w:ascii="Segoe UI" w:hAnsi="Segoe UI" w:cs="Segoe UI"/>
+          <w:color w:val="000000" w:themeColor="text1"/>
+          <w:sz w:val="21"/>
+          <w:szCs w:val="21"/>
+          <w:lang w:val="en-GB"/>
+        </w:rPr>
+      </w:pPr>
+      <w:r>
+        <w:rPr>
+          <w:rFonts w:ascii="Segoe UI" w:hAnsi="Segoe UI" w:cs="Segoe UI"/>
+          <w:b/>
+          <w:bCs/>
+          <w:color w:val="000000" w:themeColor="text1"/>
+          <w:sz w:val="21"/>
+          <w:szCs w:val="21"/>
+          <w:lang w:val="en-GB"/>
+        </w:rPr>
+        <w:t>Citation</w:t>
+      </w:r>
+    </w:p>
+    <w:p>
+      <w:pPr>
+        <w:pStyle w:val="code-line"/>
+        <w:spacing w:before="0" w:beforeAutospacing="0" w:after="168" w:afterAutospacing="0"/>
+        <w:rPr>
+          <w:rStyle w:val="Hyperlink"/>
+          <w:rFonts w:ascii="Segoe UI" w:hAnsi="Segoe UI" w:cs="Segoe UI"/>
+          <w:sz w:val="21"/>
+          <w:szCs w:val="21"/>
+          <w:u w:val="none"/>
+          <w:lang w:val="en-GB"/>
+        </w:rPr>
+      </w:pPr>
+      <w:proofErr w:type="spellStart"/>
+      <w:r>
+        <w:rPr>
+          <w:rFonts w:ascii="Segoe UI" w:hAnsi="Segoe UI" w:cs="Segoe UI"/>
+          <w:color w:val="000000" w:themeColor="text1"/>
+          <w:sz w:val="21"/>
+          <w:szCs w:val="21"/>
+          <w:lang w:val="en-GB"/>
+        </w:rPr>
+        <w:t>Pivik</w:t>
+      </w:r>
+      <w:proofErr w:type="spellEnd"/>
+      <w:r>
+        <w:rPr>
+          <w:rFonts w:ascii="Segoe UI" w:hAnsi="Segoe UI" w:cs="Segoe UI"/>
+          <w:color w:val="000000" w:themeColor="text1"/>
+          <w:sz w:val="21"/>
+          <w:szCs w:val="21"/>
+          <w:lang w:val="en-GB"/>
+        </w:rPr>
+        <w:t>, Jayne. (2010). The perspective of children and youth: How different stakeholders identify architectural barriers for inclusion in schools. Journal of Environmental Psychology. 510-517. </w:t>
+      </w:r>
+      <w:hyperlink r:id="rId12" w:history="1">
+        <w:r>
+          <w:rPr>
+            <w:rStyle w:val="Hyperlink"/>
+            <w:rFonts w:ascii="Segoe UI" w:hAnsi="Segoe UI" w:cs="Segoe UI"/>
+            <w:sz w:val="21"/>
+            <w:szCs w:val="21"/>
+            <w:u w:val="none"/>
+            <w:lang w:val="en-GB"/>
+          </w:rPr>
+          <w:t>https://www.researchgate.net/publication/222824936_The_perspective_of_children_and_youth_How_different_stakeholders_identify</w:t>
         </w:r>
         <w:r>
           <w:rPr>
@@ -852,7 +1729,7 @@
             <w:u w:val="none"/>
             <w:lang w:val="en-GB"/>
           </w:rPr>
-          <w:t>0</w:t>
+          <w:t>_</w:t>
         </w:r>
         <w:r>
           <w:rPr>
@@ -863,378 +1740,7 @@
             <w:u w:val="none"/>
             <w:lang w:val="en-GB"/>
           </w:rPr>
-          <w:t>.1097/00004630-199403000-00014</w:t>
-        </w:r>
-      </w:hyperlink>
-    </w:p>
-    <w:p>
-      <w:pPr>
-        <w:pStyle w:val="code-line"/>
-        <w:spacing w:before="0" w:beforeAutospacing="0" w:after="168" w:afterAutospacing="0"/>
-        <w:contextualSpacing/>
-        <w:rPr>
-          <w:rFonts w:ascii="Segoe UI" w:hAnsi="Segoe UI" w:cs="Segoe UI"/>
-          <w:color w:val="CCCCCC"/>
-          <w:sz w:val="21"/>
-          <w:szCs w:val="21"/>
-          <w:lang w:val="en-GB"/>
-        </w:rPr>
-      </w:pPr>
-    </w:p>
-    <w:p>
-      <w:pPr>
-        <w:pStyle w:val="Heading3"/>
-        <w:spacing w:before="0" w:after="48"/>
-        <w:rPr>
-          <w:rFonts w:ascii="Segoe UI" w:hAnsi="Segoe UI" w:cs="Segoe UI"/>
-          <w:color w:val="000000" w:themeColor="text1"/>
-          <w:u w:val="single"/>
-          <w:lang w:val="en-GB"/>
-        </w:rPr>
-      </w:pPr>
-      <w:r>
-        <w:rPr>
-          <w:rFonts w:ascii="Segoe UI" w:hAnsi="Segoe UI" w:cs="Segoe UI"/>
-          <w:b/>
-          <w:bCs/>
-          <w:color w:val="000000" w:themeColor="text1"/>
-          <w:u w:val="single"/>
-          <w:lang w:val="en-GB"/>
-        </w:rPr>
-        <w:t xml:space="preserve">2 - </w:t>
-      </w:r>
-      <w:r>
-        <w:rPr>
-          <w:rFonts w:ascii="Segoe UI" w:hAnsi="Segoe UI" w:cs="Segoe UI"/>
-          <w:b/>
-          <w:bCs/>
-          <w:color w:val="000000" w:themeColor="text1"/>
-          <w:u w:val="single"/>
-          <w:lang w:val="en-GB"/>
-        </w:rPr>
-        <w:t xml:space="preserve">Architectural Barriers: </w:t>
-      </w:r>
-      <w:proofErr w:type="gramStart"/>
-      <w:r>
-        <w:rPr>
-          <w:rFonts w:ascii="Segoe UI" w:hAnsi="Segoe UI" w:cs="Segoe UI"/>
-          <w:b/>
-          <w:bCs/>
-          <w:color w:val="000000" w:themeColor="text1"/>
-          <w:u w:val="single"/>
-          <w:lang w:val="en-GB"/>
-        </w:rPr>
-        <w:t>a</w:t>
-      </w:r>
-      <w:proofErr w:type="gramEnd"/>
-      <w:r>
-        <w:rPr>
-          <w:rFonts w:ascii="Segoe UI" w:hAnsi="Segoe UI" w:cs="Segoe UI"/>
-          <w:b/>
-          <w:bCs/>
-          <w:color w:val="000000" w:themeColor="text1"/>
-          <w:u w:val="single"/>
-          <w:lang w:val="en-GB"/>
-        </w:rPr>
-        <w:t xml:space="preserve"> Perspective on Progress</w:t>
-      </w:r>
-      <w:r>
-        <w:rPr>
-          <w:rFonts w:ascii="Segoe UI" w:hAnsi="Segoe UI" w:cs="Segoe UI"/>
-          <w:b/>
-          <w:bCs/>
-          <w:color w:val="000000" w:themeColor="text1"/>
-          <w:u w:val="single"/>
-          <w:lang w:val="en-GB"/>
-        </w:rPr>
-        <w:t xml:space="preserve"> </w:t>
-      </w:r>
-      <w:r>
-        <w:rPr>
-          <w:rFonts w:ascii="Segoe UI" w:hAnsi="Segoe UI" w:cs="Segoe UI"/>
-          <w:b/>
-          <w:bCs/>
-          <w:color w:val="FF0000"/>
-          <w:u w:val="single"/>
-          <w:lang w:val="en-GB"/>
-        </w:rPr>
-        <w:t>[ok]</w:t>
-      </w:r>
-    </w:p>
-    <w:p>
-      <w:pPr>
-        <w:pStyle w:val="Heading4"/>
-        <w:spacing w:before="0" w:after="48"/>
-        <w:rPr>
-          <w:rFonts w:ascii="Segoe UI" w:hAnsi="Segoe UI" w:cs="Segoe UI"/>
-          <w:b/>
-          <w:bCs/>
-          <w:color w:val="000000" w:themeColor="text1"/>
-          <w:sz w:val="21"/>
-          <w:szCs w:val="21"/>
-          <w:lang w:val="en-GB"/>
-        </w:rPr>
-      </w:pPr>
-      <w:r>
-        <w:rPr>
-          <w:rFonts w:ascii="Segoe UI" w:hAnsi="Segoe UI" w:cs="Segoe UI"/>
-          <w:b/>
-          <w:bCs/>
-          <w:color w:val="000000" w:themeColor="text1"/>
-          <w:sz w:val="21"/>
-          <w:szCs w:val="21"/>
-          <w:lang w:val="en-GB"/>
-        </w:rPr>
-        <w:t>Abstract</w:t>
-      </w:r>
-    </w:p>
-    <w:p>
-      <w:pPr>
-        <w:pStyle w:val="code-line"/>
-        <w:spacing w:before="0" w:beforeAutospacing="0" w:after="168" w:afterAutospacing="0"/>
-        <w:rPr>
-          <w:rFonts w:ascii="Segoe UI" w:hAnsi="Segoe UI" w:cs="Segoe UI"/>
-          <w:color w:val="000000" w:themeColor="text1"/>
-          <w:sz w:val="21"/>
-          <w:szCs w:val="21"/>
-          <w:lang w:val="en-GB"/>
-        </w:rPr>
-      </w:pPr>
-      <w:r>
-        <w:rPr>
-          <w:rFonts w:ascii="Segoe UI" w:hAnsi="Segoe UI" w:cs="Segoe UI"/>
-          <w:color w:val="000000" w:themeColor="text1"/>
-          <w:sz w:val="21"/>
-          <w:szCs w:val="21"/>
-          <w:lang w:val="en-GB"/>
-        </w:rPr>
-        <w:t xml:space="preserve">Over the past twenty-five years, </w:t>
-      </w:r>
-      <w:r>
-        <w:rPr>
-          <w:rFonts w:ascii="Segoe UI" w:hAnsi="Segoe UI" w:cs="Segoe UI"/>
-          <w:color w:val="000000" w:themeColor="text1"/>
-          <w:sz w:val="21"/>
-          <w:szCs w:val="21"/>
-          <w:highlight w:val="green"/>
-          <w:lang w:val="en-GB"/>
-        </w:rPr>
-        <w:t>laws</w:t>
-      </w:r>
-      <w:r>
-        <w:rPr>
-          <w:rFonts w:ascii="Segoe UI" w:hAnsi="Segoe UI" w:cs="Segoe UI"/>
-          <w:color w:val="000000" w:themeColor="text1"/>
-          <w:sz w:val="21"/>
-          <w:szCs w:val="21"/>
-          <w:lang w:val="en-GB"/>
-        </w:rPr>
-        <w:t xml:space="preserve"> have been enacted mandating that buildings be designed and constructed to be accessible to persons with handicaps. The implementation of these laws with </w:t>
-      </w:r>
-      <w:r>
-        <w:rPr>
-          <w:rFonts w:ascii="Segoe UI" w:hAnsi="Segoe UI" w:cs="Segoe UI"/>
-          <w:color w:val="000000" w:themeColor="text1"/>
-          <w:sz w:val="21"/>
-          <w:szCs w:val="21"/>
-          <w:highlight w:val="green"/>
-          <w:lang w:val="en-GB"/>
-        </w:rPr>
-        <w:t>barrier-free design standards</w:t>
-      </w:r>
-      <w:r>
-        <w:rPr>
-          <w:rFonts w:ascii="Segoe UI" w:hAnsi="Segoe UI" w:cs="Segoe UI"/>
-          <w:color w:val="000000" w:themeColor="text1"/>
-          <w:sz w:val="21"/>
-          <w:szCs w:val="21"/>
-          <w:lang w:val="en-GB"/>
-        </w:rPr>
-        <w:t xml:space="preserve">, which also developed in this period, has led to significant process in the involvement of disabled persons in the fabric of American society. </w:t>
-      </w:r>
-      <w:r>
-        <w:rPr>
-          <w:rFonts w:ascii="Segoe UI" w:hAnsi="Segoe UI" w:cs="Segoe UI"/>
-          <w:color w:val="000000" w:themeColor="text1"/>
-          <w:sz w:val="21"/>
-          <w:szCs w:val="21"/>
-          <w:highlight w:val="green"/>
-          <w:lang w:val="en-GB"/>
-        </w:rPr>
-        <w:t xml:space="preserve">Accessible design </w:t>
-      </w:r>
-      <w:r>
-        <w:rPr>
-          <w:rFonts w:ascii="Segoe UI" w:hAnsi="Segoe UI" w:cs="Segoe UI"/>
-          <w:color w:val="000000" w:themeColor="text1"/>
-          <w:sz w:val="21"/>
-          <w:szCs w:val="21"/>
-          <w:highlight w:val="yellow"/>
-          <w:lang w:val="en-GB"/>
-        </w:rPr>
-        <w:t xml:space="preserve">is currently in an </w:t>
-      </w:r>
-      <w:r>
-        <w:rPr>
-          <w:rFonts w:ascii="Segoe UI" w:hAnsi="Segoe UI" w:cs="Segoe UI"/>
-          <w:color w:val="000000" w:themeColor="text1"/>
-          <w:sz w:val="21"/>
-          <w:szCs w:val="21"/>
-          <w:highlight w:val="yellow"/>
-          <w:lang w:val="en-GB"/>
-        </w:rPr>
-        <w:lastRenderedPageBreak/>
-        <w:t>age of implementation</w:t>
-      </w:r>
-      <w:r>
-        <w:rPr>
-          <w:rFonts w:ascii="Segoe UI" w:hAnsi="Segoe UI" w:cs="Segoe UI"/>
-          <w:color w:val="000000" w:themeColor="text1"/>
-          <w:sz w:val="21"/>
-          <w:szCs w:val="21"/>
-          <w:lang w:val="en-GB"/>
-        </w:rPr>
-        <w:t>. It is apparently on a projected course where "handicapped design" will' ultimately be so fully integrated into the creative process that it will be part of "universal design" in which architects and designers maximize the number of users and their experiences in a facility.</w:t>
-      </w:r>
-    </w:p>
-    <w:p>
-      <w:pPr>
-        <w:pStyle w:val="Heading4"/>
-        <w:spacing w:before="0" w:after="48"/>
-        <w:contextualSpacing/>
-        <w:rPr>
-          <w:rFonts w:ascii="Segoe UI" w:hAnsi="Segoe UI" w:cs="Segoe UI"/>
-          <w:color w:val="000000" w:themeColor="text1"/>
-          <w:sz w:val="21"/>
-          <w:szCs w:val="21"/>
-          <w:lang w:val="en-GB"/>
-        </w:rPr>
-      </w:pPr>
-      <w:r>
-        <w:rPr>
-          <w:rFonts w:ascii="Segoe UI" w:hAnsi="Segoe UI" w:cs="Segoe UI"/>
-          <w:b/>
-          <w:bCs/>
-          <w:color w:val="000000" w:themeColor="text1"/>
-          <w:sz w:val="21"/>
-          <w:szCs w:val="21"/>
-          <w:lang w:val="en-GB"/>
-        </w:rPr>
-        <w:t>Keywords</w:t>
-      </w:r>
-    </w:p>
-    <w:p>
-      <w:pPr>
-        <w:pStyle w:val="code-line"/>
-        <w:spacing w:before="0" w:beforeAutospacing="0" w:after="168" w:afterAutospacing="0"/>
-        <w:rPr>
-          <w:rFonts w:ascii="Segoe UI" w:hAnsi="Segoe UI" w:cs="Segoe UI"/>
-          <w:color w:val="000000" w:themeColor="text1"/>
-          <w:sz w:val="21"/>
-          <w:szCs w:val="21"/>
-          <w:lang w:val="en-GB"/>
-        </w:rPr>
-      </w:pPr>
-      <w:r>
-        <w:rPr>
-          <w:rFonts w:ascii="Segoe UI" w:hAnsi="Segoe UI" w:cs="Segoe UI"/>
-          <w:color w:val="000000" w:themeColor="text1"/>
-          <w:sz w:val="21"/>
-          <w:szCs w:val="21"/>
-          <w:lang w:val="en-GB"/>
-        </w:rPr>
-        <w:t>Architectural barriers, laws,</w:t>
-      </w:r>
-      <w:r>
-        <w:rPr>
-          <w:rFonts w:ascii="Segoe UI" w:hAnsi="Segoe UI" w:cs="Segoe UI"/>
-          <w:color w:val="000000" w:themeColor="text1"/>
-          <w:sz w:val="21"/>
-          <w:szCs w:val="21"/>
-          <w:lang w:val="en-GB"/>
-        </w:rPr>
-        <w:t xml:space="preserve"> barrier-free design standards,</w:t>
-      </w:r>
-      <w:r>
-        <w:rPr>
-          <w:rFonts w:ascii="Segoe UI" w:hAnsi="Segoe UI" w:cs="Segoe UI"/>
-          <w:color w:val="000000" w:themeColor="text1"/>
-          <w:sz w:val="21"/>
-          <w:szCs w:val="21"/>
-          <w:lang w:val="en-GB"/>
-        </w:rPr>
-        <w:t xml:space="preserve"> accessible design, America</w:t>
-      </w:r>
-      <w:r>
-        <w:rPr>
-          <w:rFonts w:ascii="Segoe UI" w:hAnsi="Segoe UI" w:cs="Segoe UI"/>
-          <w:color w:val="000000" w:themeColor="text1"/>
-          <w:sz w:val="21"/>
-          <w:szCs w:val="21"/>
-          <w:lang w:val="en-GB"/>
-        </w:rPr>
-        <w:t>.</w:t>
-      </w:r>
-    </w:p>
-    <w:p>
-      <w:pPr>
-        <w:pStyle w:val="Heading4"/>
-        <w:spacing w:before="0" w:after="48"/>
-        <w:rPr>
-          <w:rFonts w:ascii="Segoe UI" w:hAnsi="Segoe UI" w:cs="Segoe UI"/>
-          <w:color w:val="000000" w:themeColor="text1"/>
-          <w:sz w:val="21"/>
-          <w:szCs w:val="21"/>
-          <w:lang w:val="en-GB"/>
-        </w:rPr>
-      </w:pPr>
-      <w:r>
-        <w:rPr>
-          <w:rFonts w:ascii="Segoe UI" w:hAnsi="Segoe UI" w:cs="Segoe UI"/>
-          <w:b/>
-          <w:bCs/>
-          <w:color w:val="000000" w:themeColor="text1"/>
-          <w:sz w:val="21"/>
-          <w:szCs w:val="21"/>
-          <w:lang w:val="en-GB"/>
-        </w:rPr>
-        <w:t>Citation</w:t>
-      </w:r>
-    </w:p>
-    <w:p>
-      <w:pPr>
-        <w:pStyle w:val="code-line"/>
-        <w:spacing w:before="0" w:beforeAutospacing="0" w:after="168" w:afterAutospacing="0"/>
-        <w:rPr>
-          <w:rStyle w:val="Hyperlink"/>
-          <w:rFonts w:ascii="Segoe UI" w:hAnsi="Segoe UI" w:cs="Segoe UI"/>
-          <w:sz w:val="21"/>
-          <w:szCs w:val="21"/>
-          <w:u w:val="none"/>
-          <w:lang w:val="en-GB"/>
-        </w:rPr>
-      </w:pPr>
-      <w:r>
-        <w:rPr>
-          <w:rFonts w:ascii="Segoe UI" w:hAnsi="Segoe UI" w:cs="Segoe UI"/>
-          <w:color w:val="000000" w:themeColor="text1"/>
-          <w:sz w:val="21"/>
-          <w:szCs w:val="21"/>
-          <w:lang w:val="en-GB"/>
-        </w:rPr>
-        <w:t>Charles D. Goldman, ARCHITECTURAL BARRIERS: A PRESPECTIVE ON PROGRESS, 5 W. New Eng. L. Rev. 465 (1983), </w:t>
-      </w:r>
-      <w:hyperlink r:id="rId10" w:history="1">
-        <w:r>
-          <w:rPr>
-            <w:rStyle w:val="Hyperlink"/>
-            <w:rFonts w:ascii="Segoe UI" w:hAnsi="Segoe UI" w:cs="Segoe UI"/>
-            <w:sz w:val="21"/>
-            <w:szCs w:val="21"/>
-            <w:u w:val="none"/>
-            <w:lang w:val="en-GB"/>
-          </w:rPr>
-          <w:t>http://digitalcommons.law.wne.edu/la</w:t>
+          <w:t>archite</w:t>
         </w:r>
         <w:r>
           <w:rPr>
@@ -1245,7 +1751,7 @@
             <w:u w:val="none"/>
             <w:lang w:val="en-GB"/>
           </w:rPr>
-          <w:t>w</w:t>
+          <w:t>c</w:t>
         </w:r>
         <w:r>
           <w:rPr>
@@ -1256,519 +1762,55 @@
             <w:u w:val="none"/>
             <w:lang w:val="en-GB"/>
           </w:rPr>
-          <w:t>review/vol5/iss3/8</w:t>
+          <w:t>tural_barriers_for_inclusion_in_schools</w:t>
         </w:r>
       </w:hyperlink>
     </w:p>
     <w:p>
-      <w:pPr>
-        <w:pStyle w:val="code-line"/>
-        <w:spacing w:before="0" w:beforeAutospacing="0" w:after="168" w:afterAutospacing="0"/>
-        <w:rPr>
-          <w:rFonts w:ascii="Segoe UI" w:hAnsi="Segoe UI" w:cs="Segoe UI"/>
-          <w:color w:val="CCCCCC"/>
-          <w:sz w:val="21"/>
-          <w:szCs w:val="21"/>
-          <w:lang w:val="en-GB"/>
-        </w:rPr>
-      </w:pPr>
-    </w:p>
-    <w:p>
-      <w:pPr>
-        <w:pStyle w:val="Heading3"/>
-        <w:spacing w:before="0" w:after="48"/>
-        <w:rPr>
-          <w:rFonts w:ascii="Segoe UI" w:hAnsi="Segoe UI" w:cs="Segoe UI"/>
-          <w:color w:val="000000" w:themeColor="text1"/>
-          <w:u w:val="single"/>
-          <w:lang w:val="en-GB"/>
-        </w:rPr>
-      </w:pPr>
-      <w:r>
-        <w:rPr>
-          <w:rFonts w:ascii="Segoe UI" w:hAnsi="Segoe UI" w:cs="Segoe UI"/>
-          <w:b/>
-          <w:bCs/>
-          <w:color w:val="000000" w:themeColor="text1"/>
-          <w:u w:val="single"/>
-          <w:lang w:val="en-GB"/>
-        </w:rPr>
-        <w:t xml:space="preserve">3 - </w:t>
-      </w:r>
-      <w:r>
-        <w:rPr>
-          <w:rFonts w:ascii="Segoe UI" w:hAnsi="Segoe UI" w:cs="Segoe UI"/>
-          <w:b/>
-          <w:bCs/>
-          <w:color w:val="000000" w:themeColor="text1"/>
-          <w:u w:val="single"/>
-          <w:lang w:val="en-GB"/>
-        </w:rPr>
-        <w:t>The perspective of children and youth: How different stakeholders identify architectural barriers for inclusion in schools</w:t>
-      </w:r>
-      <w:r>
-        <w:rPr>
-          <w:rFonts w:ascii="Segoe UI" w:hAnsi="Segoe UI" w:cs="Segoe UI"/>
-          <w:b/>
-          <w:bCs/>
-          <w:color w:val="000000" w:themeColor="text1"/>
-          <w:u w:val="single"/>
-          <w:lang w:val="en-GB"/>
-        </w:rPr>
+      <w:proofErr w:type="spellStart"/>
+      <w:r>
+        <w:rPr>
+          <w:lang w:val="en-GB"/>
+        </w:rPr>
+        <w:t>Pivik</w:t>
+      </w:r>
+      <w:proofErr w:type="spellEnd"/>
+      <w:r>
+        <w:rPr>
+          <w:lang w:val="en-GB"/>
+        </w:rPr>
+        <w:t xml:space="preserve">, J. R. (2010). The perspective of children and youth: How different stakeholders identify architectural barriers for inclusion in schools. </w:t>
+      </w:r>
+      <w:r>
+        <w:t xml:space="preserve">Journal of </w:t>
+      </w:r>
+      <w:proofErr w:type="spellStart"/>
+      <w:r>
+        <w:t>Environmental</w:t>
+      </w:r>
+      <w:proofErr w:type="spellEnd"/>
+      <w:r>
         <w:t xml:space="preserve"> </w:t>
       </w:r>
-      <w:r>
-        <w:rPr>
-          <w:rFonts w:ascii="Segoe UI" w:hAnsi="Segoe UI" w:cs="Segoe UI"/>
-          <w:b/>
-          <w:bCs/>
-          <w:color w:val="FF0000"/>
-          <w:u w:val="single"/>
-          <w:lang w:val="en-GB"/>
-        </w:rPr>
-        <w:t>[</w:t>
-      </w:r>
-      <w:r>
-        <w:rPr>
-          <w:rFonts w:ascii="Segoe UI" w:hAnsi="Segoe UI" w:cs="Segoe UI"/>
-          <w:b/>
-          <w:bCs/>
-          <w:color w:val="FF0000"/>
-          <w:u w:val="single"/>
-          <w:lang w:val="en-GB"/>
-        </w:rPr>
-        <w:t>full access requested to autors</w:t>
-      </w:r>
-      <w:r>
-        <w:rPr>
-          <w:rFonts w:ascii="Segoe UI" w:hAnsi="Segoe UI" w:cs="Segoe UI"/>
-          <w:b/>
-          <w:bCs/>
-          <w:color w:val="FF0000"/>
-          <w:u w:val="single"/>
-          <w:lang w:val="en-GB"/>
-        </w:rPr>
-        <w:t>]</w:t>
-      </w:r>
-    </w:p>
-    <w:p>
-      <w:pPr>
-        <w:pStyle w:val="Heading4"/>
-        <w:spacing w:before="0" w:after="48"/>
-        <w:rPr>
-          <w:rFonts w:ascii="Segoe UI" w:hAnsi="Segoe UI" w:cs="Segoe UI"/>
-          <w:b/>
-          <w:bCs/>
-          <w:color w:val="000000" w:themeColor="text1"/>
-          <w:sz w:val="21"/>
-          <w:szCs w:val="21"/>
-          <w:lang w:val="en-GB"/>
-        </w:rPr>
-      </w:pPr>
-      <w:r>
-        <w:rPr>
-          <w:rFonts w:ascii="Segoe UI" w:hAnsi="Segoe UI" w:cs="Segoe UI"/>
-          <w:b/>
-          <w:bCs/>
-          <w:color w:val="000000" w:themeColor="text1"/>
-          <w:sz w:val="21"/>
-          <w:szCs w:val="21"/>
-          <w:lang w:val="en-GB"/>
-        </w:rPr>
-        <w:t>Abstract</w:t>
-      </w:r>
-    </w:p>
-    <w:p>
-      <w:pPr>
-        <w:pStyle w:val="code-line"/>
-        <w:spacing w:before="0" w:beforeAutospacing="0" w:after="168" w:afterAutospacing="0"/>
-        <w:rPr>
-          <w:rFonts w:ascii="Segoe UI" w:hAnsi="Segoe UI" w:cs="Segoe UI"/>
-          <w:color w:val="000000" w:themeColor="text1"/>
-          <w:sz w:val="21"/>
-          <w:szCs w:val="21"/>
-          <w:lang w:val="en-GB"/>
-        </w:rPr>
-      </w:pPr>
-      <w:r>
-        <w:rPr>
-          <w:rFonts w:ascii="Segoe UI" w:hAnsi="Segoe UI" w:cs="Segoe UI"/>
-          <w:color w:val="000000" w:themeColor="text1"/>
-          <w:sz w:val="21"/>
-          <w:szCs w:val="21"/>
-          <w:lang w:val="en-GB"/>
-        </w:rPr>
-        <w:t xml:space="preserve">Recent inclusive policies are promoting the </w:t>
-      </w:r>
-      <w:r>
-        <w:rPr>
-          <w:rFonts w:ascii="Segoe UI" w:hAnsi="Segoe UI" w:cs="Segoe UI"/>
-          <w:color w:val="000000" w:themeColor="text1"/>
-          <w:sz w:val="21"/>
-          <w:szCs w:val="21"/>
-          <w:highlight w:val="green"/>
-          <w:lang w:val="en-GB"/>
-        </w:rPr>
-        <w:t>involvement of individuals with disabilities in identifying barriers</w:t>
-      </w:r>
-      <w:r>
-        <w:rPr>
-          <w:rFonts w:ascii="Segoe UI" w:hAnsi="Segoe UI" w:cs="Segoe UI"/>
-          <w:color w:val="000000" w:themeColor="text1"/>
-          <w:sz w:val="21"/>
-          <w:szCs w:val="21"/>
-          <w:lang w:val="en-GB"/>
-        </w:rPr>
-        <w:t xml:space="preserve"> that limit their full participation and inclusion in public spaces. The present two studies explored the contributions provided by different stakeholder groups in the </w:t>
-      </w:r>
-      <w:r>
-        <w:rPr>
-          <w:rFonts w:ascii="Segoe UI" w:hAnsi="Segoe UI" w:cs="Segoe UI"/>
-          <w:color w:val="000000" w:themeColor="text1"/>
-          <w:sz w:val="21"/>
-          <w:szCs w:val="21"/>
-          <w:highlight w:val="yellow"/>
-          <w:lang w:val="en-GB"/>
-        </w:rPr>
-        <w:t>identification of architectural barriers in elementary and secondary schools</w:t>
-      </w:r>
-      <w:r>
-        <w:rPr>
-          <w:rFonts w:ascii="Segoe UI" w:hAnsi="Segoe UI" w:cs="Segoe UI"/>
-          <w:color w:val="000000" w:themeColor="text1"/>
-          <w:sz w:val="21"/>
-          <w:szCs w:val="21"/>
-          <w:lang w:val="en-GB"/>
-        </w:rPr>
-        <w:t xml:space="preserve">. In each school, the principal, special education resource teacher and a student independently identified architectural barriers using an </w:t>
-      </w:r>
-      <w:r>
-        <w:rPr>
-          <w:rFonts w:ascii="Segoe UI" w:hAnsi="Segoe UI" w:cs="Segoe UI"/>
-          <w:color w:val="000000" w:themeColor="text1"/>
-          <w:sz w:val="21"/>
-          <w:szCs w:val="21"/>
-          <w:highlight w:val="yellow"/>
-          <w:lang w:val="en-GB"/>
-        </w:rPr>
-        <w:t>observational walkthrough method</w:t>
-      </w:r>
-      <w:r>
-        <w:rPr>
-          <w:rFonts w:ascii="Segoe UI" w:hAnsi="Segoe UI" w:cs="Segoe UI"/>
-          <w:color w:val="000000" w:themeColor="text1"/>
-          <w:sz w:val="21"/>
-          <w:szCs w:val="21"/>
-          <w:lang w:val="en-GB"/>
-        </w:rPr>
-        <w:t xml:space="preserve">. The first study consisted of 29 schools where the student evaluator had a physical disability and the second study consisted of 22 schools where the student evaluator did not have a disability. The results of both studies showed that </w:t>
-      </w:r>
-      <w:r>
-        <w:rPr>
-          <w:rFonts w:ascii="Segoe UI" w:hAnsi="Segoe UI" w:cs="Segoe UI"/>
-          <w:color w:val="000000" w:themeColor="text1"/>
-          <w:sz w:val="21"/>
-          <w:szCs w:val="21"/>
-          <w:highlight w:val="yellow"/>
-          <w:lang w:val="en-GB"/>
-        </w:rPr>
-        <w:t>students identified the greatest number of barriers and principals the least</w:t>
-      </w:r>
-      <w:r>
-        <w:rPr>
-          <w:rFonts w:ascii="Segoe UI" w:hAnsi="Segoe UI" w:cs="Segoe UI"/>
-          <w:color w:val="000000" w:themeColor="text1"/>
-          <w:sz w:val="21"/>
-          <w:szCs w:val="21"/>
-          <w:lang w:val="en-GB"/>
-        </w:rPr>
-        <w:t xml:space="preserve">. The type and location of identified barriers are </w:t>
+      <w:proofErr w:type="spellStart"/>
+      <w:r>
+        <w:t>Psychology</w:t>
+      </w:r>
+      <w:proofErr w:type="spellEnd"/>
+      <w:r>
+        <w:t>, 30(4), 510–517.</w:t>
+      </w:r>
+      <w:r>
+        <w:t xml:space="preserve"> </w:t>
       </w:r>
       <w:proofErr w:type="gramStart"/>
       <w:r>
-        <w:rPr>
-          <w:rFonts w:ascii="Segoe UI" w:hAnsi="Segoe UI" w:cs="Segoe UI"/>
-          <w:color w:val="000000" w:themeColor="text1"/>
-          <w:sz w:val="21"/>
-          <w:szCs w:val="21"/>
-          <w:lang w:val="en-GB"/>
-        </w:rPr>
-        <w:t>explored</w:t>
+        <w:t>doi:10.1016/j.jenvp</w:t>
       </w:r>
       <w:proofErr w:type="gramEnd"/>
       <w:r>
-        <w:rPr>
-          <w:rFonts w:ascii="Segoe UI" w:hAnsi="Segoe UI" w:cs="Segoe UI"/>
-          <w:color w:val="000000" w:themeColor="text1"/>
-          <w:sz w:val="21"/>
-          <w:szCs w:val="21"/>
-          <w:lang w:val="en-GB"/>
-        </w:rPr>
-        <w:t xml:space="preserve"> and the conclusions are examined in relation to person-environment congruence. The results highlight the </w:t>
-      </w:r>
-      <w:r>
-        <w:rPr>
-          <w:rFonts w:ascii="Segoe UI" w:hAnsi="Segoe UI" w:cs="Segoe UI"/>
-          <w:color w:val="000000" w:themeColor="text1"/>
-          <w:sz w:val="21"/>
-          <w:szCs w:val="21"/>
-          <w:highlight w:val="yellow"/>
-          <w:lang w:val="en-GB"/>
-        </w:rPr>
-        <w:t>efficacy of youth involvement</w:t>
-      </w:r>
-      <w:r>
-        <w:rPr>
-          <w:rFonts w:ascii="Segoe UI" w:hAnsi="Segoe UI" w:cs="Segoe UI"/>
-          <w:color w:val="000000" w:themeColor="text1"/>
-          <w:sz w:val="21"/>
-          <w:szCs w:val="21"/>
-          <w:lang w:val="en-GB"/>
-        </w:rPr>
-        <w:t xml:space="preserve"> and provide support for collaborative assessments that equitably involve all stakeholders in inclusive environmental assessments.</w:t>
-      </w:r>
-    </w:p>
-    <w:p>
-      <w:pPr>
-        <w:pStyle w:val="Heading4"/>
-        <w:spacing w:before="0" w:after="48"/>
-        <w:rPr>
-          <w:rFonts w:ascii="Segoe UI" w:hAnsi="Segoe UI" w:cs="Segoe UI"/>
-          <w:color w:val="000000" w:themeColor="text1"/>
-          <w:sz w:val="21"/>
-          <w:szCs w:val="21"/>
-          <w:lang w:val="en-GB"/>
-        </w:rPr>
-      </w:pPr>
-      <w:r>
-        <w:rPr>
-          <w:rFonts w:ascii="Segoe UI" w:hAnsi="Segoe UI" w:cs="Segoe UI"/>
-          <w:b/>
-          <w:bCs/>
-          <w:color w:val="000000" w:themeColor="text1"/>
-          <w:sz w:val="21"/>
-          <w:szCs w:val="21"/>
-          <w:lang w:val="en-GB"/>
-        </w:rPr>
-        <w:t>Keywords</w:t>
-      </w:r>
-    </w:p>
-    <w:p>
-      <w:pPr>
-        <w:pStyle w:val="code-line"/>
-        <w:spacing w:before="0" w:beforeAutospacing="0" w:after="168" w:afterAutospacing="0"/>
-        <w:rPr>
-          <w:rFonts w:ascii="Segoe UI" w:hAnsi="Segoe UI" w:cs="Segoe UI"/>
-          <w:color w:val="000000" w:themeColor="text1"/>
-          <w:sz w:val="21"/>
-          <w:szCs w:val="21"/>
-          <w:lang w:val="en-GB"/>
-        </w:rPr>
-      </w:pPr>
-      <w:r>
-        <w:rPr>
-          <w:rFonts w:ascii="Segoe UI" w:hAnsi="Segoe UI" w:cs="Segoe UI"/>
-          <w:color w:val="000000" w:themeColor="text1"/>
-          <w:sz w:val="21"/>
-          <w:szCs w:val="21"/>
-          <w:lang w:val="en-GB"/>
-        </w:rPr>
-        <w:t>Inclusive environmental assessment</w:t>
-      </w:r>
-      <w:r>
-        <w:rPr>
-          <w:rFonts w:ascii="Segoe UI" w:hAnsi="Segoe UI" w:cs="Segoe UI"/>
-          <w:color w:val="000000" w:themeColor="text1"/>
-          <w:sz w:val="21"/>
-          <w:szCs w:val="21"/>
-          <w:lang w:val="en-GB"/>
-        </w:rPr>
-        <w:t>, c</w:t>
-      </w:r>
-      <w:r>
-        <w:rPr>
-          <w:rFonts w:ascii="Segoe UI" w:hAnsi="Segoe UI" w:cs="Segoe UI"/>
-          <w:color w:val="000000" w:themeColor="text1"/>
-          <w:sz w:val="21"/>
-          <w:szCs w:val="21"/>
-          <w:lang w:val="en-GB"/>
-        </w:rPr>
-        <w:t>hild and youth participation</w:t>
-      </w:r>
-      <w:r>
-        <w:rPr>
-          <w:rFonts w:ascii="Segoe UI" w:hAnsi="Segoe UI" w:cs="Segoe UI"/>
-          <w:color w:val="000000" w:themeColor="text1"/>
-          <w:sz w:val="21"/>
-          <w:szCs w:val="21"/>
-          <w:lang w:val="en-GB"/>
-        </w:rPr>
-        <w:t>, c</w:t>
-      </w:r>
-      <w:r>
-        <w:rPr>
-          <w:rFonts w:ascii="Segoe UI" w:hAnsi="Segoe UI" w:cs="Segoe UI"/>
-          <w:color w:val="000000" w:themeColor="text1"/>
-          <w:sz w:val="21"/>
-          <w:szCs w:val="21"/>
-          <w:lang w:val="en-GB"/>
-        </w:rPr>
-        <w:t>hildren with disabilities</w:t>
-      </w:r>
-      <w:r>
-        <w:rPr>
-          <w:rFonts w:ascii="Segoe UI" w:hAnsi="Segoe UI" w:cs="Segoe UI"/>
-          <w:color w:val="000000" w:themeColor="text1"/>
-          <w:sz w:val="21"/>
-          <w:szCs w:val="21"/>
-          <w:lang w:val="en-GB"/>
-        </w:rPr>
-        <w:t>, a</w:t>
-      </w:r>
-      <w:r>
-        <w:rPr>
-          <w:rFonts w:ascii="Segoe UI" w:hAnsi="Segoe UI" w:cs="Segoe UI"/>
-          <w:color w:val="000000" w:themeColor="text1"/>
-          <w:sz w:val="21"/>
-          <w:szCs w:val="21"/>
-          <w:lang w:val="en-GB"/>
-        </w:rPr>
-        <w:t>rchitectural barriers</w:t>
-      </w:r>
-      <w:r>
-        <w:rPr>
-          <w:rFonts w:ascii="Segoe UI" w:hAnsi="Segoe UI" w:cs="Segoe UI"/>
-          <w:color w:val="000000" w:themeColor="text1"/>
-          <w:sz w:val="21"/>
-          <w:szCs w:val="21"/>
-          <w:lang w:val="en-GB"/>
-        </w:rPr>
-        <w:t>, a</w:t>
-      </w:r>
-      <w:r>
-        <w:rPr>
-          <w:rFonts w:ascii="Segoe UI" w:hAnsi="Segoe UI" w:cs="Segoe UI"/>
-          <w:color w:val="000000" w:themeColor="text1"/>
-          <w:sz w:val="21"/>
-          <w:szCs w:val="21"/>
-          <w:lang w:val="en-GB"/>
-        </w:rPr>
-        <w:t>ccessibility</w:t>
-      </w:r>
-      <w:r>
-        <w:rPr>
-          <w:rFonts w:ascii="Segoe UI" w:hAnsi="Segoe UI" w:cs="Segoe UI"/>
-          <w:color w:val="000000" w:themeColor="text1"/>
-          <w:sz w:val="21"/>
-          <w:szCs w:val="21"/>
-          <w:lang w:val="en-GB"/>
-        </w:rPr>
-        <w:t>, s</w:t>
-      </w:r>
-      <w:r>
-        <w:rPr>
-          <w:rFonts w:ascii="Segoe UI" w:hAnsi="Segoe UI" w:cs="Segoe UI"/>
-          <w:color w:val="000000" w:themeColor="text1"/>
-          <w:sz w:val="21"/>
-          <w:szCs w:val="21"/>
-          <w:lang w:val="en-GB"/>
-        </w:rPr>
-        <w:t>chools</w:t>
-      </w:r>
-      <w:r>
-        <w:rPr>
-          <w:rFonts w:ascii="Segoe UI" w:hAnsi="Segoe UI" w:cs="Segoe UI"/>
-          <w:color w:val="000000" w:themeColor="text1"/>
-          <w:sz w:val="21"/>
-          <w:szCs w:val="21"/>
-          <w:lang w:val="en-GB"/>
-        </w:rPr>
-        <w:t>.</w:t>
-      </w:r>
-    </w:p>
-    <w:p>
-      <w:pPr>
-        <w:pStyle w:val="Heading4"/>
-        <w:spacing w:before="0" w:after="48"/>
-        <w:rPr>
-          <w:rFonts w:ascii="Segoe UI" w:hAnsi="Segoe UI" w:cs="Segoe UI"/>
-          <w:color w:val="000000" w:themeColor="text1"/>
-          <w:sz w:val="21"/>
-          <w:szCs w:val="21"/>
-          <w:lang w:val="en-GB"/>
-        </w:rPr>
-      </w:pPr>
-      <w:r>
-        <w:rPr>
-          <w:rFonts w:ascii="Segoe UI" w:hAnsi="Segoe UI" w:cs="Segoe UI"/>
-          <w:b/>
-          <w:bCs/>
-          <w:color w:val="000000" w:themeColor="text1"/>
-          <w:sz w:val="21"/>
-          <w:szCs w:val="21"/>
-          <w:lang w:val="en-GB"/>
-        </w:rPr>
-        <w:t>Citation</w:t>
-      </w:r>
-    </w:p>
-    <w:p>
-      <w:pPr>
-        <w:pStyle w:val="code-line"/>
-        <w:spacing w:before="0" w:beforeAutospacing="0" w:after="168" w:afterAutospacing="0"/>
-        <w:rPr>
-          <w:rStyle w:val="Hyperlink"/>
-          <w:rFonts w:ascii="Segoe UI" w:hAnsi="Segoe UI" w:cs="Segoe UI"/>
-          <w:sz w:val="21"/>
-          <w:szCs w:val="21"/>
-          <w:u w:val="none"/>
-          <w:lang w:val="en-GB"/>
-        </w:rPr>
-      </w:pPr>
-      <w:r>
-        <w:rPr>
-          <w:rFonts w:ascii="Segoe UI" w:hAnsi="Segoe UI" w:cs="Segoe UI"/>
-          <w:color w:val="000000" w:themeColor="text1"/>
-          <w:sz w:val="21"/>
-          <w:szCs w:val="21"/>
-          <w:lang w:val="en-GB"/>
-        </w:rPr>
-        <w:t>Pivik, Jayne. (2010). The perspective of children and youth: How different stakeholders identify architectural barriers for inclusion in schools. Journal of Environmental Psychology. 510-517. </w:t>
-      </w:r>
-      <w:hyperlink r:id="rId11" w:history="1">
-        <w:r>
-          <w:rPr>
-            <w:rStyle w:val="Hyperlink"/>
-            <w:rFonts w:ascii="Segoe UI" w:hAnsi="Segoe UI" w:cs="Segoe UI"/>
-            <w:sz w:val="21"/>
-            <w:szCs w:val="21"/>
-            <w:u w:val="none"/>
-            <w:lang w:val="en-GB"/>
-          </w:rPr>
-          <w:t>https://www.researchgate.net/publication/222824936_The_perspective_of_children_and_youth_How_different_stakeholders_identify_architec</w:t>
-        </w:r>
-        <w:r>
-          <w:rPr>
-            <w:rStyle w:val="Hyperlink"/>
-            <w:rFonts w:ascii="Segoe UI" w:hAnsi="Segoe UI" w:cs="Segoe UI"/>
-            <w:sz w:val="21"/>
-            <w:szCs w:val="21"/>
-            <w:u w:val="none"/>
-            <w:lang w:val="en-GB"/>
-          </w:rPr>
-          <w:t>t</w:t>
-        </w:r>
-        <w:r>
-          <w:rPr>
-            <w:rStyle w:val="Hyperlink"/>
-            <w:rFonts w:ascii="Segoe UI" w:hAnsi="Segoe UI" w:cs="Segoe UI"/>
-            <w:sz w:val="21"/>
-            <w:szCs w:val="21"/>
-            <w:u w:val="none"/>
-            <w:lang w:val="en-GB"/>
-          </w:rPr>
-          <w:t>ural_barriers_for_inclusion_in_schools</w:t>
-        </w:r>
-      </w:hyperlink>
+        <w:t>.2010.02.005</w:t>
+      </w:r>
     </w:p>
     <w:p>
       <w:pPr>
@@ -1995,7 +2037,18 @@
           <w:szCs w:val="21"/>
           <w:lang w:val="en-GB"/>
         </w:rPr>
-        <w:t xml:space="preserve"> space into the accessible one. There was also described </w:t>
+        <w:t xml:space="preserve"> space into the accessible </w:t>
+      </w:r>
+      <w:r>
+        <w:rPr>
+          <w:rFonts w:ascii="Segoe UI" w:hAnsi="Segoe UI" w:cs="Segoe UI"/>
+          <w:color w:val="000000" w:themeColor="text1"/>
+          <w:sz w:val="21"/>
+          <w:szCs w:val="21"/>
+          <w:lang w:val="en-GB"/>
+        </w:rPr>
+        <w:lastRenderedPageBreak/>
+        <w:t xml:space="preserve">one. There was also described </w:t>
       </w:r>
       <w:r>
         <w:rPr>
@@ -2027,7 +2080,31 @@
           <w:highlight w:val="green"/>
           <w:lang w:val="en-GB"/>
         </w:rPr>
-        <w:t xml:space="preserve">factors that affect on the accessibility </w:t>
+        <w:t xml:space="preserve">factors that </w:t>
+      </w:r>
+      <w:proofErr w:type="spellStart"/>
+      <w:r>
+        <w:rPr>
+          <w:rFonts w:ascii="Segoe UI" w:hAnsi="Segoe UI" w:cs="Segoe UI"/>
+          <w:color w:val="000000" w:themeColor="text1"/>
+          <w:sz w:val="21"/>
+          <w:szCs w:val="21"/>
+          <w:highlight w:val="green"/>
+          <w:lang w:val="en-GB"/>
+        </w:rPr>
+        <w:t>affect</w:t>
+      </w:r>
+      <w:proofErr w:type="spellEnd"/>
+      <w:r>
+        <w:rPr>
+          <w:rFonts w:ascii="Segoe UI" w:hAnsi="Segoe UI" w:cs="Segoe UI"/>
+          <w:color w:val="000000" w:themeColor="text1"/>
+          <w:sz w:val="21"/>
+          <w:szCs w:val="21"/>
+          <w:highlight w:val="green"/>
+          <w:lang w:val="en-GB"/>
+        </w:rPr>
+        <w:t xml:space="preserve"> on the accessibility </w:t>
       </w:r>
       <w:r>
         <w:rPr>
@@ -2073,7 +2150,6 @@
           <w:szCs w:val="21"/>
           <w:lang w:val="en-GB"/>
         </w:rPr>
-        <w:lastRenderedPageBreak/>
         <w:t>Keywords</w:t>
       </w:r>
     </w:p>
@@ -2255,7 +2331,139 @@
           <w:szCs w:val="21"/>
           <w:lang w:val="en-GB"/>
         </w:rPr>
-        <w:t>Rawski, K. (2017). Public space without architectural barriers as friendly and accessible for people with disabilities. Teka Komisji Architektury, Urbanistyki I Studiów Krajobrazowych, 13(2), 45-52.</w:t>
+        <w:t xml:space="preserve">Rawski, K. (2017). Public space without architectural barriers as friendly and accessible for people with disabilities. </w:t>
+      </w:r>
+      <w:proofErr w:type="spellStart"/>
+      <w:r>
+        <w:rPr>
+          <w:rFonts w:ascii="Segoe UI" w:hAnsi="Segoe UI" w:cs="Segoe UI"/>
+          <w:color w:val="000000" w:themeColor="text1"/>
+          <w:sz w:val="21"/>
+          <w:szCs w:val="21"/>
+          <w:lang w:val="en-GB"/>
+        </w:rPr>
+        <w:t>Teka</w:t>
+      </w:r>
+      <w:proofErr w:type="spellEnd"/>
+      <w:r>
+        <w:rPr>
+          <w:rFonts w:ascii="Segoe UI" w:hAnsi="Segoe UI" w:cs="Segoe UI"/>
+          <w:color w:val="000000" w:themeColor="text1"/>
+          <w:sz w:val="21"/>
+          <w:szCs w:val="21"/>
+          <w:lang w:val="en-GB"/>
+        </w:rPr>
+        <w:t xml:space="preserve"> </w:t>
+      </w:r>
+      <w:proofErr w:type="spellStart"/>
+      <w:r>
+        <w:rPr>
+          <w:rFonts w:ascii="Segoe UI" w:hAnsi="Segoe UI" w:cs="Segoe UI"/>
+          <w:color w:val="000000" w:themeColor="text1"/>
+          <w:sz w:val="21"/>
+          <w:szCs w:val="21"/>
+          <w:lang w:val="en-GB"/>
+        </w:rPr>
+        <w:t>Komisji</w:t>
+      </w:r>
+      <w:proofErr w:type="spellEnd"/>
+      <w:r>
+        <w:rPr>
+          <w:rFonts w:ascii="Segoe UI" w:hAnsi="Segoe UI" w:cs="Segoe UI"/>
+          <w:color w:val="000000" w:themeColor="text1"/>
+          <w:sz w:val="21"/>
+          <w:szCs w:val="21"/>
+          <w:lang w:val="en-GB"/>
+        </w:rPr>
+        <w:t xml:space="preserve"> </w:t>
+      </w:r>
+      <w:proofErr w:type="spellStart"/>
+      <w:r>
+        <w:rPr>
+          <w:rFonts w:ascii="Segoe UI" w:hAnsi="Segoe UI" w:cs="Segoe UI"/>
+          <w:color w:val="000000" w:themeColor="text1"/>
+          <w:sz w:val="21"/>
+          <w:szCs w:val="21"/>
+          <w:lang w:val="en-GB"/>
+        </w:rPr>
+        <w:t>Architektury</w:t>
+      </w:r>
+      <w:proofErr w:type="spellEnd"/>
+      <w:r>
+        <w:rPr>
+          <w:rFonts w:ascii="Segoe UI" w:hAnsi="Segoe UI" w:cs="Segoe UI"/>
+          <w:color w:val="000000" w:themeColor="text1"/>
+          <w:sz w:val="21"/>
+          <w:szCs w:val="21"/>
+          <w:lang w:val="en-GB"/>
+        </w:rPr>
+        <w:t xml:space="preserve">, </w:t>
+      </w:r>
+      <w:proofErr w:type="spellStart"/>
+      <w:r>
+        <w:rPr>
+          <w:rFonts w:ascii="Segoe UI" w:hAnsi="Segoe UI" w:cs="Segoe UI"/>
+          <w:color w:val="000000" w:themeColor="text1"/>
+          <w:sz w:val="21"/>
+          <w:szCs w:val="21"/>
+          <w:lang w:val="en-GB"/>
+        </w:rPr>
+        <w:t>Urbanistyki</w:t>
+      </w:r>
+      <w:proofErr w:type="spellEnd"/>
+      <w:r>
+        <w:rPr>
+          <w:rFonts w:ascii="Segoe UI" w:hAnsi="Segoe UI" w:cs="Segoe UI"/>
+          <w:color w:val="000000" w:themeColor="text1"/>
+          <w:sz w:val="21"/>
+          <w:szCs w:val="21"/>
+          <w:lang w:val="en-GB"/>
+        </w:rPr>
+        <w:t xml:space="preserve"> I </w:t>
+      </w:r>
+      <w:proofErr w:type="spellStart"/>
+      <w:r>
+        <w:rPr>
+          <w:rFonts w:ascii="Segoe UI" w:hAnsi="Segoe UI" w:cs="Segoe UI"/>
+          <w:color w:val="000000" w:themeColor="text1"/>
+          <w:sz w:val="21"/>
+          <w:szCs w:val="21"/>
+          <w:lang w:val="en-GB"/>
+        </w:rPr>
+        <w:t>Studiów</w:t>
+      </w:r>
+      <w:proofErr w:type="spellEnd"/>
+      <w:r>
+        <w:rPr>
+          <w:rFonts w:ascii="Segoe UI" w:hAnsi="Segoe UI" w:cs="Segoe UI"/>
+          <w:color w:val="000000" w:themeColor="text1"/>
+          <w:sz w:val="21"/>
+          <w:szCs w:val="21"/>
+          <w:lang w:val="en-GB"/>
+        </w:rPr>
+        <w:t xml:space="preserve"> </w:t>
+      </w:r>
+      <w:proofErr w:type="spellStart"/>
+      <w:r>
+        <w:rPr>
+          <w:rFonts w:ascii="Segoe UI" w:hAnsi="Segoe UI" w:cs="Segoe UI"/>
+          <w:color w:val="000000" w:themeColor="text1"/>
+          <w:sz w:val="21"/>
+          <w:szCs w:val="21"/>
+          <w:lang w:val="en-GB"/>
+        </w:rPr>
+        <w:t>Krajobrazowych</w:t>
+      </w:r>
+      <w:proofErr w:type="spellEnd"/>
+      <w:r>
+        <w:rPr>
+          <w:rFonts w:ascii="Segoe UI" w:hAnsi="Segoe UI" w:cs="Segoe UI"/>
+          <w:color w:val="000000" w:themeColor="text1"/>
+          <w:sz w:val="21"/>
+          <w:szCs w:val="21"/>
+          <w:lang w:val="en-GB"/>
+        </w:rPr>
+        <w:t>, 13(2), 45-52.</w:t>
       </w:r>
       <w:r>
         <w:rPr>
@@ -2267,7 +2475,7 @@
         </w:rPr>
         <w:t xml:space="preserve"> </w:t>
       </w:r>
-      <w:hyperlink r:id="rId12" w:history="1">
+      <w:hyperlink r:id="rId13" w:history="1">
         <w:r>
           <w:rPr>
             <w:rStyle w:val="Hyperlink"/>
@@ -2429,6 +2637,7 @@
         </w:rPr>
         <w:t xml:space="preserve"> and of the </w:t>
       </w:r>
+      <w:proofErr w:type="spellStart"/>
       <w:r>
         <w:rPr>
           <w:rFonts w:ascii="Segoe UI" w:hAnsi="Segoe UI" w:cs="Segoe UI"/>
@@ -2438,7 +2647,19 @@
           <w:highlight w:val="yellow"/>
           <w:lang w:val="en-GB"/>
         </w:rPr>
-        <w:t>Istat (Italian statistical institute).</w:t>
+        <w:t>Istat</w:t>
+      </w:r>
+      <w:proofErr w:type="spellEnd"/>
+      <w:r>
+        <w:rPr>
+          <w:rFonts w:ascii="Segoe UI" w:hAnsi="Segoe UI" w:cs="Segoe UI"/>
+          <w:color w:val="000000" w:themeColor="text1"/>
+          <w:sz w:val="21"/>
+          <w:szCs w:val="21"/>
+          <w:highlight w:val="yellow"/>
+          <w:lang w:val="en-GB"/>
+        </w:rPr>
+        <w:t xml:space="preserve"> (Italian statistical institute).</w:t>
       </w:r>
       <w:r>
         <w:rPr>
@@ -2469,7 +2690,73 @@
           <w:szCs w:val="21"/>
           <w:lang w:val="en-GB"/>
         </w:rPr>
-        <w:t xml:space="preserve">, starting from the Italian Standard evolution. Then the action of the WHO is analyzed. The two WHO focus points are: i) disability is a health condition in an unfavorable environment; ii) </w:t>
+        <w:t xml:space="preserve">, starting from the Italian Standard evolution. Then the action of the WHO is </w:t>
+      </w:r>
+      <w:proofErr w:type="spellStart"/>
+      <w:r>
+        <w:rPr>
+          <w:rFonts w:ascii="Segoe UI" w:hAnsi="Segoe UI" w:cs="Segoe UI"/>
+          <w:color w:val="000000" w:themeColor="text1"/>
+          <w:sz w:val="21"/>
+          <w:szCs w:val="21"/>
+          <w:lang w:val="en-GB"/>
+        </w:rPr>
+        <w:t>analyzed</w:t>
+      </w:r>
+      <w:proofErr w:type="spellEnd"/>
+      <w:r>
+        <w:rPr>
+          <w:rFonts w:ascii="Segoe UI" w:hAnsi="Segoe UI" w:cs="Segoe UI"/>
+          <w:color w:val="000000" w:themeColor="text1"/>
+          <w:sz w:val="21"/>
+          <w:szCs w:val="21"/>
+          <w:lang w:val="en-GB"/>
+        </w:rPr>
+        <w:t xml:space="preserve">. The two WHO focus points are: </w:t>
+      </w:r>
+      <w:proofErr w:type="spellStart"/>
+      <w:r>
+        <w:rPr>
+          <w:rFonts w:ascii="Segoe UI" w:hAnsi="Segoe UI" w:cs="Segoe UI"/>
+          <w:color w:val="000000" w:themeColor="text1"/>
+          <w:sz w:val="21"/>
+          <w:szCs w:val="21"/>
+          <w:lang w:val="en-GB"/>
+        </w:rPr>
+        <w:t>i</w:t>
+      </w:r>
+      <w:proofErr w:type="spellEnd"/>
+      <w:r>
+        <w:rPr>
+          <w:rFonts w:ascii="Segoe UI" w:hAnsi="Segoe UI" w:cs="Segoe UI"/>
+          <w:color w:val="000000" w:themeColor="text1"/>
+          <w:sz w:val="21"/>
+          <w:szCs w:val="21"/>
+          <w:lang w:val="en-GB"/>
+        </w:rPr>
+        <w:t xml:space="preserve">) disability is a health condition in an </w:t>
+      </w:r>
+      <w:proofErr w:type="spellStart"/>
+      <w:r>
+        <w:rPr>
+          <w:rFonts w:ascii="Segoe UI" w:hAnsi="Segoe UI" w:cs="Segoe UI"/>
+          <w:color w:val="000000" w:themeColor="text1"/>
+          <w:sz w:val="21"/>
+          <w:szCs w:val="21"/>
+          <w:lang w:val="en-GB"/>
+        </w:rPr>
+        <w:t>unfavorable</w:t>
+      </w:r>
+      <w:proofErr w:type="spellEnd"/>
+      <w:r>
+        <w:rPr>
+          <w:rFonts w:ascii="Segoe UI" w:hAnsi="Segoe UI" w:cs="Segoe UI"/>
+          <w:color w:val="000000" w:themeColor="text1"/>
+          <w:sz w:val="21"/>
+          <w:szCs w:val="21"/>
+          <w:lang w:val="en-GB"/>
+        </w:rPr>
+        <w:t xml:space="preserve"> environment; ii) </w:t>
       </w:r>
       <w:r>
         <w:rPr>
@@ -2646,6 +2933,7 @@
           <w:szCs w:val="21"/>
         </w:rPr>
       </w:pPr>
+      <w:proofErr w:type="spellStart"/>
       <w:r>
         <w:rPr>
           <w:rFonts w:ascii="Segoe UI" w:hAnsi="Segoe UI" w:cs="Segoe UI"/>
@@ -2657,6 +2945,7 @@
         </w:rPr>
         <w:t>Citation</w:t>
       </w:r>
+      <w:proofErr w:type="spellEnd"/>
     </w:p>
     <w:p>
       <w:pPr>
@@ -2733,7 +3022,7 @@
         </w:rPr>
         <w:t>), vol 12255. Springer, Cham. </w:t>
       </w:r>
-      <w:hyperlink r:id="rId13" w:history="1">
+      <w:hyperlink r:id="rId14" w:history="1">
         <w:r>
           <w:rPr>
             <w:rStyle w:val="Hyperlink"/>
@@ -2951,7 +3240,18 @@
           <w:szCs w:val="21"/>
           <w:lang w:val="en-GB"/>
         </w:rPr>
-        <w:t xml:space="preserve"> for all people. In our urban design studio, a </w:t>
+        <w:t xml:space="preserve"> for all </w:t>
+      </w:r>
+      <w:r>
+        <w:rPr>
+          <w:rFonts w:ascii="Segoe UI" w:hAnsi="Segoe UI" w:cs="Segoe UI"/>
+          <w:color w:val="000000" w:themeColor="text1"/>
+          <w:sz w:val="21"/>
+          <w:szCs w:val="21"/>
+          <w:lang w:val="en-GB"/>
+        </w:rPr>
+        <w:lastRenderedPageBreak/>
+        <w:t xml:space="preserve">people. In our urban design studio, a </w:t>
       </w:r>
       <w:r>
         <w:rPr>
@@ -3062,7 +3362,6 @@
           <w:szCs w:val="21"/>
           <w:lang w:val="en-GB"/>
         </w:rPr>
-        <w:lastRenderedPageBreak/>
         <w:t>Keywords</w:t>
       </w:r>
     </w:p>
@@ -3205,9 +3504,53 @@
           <w:szCs w:val="21"/>
           <w:lang w:val="en-GB"/>
         </w:rPr>
-        <w:t>Ayse Nilay Evcil, Raising Awareness about Accessibility, Procedia - Social and Behavioral Sciences, Volume 47, 2012, Pages 490-494, ISSN 1877-0428. </w:t>
-      </w:r>
-      <w:hyperlink r:id="rId14" w:history="1">
+        <w:t xml:space="preserve">Ayse Nilay </w:t>
+      </w:r>
+      <w:proofErr w:type="spellStart"/>
+      <w:r>
+        <w:rPr>
+          <w:rFonts w:ascii="Segoe UI" w:hAnsi="Segoe UI" w:cs="Segoe UI"/>
+          <w:color w:val="000000" w:themeColor="text1"/>
+          <w:sz w:val="21"/>
+          <w:szCs w:val="21"/>
+          <w:lang w:val="en-GB"/>
+        </w:rPr>
+        <w:t>Evcil</w:t>
+      </w:r>
+      <w:proofErr w:type="spellEnd"/>
+      <w:r>
+        <w:rPr>
+          <w:rFonts w:ascii="Segoe UI" w:hAnsi="Segoe UI" w:cs="Segoe UI"/>
+          <w:color w:val="000000" w:themeColor="text1"/>
+          <w:sz w:val="21"/>
+          <w:szCs w:val="21"/>
+          <w:lang w:val="en-GB"/>
+        </w:rPr>
+        <w:t xml:space="preserve">, Raising Awareness about Accessibility, Procedia - Social and </w:t>
+      </w:r>
+      <w:proofErr w:type="spellStart"/>
+      <w:r>
+        <w:rPr>
+          <w:rFonts w:ascii="Segoe UI" w:hAnsi="Segoe UI" w:cs="Segoe UI"/>
+          <w:color w:val="000000" w:themeColor="text1"/>
+          <w:sz w:val="21"/>
+          <w:szCs w:val="21"/>
+          <w:lang w:val="en-GB"/>
+        </w:rPr>
+        <w:t>Behavioral</w:t>
+      </w:r>
+      <w:proofErr w:type="spellEnd"/>
+      <w:r>
+        <w:rPr>
+          <w:rFonts w:ascii="Segoe UI" w:hAnsi="Segoe UI" w:cs="Segoe UI"/>
+          <w:color w:val="000000" w:themeColor="text1"/>
+          <w:sz w:val="21"/>
+          <w:szCs w:val="21"/>
+          <w:lang w:val="en-GB"/>
+        </w:rPr>
+        <w:t xml:space="preserve"> Sciences, Volume 47, 2012, Pages 490-494, ISSN 1877-0428. </w:t>
+      </w:r>
+      <w:hyperlink r:id="rId15" w:history="1">
         <w:r>
           <w:rPr>
             <w:rStyle w:val="Hyperlink"/>
@@ -3216,27 +3559,7 @@
             <w:szCs w:val="21"/>
             <w:u w:val="none"/>
           </w:rPr>
-          <w:t>ht</w:t>
-        </w:r>
-        <w:r>
-          <w:rPr>
-            <w:rStyle w:val="Hyperlink"/>
-            <w:rFonts w:ascii="Segoe UI" w:hAnsi="Segoe UI" w:cs="Segoe UI"/>
-            <w:sz w:val="21"/>
-            <w:szCs w:val="21"/>
-            <w:u w:val="none"/>
-          </w:rPr>
-          <w:t>t</w:t>
-        </w:r>
-        <w:r>
-          <w:rPr>
-            <w:rStyle w:val="Hyperlink"/>
-            <w:rFonts w:ascii="Segoe UI" w:hAnsi="Segoe UI" w:cs="Segoe UI"/>
-            <w:sz w:val="21"/>
-            <w:szCs w:val="21"/>
-            <w:u w:val="none"/>
-          </w:rPr>
-          <w:t>ps://doi.org/10.1016/j.sbspro.2012.06.686</w:t>
+          <w:t>https://doi.org/10.1016/j.sbspro.2012.06.686</w:t>
         </w:r>
       </w:hyperlink>
       <w:r>
@@ -3257,7 +3580,7 @@
         </w:rPr>
         <w:t>(</w:t>
       </w:r>
-      <w:hyperlink r:id="rId15" w:history="1">
+      <w:hyperlink r:id="rId16" w:history="1">
         <w:r>
           <w:rPr>
             <w:rStyle w:val="Hyperlink"/>
@@ -3550,7 +3873,79 @@
           <w:highlight w:val="green"/>
           <w:lang w:val="en-GB"/>
         </w:rPr>
-        <w:t>adapted Useh, Moyo and Munyonga questionnaire</w:t>
+        <w:t xml:space="preserve">adapted </w:t>
+      </w:r>
+      <w:proofErr w:type="spellStart"/>
+      <w:r>
+        <w:rPr>
+          <w:rFonts w:ascii="Segoe UI" w:hAnsi="Segoe UI" w:cs="Segoe UI"/>
+          <w:color w:val="000000" w:themeColor="text1"/>
+          <w:sz w:val="21"/>
+          <w:szCs w:val="21"/>
+          <w:highlight w:val="green"/>
+          <w:lang w:val="en-GB"/>
+        </w:rPr>
+        <w:t>Useh</w:t>
+      </w:r>
+      <w:proofErr w:type="spellEnd"/>
+      <w:r>
+        <w:rPr>
+          <w:rFonts w:ascii="Segoe UI" w:hAnsi="Segoe UI" w:cs="Segoe UI"/>
+          <w:color w:val="000000" w:themeColor="text1"/>
+          <w:sz w:val="21"/>
+          <w:szCs w:val="21"/>
+          <w:highlight w:val="green"/>
+          <w:lang w:val="en-GB"/>
+        </w:rPr>
+        <w:t xml:space="preserve">, </w:t>
+      </w:r>
+      <w:proofErr w:type="spellStart"/>
+      <w:r>
+        <w:rPr>
+          <w:rFonts w:ascii="Segoe UI" w:hAnsi="Segoe UI" w:cs="Segoe UI"/>
+          <w:color w:val="000000" w:themeColor="text1"/>
+          <w:sz w:val="21"/>
+          <w:szCs w:val="21"/>
+          <w:highlight w:val="green"/>
+          <w:lang w:val="en-GB"/>
+        </w:rPr>
+        <w:t>Moyo</w:t>
+      </w:r>
+      <w:proofErr w:type="spellEnd"/>
+      <w:r>
+        <w:rPr>
+          <w:rFonts w:ascii="Segoe UI" w:hAnsi="Segoe UI" w:cs="Segoe UI"/>
+          <w:color w:val="000000" w:themeColor="text1"/>
+          <w:sz w:val="21"/>
+          <w:szCs w:val="21"/>
+          <w:highlight w:val="green"/>
+          <w:lang w:val="en-GB"/>
+        </w:rPr>
+        <w:t xml:space="preserve"> and </w:t>
+      </w:r>
+      <w:proofErr w:type="spellStart"/>
+      <w:r>
+        <w:rPr>
+          <w:rFonts w:ascii="Segoe UI" w:hAnsi="Segoe UI" w:cs="Segoe UI"/>
+          <w:color w:val="000000" w:themeColor="text1"/>
+          <w:sz w:val="21"/>
+          <w:szCs w:val="21"/>
+          <w:highlight w:val="green"/>
+          <w:lang w:val="en-GB"/>
+        </w:rPr>
+        <w:t>Munyonga</w:t>
+      </w:r>
+      <w:proofErr w:type="spellEnd"/>
+      <w:r>
+        <w:rPr>
+          <w:rFonts w:ascii="Segoe UI" w:hAnsi="Segoe UI" w:cs="Segoe UI"/>
+          <w:color w:val="000000" w:themeColor="text1"/>
+          <w:sz w:val="21"/>
+          <w:szCs w:val="21"/>
+          <w:highlight w:val="green"/>
+          <w:lang w:val="en-GB"/>
+        </w:rPr>
+        <w:t xml:space="preserve"> questionnaire</w:t>
       </w:r>
       <w:r>
         <w:rPr>
@@ -3821,9 +4216,31 @@
           <w:szCs w:val="21"/>
           <w:lang w:val="en-GB"/>
         </w:rPr>
-        <w:t>A. Nilay Evcil (2009) Wheelchair accessibility to public buildings in Istanbul, Disability and Rehabilitation: Assistive Technology, 4:2, 76-85, </w:t>
-      </w:r>
-      <w:hyperlink r:id="rId16" w:history="1">
+        <w:t xml:space="preserve">A. Nilay </w:t>
+      </w:r>
+      <w:proofErr w:type="spellStart"/>
+      <w:r>
+        <w:rPr>
+          <w:rFonts w:ascii="Segoe UI" w:hAnsi="Segoe UI" w:cs="Segoe UI"/>
+          <w:color w:val="000000" w:themeColor="text1"/>
+          <w:sz w:val="21"/>
+          <w:szCs w:val="21"/>
+          <w:lang w:val="en-GB"/>
+        </w:rPr>
+        <w:t>Evcil</w:t>
+      </w:r>
+      <w:proofErr w:type="spellEnd"/>
+      <w:r>
+        <w:rPr>
+          <w:rFonts w:ascii="Segoe UI" w:hAnsi="Segoe UI" w:cs="Segoe UI"/>
+          <w:color w:val="000000" w:themeColor="text1"/>
+          <w:sz w:val="21"/>
+          <w:szCs w:val="21"/>
+          <w:lang w:val="en-GB"/>
+        </w:rPr>
+        <w:t xml:space="preserve"> (2009) Wheelchair accessibility to public buildings in Istanbul, Disability and Rehabilitation: Assistive Technology, 4:2, 76-85, </w:t>
+      </w:r>
+      <w:hyperlink r:id="rId17" w:history="1">
         <w:r>
           <w:rPr>
             <w:rStyle w:val="Hyperlink"/>
@@ -3833,29 +4250,7 @@
             <w:u w:val="none"/>
             <w:lang w:val="en-GB"/>
           </w:rPr>
-          <w:t>https://doi.org/</w:t>
-        </w:r>
-        <w:r>
-          <w:rPr>
-            <w:rStyle w:val="Hyperlink"/>
-            <w:rFonts w:ascii="Segoe UI" w:hAnsi="Segoe UI" w:cs="Segoe UI"/>
-            <w:sz w:val="21"/>
-            <w:szCs w:val="21"/>
-            <w:u w:val="none"/>
-            <w:lang w:val="en-GB"/>
-          </w:rPr>
-          <w:t>1</w:t>
-        </w:r>
-        <w:r>
-          <w:rPr>
-            <w:rStyle w:val="Hyperlink"/>
-            <w:rFonts w:ascii="Segoe UI" w:hAnsi="Segoe UI" w:cs="Segoe UI"/>
-            <w:sz w:val="21"/>
-            <w:szCs w:val="21"/>
-            <w:u w:val="none"/>
-            <w:lang w:val="en-GB"/>
-          </w:rPr>
-          <w:t>0.1080/17483100802543247</w:t>
+          <w:t>https://doi.org/10.1080/17483100802543247</w:t>
         </w:r>
       </w:hyperlink>
     </w:p>
@@ -3889,6 +4284,7 @@
           <w:b/>
           <w:bCs/>
           <w:color w:val="auto"/>
+          <w:highlight w:val="darkGreen"/>
           <w:u w:val="single"/>
           <w:lang w:val="en-GB"/>
         </w:rPr>
@@ -3900,6 +4296,7 @@
           <w:b/>
           <w:bCs/>
           <w:color w:val="auto"/>
+          <w:highlight w:val="darkGreen"/>
           <w:u w:val="single"/>
           <w:lang w:val="en-GB"/>
         </w:rPr>
@@ -3911,6 +4308,7 @@
           <w:b/>
           <w:bCs/>
           <w:color w:val="auto"/>
+          <w:highlight w:val="darkGreen"/>
           <w:u w:val="single"/>
           <w:lang w:val="en-GB"/>
         </w:rPr>
@@ -3922,10 +4320,11 @@
           <w:b/>
           <w:bCs/>
           <w:color w:val="FF0000"/>
+          <w:highlight w:val="darkGreen"/>
           <w:u w:val="single"/>
           <w:lang w:val="en-GB"/>
         </w:rPr>
-        <w:t>[cannot access]</w:t>
+        <w:t>[ok]</w:t>
       </w:r>
     </w:p>
     <w:p>
@@ -4043,6 +4442,7 @@
           <w:u w:val="single"/>
           <w:lang w:val="en-GB"/>
         </w:rPr>
+        <w:lastRenderedPageBreak/>
         <w:t>Method</w:t>
       </w:r>
       <w:r>
@@ -4121,7 +4521,6 @@
           <w:u w:val="single"/>
           <w:lang w:val="en-GB"/>
         </w:rPr>
-        <w:lastRenderedPageBreak/>
         <w:t>Results</w:t>
       </w:r>
       <w:r>
@@ -4366,9 +4765,29 @@
           <w:szCs w:val="21"/>
           <w:lang w:val="en-GB"/>
         </w:rPr>
-        <w:t>Nandana Welage &amp; Karen P. Y. Liu (2011) Wheelchair accessibility of public buildings: a review of the literature, Disability and Rehabilitation: Assistive Technology, 6:1, 1-9, </w:t>
-      </w:r>
-      <w:hyperlink r:id="rId17" w:tooltip="https://doi.org/10.3109/17483107.2010.522680" w:history="1">
+        <w:t xml:space="preserve">Nandana </w:t>
+      </w:r>
+      <w:proofErr w:type="spellStart"/>
+      <w:r>
+        <w:rPr>
+          <w:rFonts w:ascii="Segoe UI" w:hAnsi="Segoe UI" w:cs="Segoe UI"/>
+          <w:sz w:val="21"/>
+          <w:szCs w:val="21"/>
+          <w:lang w:val="en-GB"/>
+        </w:rPr>
+        <w:t>Welage</w:t>
+      </w:r>
+      <w:proofErr w:type="spellEnd"/>
+      <w:r>
+        <w:rPr>
+          <w:rFonts w:ascii="Segoe UI" w:hAnsi="Segoe UI" w:cs="Segoe UI"/>
+          <w:sz w:val="21"/>
+          <w:szCs w:val="21"/>
+          <w:lang w:val="en-GB"/>
+        </w:rPr>
+        <w:t xml:space="preserve"> &amp; Karen P. Y. Liu (2011) Wheelchair accessibility of public buildings: a review of the literature, Disability and Rehabilitation: Assistive Technology, 6:1, 1-9, </w:t>
+      </w:r>
+      <w:hyperlink r:id="rId18" w:tooltip="https://doi.org/10.3109/17483107.2010.522680" w:history="1">
         <w:r>
           <w:rPr>
             <w:rStyle w:val="Hyperlink"/>
@@ -4452,6 +4871,28 @@
         </w:rPr>
         <w:t>Access Rights</w:t>
       </w:r>
+      <w:r>
+        <w:rPr>
+          <w:rFonts w:ascii="Segoe UI" w:hAnsi="Segoe UI" w:cs="Segoe UI"/>
+          <w:b/>
+          <w:bCs/>
+          <w:color w:val="auto"/>
+          <w:u w:val="single"/>
+          <w:lang w:val="en-GB"/>
+        </w:rPr>
+        <w:t xml:space="preserve"> </w:t>
+      </w:r>
+      <w:r>
+        <w:rPr>
+          <w:rFonts w:ascii="Segoe UI" w:hAnsi="Segoe UI" w:cs="Segoe UI"/>
+          <w:b/>
+          <w:bCs/>
+          <w:color w:val="FF0000"/>
+          <w:u w:val="single"/>
+          <w:lang w:val="en-GB"/>
+        </w:rPr>
+        <w:t>[ok]</w:t>
+      </w:r>
     </w:p>
     <w:p>
       <w:pPr>
@@ -4537,7 +4978,27 @@
           <w:szCs w:val="21"/>
           <w:lang w:val="en-GB"/>
         </w:rPr>
-        <w:t xml:space="preserve"> avert, eliminate or improve their disability. The general goal is to overcome, as much as possible, the disability's effects and to enable the disabled to participate in all areas of society, especially in the labor market and in community life. The Federal Government is obliged to a </w:t>
+        <w:t xml:space="preserve"> avert, eliminate or improve their disability. The general goal is to overcome, as much as possible, the disability's effects and to enable the disabled to participate in all areas of society, especially in the </w:t>
+      </w:r>
+      <w:proofErr w:type="spellStart"/>
+      <w:r>
+        <w:rPr>
+          <w:rFonts w:ascii="Segoe UI" w:hAnsi="Segoe UI" w:cs="Segoe UI"/>
+          <w:sz w:val="21"/>
+          <w:szCs w:val="21"/>
+          <w:lang w:val="en-GB"/>
+        </w:rPr>
+        <w:t>labor</w:t>
+      </w:r>
+      <w:proofErr w:type="spellEnd"/>
+      <w:r>
+        <w:rPr>
+          <w:rFonts w:ascii="Segoe UI" w:hAnsi="Segoe UI" w:cs="Segoe UI"/>
+          <w:sz w:val="21"/>
+          <w:szCs w:val="21"/>
+          <w:lang w:val="en-GB"/>
+        </w:rPr>
+        <w:t xml:space="preserve"> market and in community life. The Federal Government is obliged to a </w:t>
       </w:r>
       <w:r>
         <w:rPr>
@@ -4700,7 +5161,7 @@
         </w:rPr>
         <w:t>Kock, M. (2004). Disability Law in Germany: An Overview of Employment, Education and Access Rights. German Law Journal, 5(11), 1373-1392. </w:t>
       </w:r>
-      <w:hyperlink r:id="rId18" w:history="1">
+      <w:hyperlink r:id="rId19" w:history="1">
         <w:r>
           <w:rPr>
             <w:rStyle w:val="Hyperlink"/>
@@ -4780,7 +5241,7 @@
           <w:u w:val="single"/>
           <w:lang w:val="en-GB"/>
         </w:rPr>
-        <w:t>[cannot access]</w:t>
+        <w:t>[ok]</w:t>
       </w:r>
     </w:p>
     <w:p>
@@ -4857,7 +5318,18 @@
           <w:highlight w:val="yellow"/>
           <w:lang w:val="en-GB"/>
         </w:rPr>
-        <w:t xml:space="preserve">understanding the relationship between </w:t>
+        <w:t xml:space="preserve">understanding the relationship </w:t>
+      </w:r>
+      <w:r>
+        <w:rPr>
+          <w:rFonts w:ascii="Segoe UI" w:hAnsi="Segoe UI" w:cs="Segoe UI"/>
+          <w:sz w:val="21"/>
+          <w:szCs w:val="21"/>
+          <w:highlight w:val="yellow"/>
+          <w:lang w:val="en-GB"/>
+        </w:rPr>
+        <w:lastRenderedPageBreak/>
+        <w:t xml:space="preserve">between </w:t>
       </w:r>
       <w:r>
         <w:rPr>
@@ -4905,7 +5377,6 @@
           <w:highlight w:val="yellow"/>
           <w:lang w:val="en-GB"/>
         </w:rPr>
-        <w:lastRenderedPageBreak/>
         <w:t>individual perceptions of accessibility</w:t>
       </w:r>
       <w:r>
@@ -5036,9 +5507,49 @@
           <w:szCs w:val="21"/>
           <w:lang w:val="en-GB"/>
         </w:rPr>
-        <w:t>Anna-Lena van der Vlugt, Angela Curl &amp; Dirk Wittowsky (2019) What about the people? Developing measures of perceived accessibility from case studies in Germany and the UK, Applied Mobilities, 4:2, 142-162, </w:t>
-      </w:r>
-      <w:hyperlink r:id="rId19" w:history="1">
+        <w:t xml:space="preserve">Anna-Lena van der </w:t>
+      </w:r>
+      <w:proofErr w:type="spellStart"/>
+      <w:r>
+        <w:rPr>
+          <w:rFonts w:ascii="Segoe UI" w:hAnsi="Segoe UI" w:cs="Segoe UI"/>
+          <w:sz w:val="21"/>
+          <w:szCs w:val="21"/>
+          <w:lang w:val="en-GB"/>
+        </w:rPr>
+        <w:t>Vlugt</w:t>
+      </w:r>
+      <w:proofErr w:type="spellEnd"/>
+      <w:r>
+        <w:rPr>
+          <w:rFonts w:ascii="Segoe UI" w:hAnsi="Segoe UI" w:cs="Segoe UI"/>
+          <w:sz w:val="21"/>
+          <w:szCs w:val="21"/>
+          <w:lang w:val="en-GB"/>
+        </w:rPr>
+        <w:t xml:space="preserve">, Angela Curl &amp; Dirk </w:t>
+      </w:r>
+      <w:proofErr w:type="spellStart"/>
+      <w:r>
+        <w:rPr>
+          <w:rFonts w:ascii="Segoe UI" w:hAnsi="Segoe UI" w:cs="Segoe UI"/>
+          <w:sz w:val="21"/>
+          <w:szCs w:val="21"/>
+          <w:lang w:val="en-GB"/>
+        </w:rPr>
+        <w:t>Wittowsky</w:t>
+      </w:r>
+      <w:proofErr w:type="spellEnd"/>
+      <w:r>
+        <w:rPr>
+          <w:rFonts w:ascii="Segoe UI" w:hAnsi="Segoe UI" w:cs="Segoe UI"/>
+          <w:sz w:val="21"/>
+          <w:szCs w:val="21"/>
+          <w:lang w:val="en-GB"/>
+        </w:rPr>
+        <w:t xml:space="preserve"> (2019) What about the people? Developing measures of perceived accessibility from case studies in Germany and the UK, Applied Mobilities, 4:2, 142-162, </w:t>
+      </w:r>
+      <w:hyperlink r:id="rId20" w:history="1">
         <w:r>
           <w:rPr>
             <w:rStyle w:val="Hyperlink"/>
@@ -5101,14 +5612,220 @@
         </w:rPr>
         <w:t>Perceived accessibility: What it is and why it differs from calculated accessibility measures based on spatial data</w:t>
       </w:r>
-    </w:p>
-    <w:p>
-      <w:pPr>
-        <w:rPr>
-          <w:lang w:val="en-GB"/>
-        </w:rPr>
-      </w:pPr>
-      <w:hyperlink r:id="rId20" w:history="1">
+      <w:r>
+        <w:rPr>
+          <w:lang w:val="en-GB"/>
+        </w:rPr>
+        <w:t xml:space="preserve"> </w:t>
+      </w:r>
+      <w:r>
+        <w:rPr>
+          <w:color w:val="FF0000"/>
+          <w:lang w:val="en-GB"/>
+        </w:rPr>
+        <w:t>[ok]</w:t>
+      </w:r>
+    </w:p>
+    <w:p>
+      <w:pPr>
+        <w:rPr>
+          <w:lang w:val="en-GB"/>
+        </w:rPr>
+      </w:pPr>
+      <w:r>
+        <w:rPr>
+          <w:lang w:val="en-GB"/>
+        </w:rPr>
+        <w:t>On the survey</w:t>
+      </w:r>
+    </w:p>
+    <w:p>
+      <w:pPr>
+        <w:rPr>
+          <w:lang w:val="en-GB"/>
+        </w:rPr>
+      </w:pPr>
+      <w:r>
+        <w:rPr>
+          <w:lang w:val="en-GB"/>
+        </w:rPr>
+        <w:t>12_</w:t>
+      </w:r>
+      <w:r>
+        <w:rPr>
+          <w:lang w:val="en-GB"/>
+        </w:rPr>
+        <w:t xml:space="preserve"> Accessibility and facilities for the disabled in public and university library buildings in Iran</w:t>
+      </w:r>
+      <w:r>
+        <w:rPr>
+          <w:lang w:val="en-GB"/>
+        </w:rPr>
+        <w:t xml:space="preserve"> </w:t>
+      </w:r>
+      <w:r>
+        <w:rPr>
+          <w:color w:val="FF0000"/>
+          <w:lang w:val="en-GB"/>
+        </w:rPr>
+        <w:t>[ok]</w:t>
+      </w:r>
+    </w:p>
+    <w:p>
+      <w:pPr>
+        <w:rPr>
+          <w:color w:val="FF0000"/>
+          <w:lang w:val="en-GB"/>
+        </w:rPr>
+      </w:pPr>
+      <w:r>
+        <w:rPr>
+          <w:lang w:val="en-GB"/>
+        </w:rPr>
+        <w:t>13_</w:t>
+      </w:r>
+      <w:r>
+        <w:rPr>
+          <w:rFonts w:ascii="Segoe UI" w:hAnsi="Segoe UI" w:cs="Segoe UI"/>
+          <w:color w:val="CCCCCC"/>
+          <w:sz w:val="21"/>
+          <w:szCs w:val="21"/>
+          <w:lang w:val="en-GB"/>
+        </w:rPr>
+        <w:t xml:space="preserve"> </w:t>
+      </w:r>
+      <w:r>
+        <w:rPr>
+          <w:rFonts w:ascii="Segoe UI" w:hAnsi="Segoe UI" w:cs="Segoe UI"/>
+          <w:sz w:val="21"/>
+          <w:szCs w:val="21"/>
+          <w:lang w:val="en-GB"/>
+        </w:rPr>
+        <w:t>Access to Higher Education for the Disabled Student: A building survey at the University of Liverpool</w:t>
+      </w:r>
+      <w:r>
+        <w:rPr>
+          <w:rFonts w:ascii="Segoe UI" w:hAnsi="Segoe UI" w:cs="Segoe UI"/>
+          <w:sz w:val="21"/>
+          <w:szCs w:val="21"/>
+          <w:lang w:val="en-GB"/>
+        </w:rPr>
+        <w:t xml:space="preserve"> </w:t>
+      </w:r>
+      <w:r>
+        <w:rPr>
+          <w:color w:val="FF0000"/>
+          <w:lang w:val="en-GB"/>
+        </w:rPr>
+        <w:t>[ok]</w:t>
+      </w:r>
+    </w:p>
+    <w:p>
+      <w:pPr>
+        <w:rPr>
+          <w:rFonts w:ascii="Segoe UI" w:hAnsi="Segoe UI" w:cs="Segoe UI"/>
+          <w:color w:val="FF0000"/>
+          <w:sz w:val="21"/>
+          <w:szCs w:val="21"/>
+          <w:lang w:val="en-GB"/>
+        </w:rPr>
+      </w:pPr>
+      <w:r>
+        <w:rPr>
+          <w:lang w:val="en-GB"/>
+        </w:rPr>
+        <w:t>14_</w:t>
+      </w:r>
+      <w:r>
+        <w:rPr>
+          <w:rFonts w:ascii="Segoe UI" w:hAnsi="Segoe UI" w:cs="Segoe UI"/>
+          <w:sz w:val="21"/>
+          <w:szCs w:val="21"/>
+          <w:lang w:val="en-GB"/>
+        </w:rPr>
+        <w:t>Perspectives on building accessibility: survey responses by people with disabilities on accessibility experiences</w:t>
+      </w:r>
+      <w:r>
+        <w:rPr>
+          <w:rFonts w:ascii="Segoe UI" w:hAnsi="Segoe UI" w:cs="Segoe UI"/>
+          <w:sz w:val="21"/>
+          <w:szCs w:val="21"/>
+          <w:lang w:val="en-GB"/>
+        </w:rPr>
+        <w:t xml:space="preserve"> </w:t>
+      </w:r>
+      <w:r>
+        <w:rPr>
+          <w:rFonts w:ascii="Segoe UI" w:hAnsi="Segoe UI" w:cs="Segoe UI"/>
+          <w:color w:val="FF0000"/>
+          <w:sz w:val="21"/>
+          <w:szCs w:val="21"/>
+          <w:lang w:val="en-GB"/>
+        </w:rPr>
+        <w:t>[requested full access]</w:t>
+      </w:r>
+      <w:r>
+        <w:rPr>
+          <w:rFonts w:ascii="Segoe UI" w:hAnsi="Segoe UI" w:cs="Segoe UI"/>
+          <w:color w:val="FF0000"/>
+          <w:sz w:val="21"/>
+          <w:szCs w:val="21"/>
+          <w:lang w:val="en-GB"/>
+        </w:rPr>
+        <w:t xml:space="preserve"> read here online </w:t>
+      </w:r>
+      <w:hyperlink r:id="rId21" w:history="1">
+        <w:r>
+          <w:rPr>
+            <w:rStyle w:val="Hyperlink"/>
+            <w:rFonts w:ascii="Segoe UI" w:hAnsi="Segoe UI" w:cs="Segoe UI"/>
+            <w:sz w:val="21"/>
+            <w:szCs w:val="21"/>
+            <w:lang w:val="en-GB"/>
+          </w:rPr>
+          <w:t>https://www.resna.org/sites/default/files/conference/2019/public%20policy/Tomashek.html</w:t>
+        </w:r>
+      </w:hyperlink>
+    </w:p>
+    <w:p>
+      <w:pPr>
+        <w:rPr>
+          <w:lang w:val="en-GB"/>
+        </w:rPr>
+      </w:pPr>
+      <w:r>
+        <w:rPr>
+          <w:lang w:val="en-GB"/>
+        </w:rPr>
+        <w:t>15_T</w:t>
+      </w:r>
+      <w:r>
+        <w:rPr>
+          <w:lang w:val="en-GB"/>
+        </w:rPr>
+        <w:t>he Participation Experience of Children with Disabilities in Portuguese Mainstream Schools</w:t>
+      </w:r>
+      <w:r>
+        <w:rPr>
+          <w:lang w:val="en-GB"/>
+        </w:rPr>
+        <w:t xml:space="preserve"> </w:t>
+      </w:r>
+      <w:r>
+        <w:rPr>
+          <w:color w:val="FF0000"/>
+          <w:lang w:val="en-GB"/>
+        </w:rPr>
+        <w:t>[ok]</w:t>
+      </w:r>
+    </w:p>
+    <w:p>
+      <w:pPr>
+        <w:rPr>
+          <w:lang w:val="en-GB"/>
+        </w:rPr>
+      </w:pPr>
+      <w:hyperlink r:id="rId22" w:history="1">
         <w:r>
           <w:rPr>
             <w:rStyle w:val="Hyperlink"/>
@@ -5124,7 +5841,7 @@
           <w:lang w:val="en-GB"/>
         </w:rPr>
       </w:pPr>
-      <w:hyperlink r:id="rId21" w:history="1">
+      <w:hyperlink r:id="rId23" w:history="1">
         <w:r>
           <w:rPr>
             <w:rStyle w:val="Hyperlink"/>
@@ -5135,7 +5852,12 @@
       </w:hyperlink>
     </w:p>
     <w:p>
-      <w:hyperlink r:id="rId22" w:history="1">
+      <w:pPr>
+        <w:rPr>
+          <w:lang w:val="en-GB"/>
+        </w:rPr>
+      </w:pPr>
+      <w:hyperlink r:id="rId24" w:history="1">
         <w:r>
           <w:rPr>
             <w:rStyle w:val="Hyperlink"/>
@@ -5191,6 +5913,32 @@
           <w:lang w:val="en-GB" w:eastAsia="it-IT"/>
         </w:rPr>
       </w:pPr>
+    </w:p>
+    <w:p>
+      <w:pPr>
+        <w:rPr>
+          <w:sz w:val="32"/>
+          <w:szCs w:val="32"/>
+          <w:lang w:val="en-GB"/>
+        </w:rPr>
+      </w:pPr>
+    </w:p>
+    <w:p>
+      <w:pPr>
+        <w:rPr>
+          <w:sz w:val="32"/>
+          <w:szCs w:val="32"/>
+          <w:lang w:val="en-GB"/>
+        </w:rPr>
+      </w:pPr>
+      <w:r>
+        <w:rPr>
+          <w:sz w:val="32"/>
+          <w:szCs w:val="32"/>
+          <w:lang w:val="en-GB"/>
+        </w:rPr>
+        <w:br w:type="page"/>
+      </w:r>
     </w:p>
     <w:p>
       <w:pPr>
@@ -5781,7 +6529,6 @@
     <w:next w:val="Normal"/>
     <w:link w:val="Heading3Char"/>
     <w:uiPriority w:val="9"/>
-    <w:semiHidden/>
     <w:unhideWhenUsed/>
     <w:qFormat/>
     <w:rsid w:val="00EE7C24"/>
@@ -5824,7 +6571,6 @@
   <w:style w:type="character" w:default="1" w:styleId="DefaultParagraphFont">
     <w:name w:val="Default Paragraph Font"/>
     <w:uiPriority w:val="1"/>
-    <w:semiHidden/>
     <w:unhideWhenUsed/>
   </w:style>
   <w:style w:type="table" w:default="1" w:styleId="TableNormal">
@@ -5926,7 +6672,6 @@
     <w:basedOn w:val="DefaultParagraphFont"/>
     <w:link w:val="Heading3"/>
     <w:uiPriority w:val="9"/>
-    <w:semiHidden/>
     <w:rsid w:val="00EE7C24"/>
     <w:rPr>
       <w:rFonts w:asciiTheme="majorHAnsi" w:eastAsiaTheme="majorEastAsia" w:hAnsiTheme="majorHAnsi" w:cstheme="majorBidi"/>

</xml_diff>

<commit_message>
Prepare interview outline & papers 3 and 4
</commit_message>
<xml_diff>
--- a/1_Literature/Literature_draft.docx
+++ b/1_Literature/Literature_draft.docx
@@ -1,6 +1,6 @@
 
 <file path=word/document.xml><?xml version="1.0" encoding="utf-8"?>
-<w:document xmlns:wpc="http://schemas.microsoft.com/office/word/2010/wordprocessingCanvas" xmlns:cx="http://schemas.microsoft.com/office/drawing/2014/chartex" xmlns:cx1="http://schemas.microsoft.com/office/drawing/2015/9/8/chartex" xmlns:cx2="http://schemas.microsoft.com/office/drawing/2015/10/21/chartex" xmlns:cx3="http://schemas.microsoft.com/office/drawing/2016/5/9/chartex" xmlns:cx4="http://schemas.microsoft.com/office/drawing/2016/5/10/chartex" xmlns:cx5="http://schemas.microsoft.com/office/drawing/2016/5/11/chartex" xmlns:cx6="http://schemas.microsoft.com/office/drawing/2016/5/12/chartex" xmlns:cx7="http://schemas.microsoft.com/office/drawing/2016/5/13/chartex" xmlns:cx8="http://schemas.microsoft.com/office/drawing/2016/5/14/chartex" xmlns:mc="http://schemas.openxmlformats.org/markup-compatibility/2006" xmlns:aink="http://schemas.microsoft.com/office/drawing/2016/ink" xmlns:am3d="http://schemas.microsoft.com/office/drawing/2017/model3d" xmlns:o="urn:schemas-microsoft-com:office:office" xmlns:oel="http://schemas.microsoft.com/office/2019/extlst" xmlns:r="http://schemas.openxmlformats.org/officeDocument/2006/relationships" xmlns:m="http://schemas.openxmlformats.org/officeDocument/2006/math" xmlns:v="urn:schemas-microsoft-com:vml" xmlns:wp14="http://schemas.microsoft.com/office/word/2010/wordprocessingDrawing" xmlns:wp="http://schemas.openxmlformats.org/drawingml/2006/wordprocessingDrawing" xmlns:w10="urn:schemas-microsoft-com:office:word" xmlns:w="http://schemas.openxmlformats.org/wordprocessingml/2006/main" xmlns:w14="http://schemas.microsoft.com/office/word/2010/wordml" xmlns:w15="http://schemas.microsoft.com/office/word/2012/wordml" xmlns:w16cex="http://schemas.microsoft.com/office/word/2018/wordml/cex" xmlns:w16cid="http://schemas.microsoft.com/office/word/2016/wordml/cid" xmlns:w16="http://schemas.microsoft.com/office/word/2018/wordml" xmlns:w16du="http://schemas.microsoft.com/office/word/2023/wordml/word16du" xmlns:w16sdtdh="http://schemas.microsoft.com/office/word/2020/wordml/sdtdatahash" xmlns:w16se="http://schemas.microsoft.com/office/word/2015/wordml/symex" xmlns:wpg="http://schemas.microsoft.com/office/word/2010/wordprocessingGroup" xmlns:wpi="http://schemas.microsoft.com/office/word/2010/wordprocessingInk" xmlns:wne="http://schemas.microsoft.com/office/word/2006/wordml" xmlns:wps="http://schemas.microsoft.com/office/word/2010/wordprocessingShape" mc:Ignorable="w14 w15 w16se w16cid w16 w16cex w16sdtdh wp14">
+<w:document xmlns:wpc="http://schemas.microsoft.com/office/word/2010/wordprocessingCanvas" xmlns:cx="http://schemas.microsoft.com/office/drawing/2014/chartex" xmlns:cx1="http://schemas.microsoft.com/office/drawing/2015/9/8/chartex" xmlns:cx2="http://schemas.microsoft.com/office/drawing/2015/10/21/chartex" xmlns:cx3="http://schemas.microsoft.com/office/drawing/2016/5/9/chartex" xmlns:cx4="http://schemas.microsoft.com/office/drawing/2016/5/10/chartex" xmlns:cx5="http://schemas.microsoft.com/office/drawing/2016/5/11/chartex" xmlns:cx6="http://schemas.microsoft.com/office/drawing/2016/5/12/chartex" xmlns:cx7="http://schemas.microsoft.com/office/drawing/2016/5/13/chartex" xmlns:cx8="http://schemas.microsoft.com/office/drawing/2016/5/14/chartex" xmlns:mc="http://schemas.openxmlformats.org/markup-compatibility/2006" xmlns:aink="http://schemas.microsoft.com/office/drawing/2016/ink" xmlns:am3d="http://schemas.microsoft.com/office/drawing/2017/model3d" xmlns:o="urn:schemas-microsoft-com:office:office" xmlns:oel="http://schemas.microsoft.com/office/2019/extlst" xmlns:r="http://schemas.openxmlformats.org/officeDocument/2006/relationships" xmlns:m="http://schemas.openxmlformats.org/officeDocument/2006/math" xmlns:v="urn:schemas-microsoft-com:vml" xmlns:wp14="http://schemas.microsoft.com/office/word/2010/wordprocessingDrawing" xmlns:wp="http://schemas.openxmlformats.org/drawingml/2006/wordprocessingDrawing" xmlns:w10="urn:schemas-microsoft-com:office:word" xmlns:w="http://schemas.openxmlformats.org/wordprocessingml/2006/main" xmlns:w14="http://schemas.microsoft.com/office/word/2010/wordml" xmlns:w15="http://schemas.microsoft.com/office/word/2012/wordml" xmlns:w16cex="http://schemas.microsoft.com/office/word/2018/wordml/cex" xmlns:w16cid="http://schemas.microsoft.com/office/word/2016/wordml/cid" xmlns:w16="http://schemas.microsoft.com/office/word/2018/wordml" xmlns:w16sdtdh="http://schemas.microsoft.com/office/word/2020/wordml/sdtdatahash" xmlns:w16se="http://schemas.microsoft.com/office/word/2015/wordml/symex" xmlns:wpg="http://schemas.microsoft.com/office/word/2010/wordprocessingGroup" xmlns:wpi="http://schemas.microsoft.com/office/word/2010/wordprocessingInk" xmlns:wne="http://schemas.microsoft.com/office/word/2006/wordml" xmlns:wps="http://schemas.microsoft.com/office/word/2010/wordprocessingShape" mc:Ignorable="w14 w15 w16se w16cid w16 w16cex w16sdtdh wp14">
   <w:body>
     <w:p>
       <w:pPr>
@@ -248,7 +248,7 @@
               </wp:anchor>
             </w:drawing>
           </mc:Choice>
-          <mc:Fallback>
+          <mc:Fallback xmlns:w16du="http://schemas.microsoft.com/office/word/2023/wordml/word16du">
             <w:pict>
               <v:shapetype w14:anchorId="2671292C" id="_x0000_t75" coordsize="21600,21600" o:spt="75" o:preferrelative="t" path="m@4@5l@4@11@9@11@9@5xe" filled="f" stroked="f">
                 <v:stroke joinstyle="miter"/>
@@ -904,6 +904,7 @@
           <w:b/>
           <w:bCs/>
           <w:color w:val="000000" w:themeColor="text1"/>
+          <w:highlight w:val="darkGreen"/>
           <w:u w:val="single"/>
           <w:lang w:val="en-GB"/>
         </w:rPr>
@@ -915,6 +916,7 @@
           <w:b/>
           <w:bCs/>
           <w:color w:val="000000" w:themeColor="text1"/>
+          <w:highlight w:val="darkGreen"/>
           <w:u w:val="single"/>
           <w:lang w:val="en-GB"/>
         </w:rPr>
@@ -927,6 +929,7 @@
           <w:b/>
           <w:bCs/>
           <w:color w:val="000000" w:themeColor="text1"/>
+          <w:highlight w:val="darkGreen"/>
           <w:u w:val="single"/>
           <w:lang w:val="en-GB"/>
         </w:rPr>
@@ -939,6 +942,7 @@
           <w:b/>
           <w:bCs/>
           <w:color w:val="000000" w:themeColor="text1"/>
+          <w:highlight w:val="darkGreen"/>
           <w:u w:val="single"/>
           <w:lang w:val="en-GB"/>
         </w:rPr>
@@ -950,10 +954,23 @@
           <w:b/>
           <w:bCs/>
           <w:color w:val="000000" w:themeColor="text1"/>
+          <w:highlight w:val="darkGreen"/>
           <w:u w:val="single"/>
           <w:lang w:val="en-GB"/>
         </w:rPr>
         <w:t xml:space="preserve"> </w:t>
+      </w:r>
+      <w:r>
+        <w:rPr>
+          <w:rFonts w:ascii="Segoe UI" w:hAnsi="Segoe UI" w:cs="Segoe UI"/>
+          <w:b/>
+          <w:bCs/>
+          <w:color w:val="FF0000"/>
+          <w:highlight w:val="darkGreen"/>
+          <w:u w:val="single"/>
+          <w:lang w:val="en-GB"/>
+        </w:rPr>
+        <w:t>[</w:t>
       </w:r>
       <w:r>
         <w:rPr>
@@ -964,7 +981,7 @@
           <w:u w:val="single"/>
           <w:lang w:val="en-GB"/>
         </w:rPr>
-        <w:t>[ok]</w:t>
+        <w:t>ok]</w:t>
       </w:r>
     </w:p>
     <w:p>
@@ -1274,6 +1291,7 @@
           <w:b/>
           <w:bCs/>
           <w:color w:val="000000" w:themeColor="text1"/>
+          <w:highlight w:val="darkGreen"/>
           <w:u w:val="single"/>
           <w:lang w:val="en-GB"/>
         </w:rPr>
@@ -1285,6 +1303,7 @@
           <w:b/>
           <w:bCs/>
           <w:color w:val="000000" w:themeColor="text1"/>
+          <w:highlight w:val="darkGreen"/>
           <w:u w:val="single"/>
           <w:lang w:val="en-GB"/>
         </w:rPr>
@@ -1718,55 +1737,16 @@
             <w:u w:val="none"/>
             <w:lang w:val="en-GB"/>
           </w:rPr>
-          <w:t>https://www.researchgate.net/publication/222824936_The_perspective_of_children_and_youth_How_different_stakeholders_identify</w:t>
-        </w:r>
-        <w:r>
-          <w:rPr>
-            <w:rStyle w:val="Hyperlink"/>
-            <w:rFonts w:ascii="Segoe UI" w:hAnsi="Segoe UI" w:cs="Segoe UI"/>
-            <w:sz w:val="21"/>
-            <w:szCs w:val="21"/>
-            <w:u w:val="none"/>
-            <w:lang w:val="en-GB"/>
-          </w:rPr>
-          <w:t>_</w:t>
-        </w:r>
-        <w:r>
-          <w:rPr>
-            <w:rStyle w:val="Hyperlink"/>
-            <w:rFonts w:ascii="Segoe UI" w:hAnsi="Segoe UI" w:cs="Segoe UI"/>
-            <w:sz w:val="21"/>
-            <w:szCs w:val="21"/>
-            <w:u w:val="none"/>
-            <w:lang w:val="en-GB"/>
-          </w:rPr>
-          <w:t>archite</w:t>
-        </w:r>
-        <w:r>
-          <w:rPr>
-            <w:rStyle w:val="Hyperlink"/>
-            <w:rFonts w:ascii="Segoe UI" w:hAnsi="Segoe UI" w:cs="Segoe UI"/>
-            <w:sz w:val="21"/>
-            <w:szCs w:val="21"/>
-            <w:u w:val="none"/>
-            <w:lang w:val="en-GB"/>
-          </w:rPr>
-          <w:t>c</w:t>
-        </w:r>
-        <w:r>
-          <w:rPr>
-            <w:rStyle w:val="Hyperlink"/>
-            <w:rFonts w:ascii="Segoe UI" w:hAnsi="Segoe UI" w:cs="Segoe UI"/>
-            <w:sz w:val="21"/>
-            <w:szCs w:val="21"/>
-            <w:u w:val="none"/>
-            <w:lang w:val="en-GB"/>
-          </w:rPr>
-          <w:t>tural_barriers_for_inclusion_in_schools</w:t>
+          <w:t>https://www.researchgate.net/publication/222824936_The_perspective_of_children_and_youth_How_different_stakeholders_identify_architectural_barriers_for_inclusion_in_schools</w:t>
         </w:r>
       </w:hyperlink>
     </w:p>
     <w:p>
+      <w:pPr>
+        <w:rPr>
+          <w:lang w:val="en-GB"/>
+        </w:rPr>
+      </w:pPr>
       <w:proofErr w:type="spellStart"/>
       <w:r>
         <w:rPr>
@@ -1782,33 +1762,23 @@
         <w:t xml:space="preserve">, J. R. (2010). The perspective of children and youth: How different stakeholders identify architectural barriers for inclusion in schools. </w:t>
       </w:r>
       <w:r>
-        <w:t xml:space="preserve">Journal of </w:t>
-      </w:r>
-      <w:proofErr w:type="spellStart"/>
-      <w:r>
-        <w:t>Environmental</w:t>
-      </w:r>
-      <w:proofErr w:type="spellEnd"/>
-      <w:r>
-        <w:t xml:space="preserve"> </w:t>
-      </w:r>
-      <w:proofErr w:type="spellStart"/>
-      <w:r>
-        <w:t>Psychology</w:t>
-      </w:r>
-      <w:proofErr w:type="spellEnd"/>
-      <w:r>
-        <w:t>, 30(4), 510–517.</w:t>
-      </w:r>
-      <w:r>
-        <w:t xml:space="preserve"> </w:t>
+        <w:rPr>
+          <w:lang w:val="en-GB"/>
+        </w:rPr>
+        <w:t xml:space="preserve">Journal of Environmental Psychology, 30(4), 510–517. </w:t>
       </w:r>
       <w:proofErr w:type="gramStart"/>
       <w:r>
+        <w:rPr>
+          <w:lang w:val="en-GB"/>
+        </w:rPr>
         <w:t>doi:10.1016/j.jenvp</w:t>
       </w:r>
       <w:proofErr w:type="gramEnd"/>
       <w:r>
+        <w:rPr>
+          <w:lang w:val="en-GB"/>
+        </w:rPr>
         <w:t>.2010.02.005</w:t>
       </w:r>
     </w:p>
@@ -5960,7 +5930,7 @@
 </file>
 
 <file path=word/numbering.xml><?xml version="1.0" encoding="utf-8"?>
-<w:numbering xmlns:wpc="http://schemas.microsoft.com/office/word/2010/wordprocessingCanvas" xmlns:cx="http://schemas.microsoft.com/office/drawing/2014/chartex" xmlns:cx1="http://schemas.microsoft.com/office/drawing/2015/9/8/chartex" xmlns:cx2="http://schemas.microsoft.com/office/drawing/2015/10/21/chartex" xmlns:cx3="http://schemas.microsoft.com/office/drawing/2016/5/9/chartex" xmlns:cx4="http://schemas.microsoft.com/office/drawing/2016/5/10/chartex" xmlns:cx5="http://schemas.microsoft.com/office/drawing/2016/5/11/chartex" xmlns:cx6="http://schemas.microsoft.com/office/drawing/2016/5/12/chartex" xmlns:cx7="http://schemas.microsoft.com/office/drawing/2016/5/13/chartex" xmlns:cx8="http://schemas.microsoft.com/office/drawing/2016/5/14/chartex" xmlns:mc="http://schemas.openxmlformats.org/markup-compatibility/2006" xmlns:aink="http://schemas.microsoft.com/office/drawing/2016/ink" xmlns:am3d="http://schemas.microsoft.com/office/drawing/2017/model3d" xmlns:o="urn:schemas-microsoft-com:office:office" xmlns:oel="http://schemas.microsoft.com/office/2019/extlst" xmlns:r="http://schemas.openxmlformats.org/officeDocument/2006/relationships" xmlns:m="http://schemas.openxmlformats.org/officeDocument/2006/math" xmlns:v="urn:schemas-microsoft-com:vml" xmlns:wp14="http://schemas.microsoft.com/office/word/2010/wordprocessingDrawing" xmlns:wp="http://schemas.openxmlformats.org/drawingml/2006/wordprocessingDrawing" xmlns:w10="urn:schemas-microsoft-com:office:word" xmlns:w="http://schemas.openxmlformats.org/wordprocessingml/2006/main" xmlns:w14="http://schemas.microsoft.com/office/word/2010/wordml" xmlns:w15="http://schemas.microsoft.com/office/word/2012/wordml" xmlns:w16cex="http://schemas.microsoft.com/office/word/2018/wordml/cex" xmlns:w16cid="http://schemas.microsoft.com/office/word/2016/wordml/cid" xmlns:w16="http://schemas.microsoft.com/office/word/2018/wordml" xmlns:w16du="http://schemas.microsoft.com/office/word/2023/wordml/word16du" xmlns:w16sdtdh="http://schemas.microsoft.com/office/word/2020/wordml/sdtdatahash" xmlns:w16se="http://schemas.microsoft.com/office/word/2015/wordml/symex" xmlns:wpg="http://schemas.microsoft.com/office/word/2010/wordprocessingGroup" xmlns:wpi="http://schemas.microsoft.com/office/word/2010/wordprocessingInk" xmlns:wne="http://schemas.microsoft.com/office/word/2006/wordml" xmlns:wps="http://schemas.microsoft.com/office/word/2010/wordprocessingShape" mc:Ignorable="w14 w15 w16se w16cid w16 w16cex w16sdtdh wp14">
+<w:numbering xmlns:wpc="http://schemas.microsoft.com/office/word/2010/wordprocessingCanvas" xmlns:cx="http://schemas.microsoft.com/office/drawing/2014/chartex" xmlns:cx1="http://schemas.microsoft.com/office/drawing/2015/9/8/chartex" xmlns:cx2="http://schemas.microsoft.com/office/drawing/2015/10/21/chartex" xmlns:cx3="http://schemas.microsoft.com/office/drawing/2016/5/9/chartex" xmlns:cx4="http://schemas.microsoft.com/office/drawing/2016/5/10/chartex" xmlns:cx5="http://schemas.microsoft.com/office/drawing/2016/5/11/chartex" xmlns:cx6="http://schemas.microsoft.com/office/drawing/2016/5/12/chartex" xmlns:cx7="http://schemas.microsoft.com/office/drawing/2016/5/13/chartex" xmlns:cx8="http://schemas.microsoft.com/office/drawing/2016/5/14/chartex" xmlns:mc="http://schemas.openxmlformats.org/markup-compatibility/2006" xmlns:aink="http://schemas.microsoft.com/office/drawing/2016/ink" xmlns:am3d="http://schemas.microsoft.com/office/drawing/2017/model3d" xmlns:o="urn:schemas-microsoft-com:office:office" xmlns:oel="http://schemas.microsoft.com/office/2019/extlst" xmlns:r="http://schemas.openxmlformats.org/officeDocument/2006/relationships" xmlns:m="http://schemas.openxmlformats.org/officeDocument/2006/math" xmlns:v="urn:schemas-microsoft-com:vml" xmlns:wp14="http://schemas.microsoft.com/office/word/2010/wordprocessingDrawing" xmlns:wp="http://schemas.openxmlformats.org/drawingml/2006/wordprocessingDrawing" xmlns:w10="urn:schemas-microsoft-com:office:word" xmlns:w="http://schemas.openxmlformats.org/wordprocessingml/2006/main" xmlns:w14="http://schemas.microsoft.com/office/word/2010/wordml" xmlns:w15="http://schemas.microsoft.com/office/word/2012/wordml" xmlns:w16cex="http://schemas.microsoft.com/office/word/2018/wordml/cex" xmlns:w16cid="http://schemas.microsoft.com/office/word/2016/wordml/cid" xmlns:w16="http://schemas.microsoft.com/office/word/2018/wordml" xmlns:w16sdtdh="http://schemas.microsoft.com/office/word/2020/wordml/sdtdatahash" xmlns:w16se="http://schemas.microsoft.com/office/word/2015/wordml/symex" xmlns:wpg="http://schemas.microsoft.com/office/word/2010/wordprocessingGroup" xmlns:wpi="http://schemas.microsoft.com/office/word/2010/wordprocessingInk" xmlns:wne="http://schemas.microsoft.com/office/word/2006/wordml" xmlns:wps="http://schemas.microsoft.com/office/word/2010/wordprocessingShape" mc:Ignorable="w14 w15 w16se w16cid w16 w16cex w16sdtdh wp14">
   <w:abstractNum w:abstractNumId="0" w15:restartNumberingAfterBreak="0">
     <w:nsid w:val="344E48EA"/>
     <w:multiLevelType w:val="hybridMultilevel"/>
@@ -6571,6 +6541,7 @@
   <w:style w:type="character" w:default="1" w:styleId="DefaultParagraphFont">
     <w:name w:val="Default Paragraph Font"/>
     <w:uiPriority w:val="1"/>
+    <w:semiHidden/>
     <w:unhideWhenUsed/>
   </w:style>
   <w:style w:type="table" w:default="1" w:styleId="TableNormal">

</xml_diff>

<commit_message>
Write questionnaire with my answers and references
</commit_message>
<xml_diff>
--- a/1_Literature/Literature_draft.docx
+++ b/1_Literature/Literature_draft.docx
@@ -5795,6 +5795,18 @@
           <w:lang w:val="en-GB"/>
         </w:rPr>
       </w:pPr>
+      <w:r>
+        <w:rPr>
+          <w:lang w:val="en-GB"/>
+        </w:rPr>
+        <w:t>16</w:t>
+      </w:r>
+      <w:r>
+        <w:rPr>
+          <w:lang w:val="en-GB"/>
+        </w:rPr>
+        <w:t>_</w:t>
+      </w:r>
       <w:hyperlink r:id="rId22" w:history="1">
         <w:r>
           <w:rPr>
@@ -5811,6 +5823,12 @@
           <w:lang w:val="en-GB"/>
         </w:rPr>
       </w:pPr>
+      <w:r>
+        <w:rPr>
+          <w:lang w:val="en-GB"/>
+        </w:rPr>
+        <w:t>17_</w:t>
+      </w:r>
       <w:hyperlink r:id="rId23" w:history="1">
         <w:r>
           <w:rPr>
@@ -5827,6 +5845,12 @@
           <w:lang w:val="en-GB"/>
         </w:rPr>
       </w:pPr>
+      <w:r>
+        <w:rPr>
+          <w:lang w:val="en-GB"/>
+        </w:rPr>
+        <w:t>18_</w:t>
+      </w:r>
       <w:hyperlink r:id="rId24" w:history="1">
         <w:r>
           <w:rPr>
@@ -5847,42 +5871,1729 @@
         <w:rPr>
           <w:lang w:val="en-GB"/>
         </w:rPr>
+        <w:t>19_</w:t>
+      </w:r>
+      <w:r>
+        <w:rPr>
+          <w:lang w:val="en-GB"/>
+        </w:rPr>
         <w:t>Measuring accessibility and utilization of public spaces in Famagusta</w:t>
       </w:r>
     </w:p>
     <w:p>
       <w:pPr>
-        <w:rPr>
-          <w:lang w:val="en-GB"/>
-        </w:rPr>
-      </w:pPr>
-    </w:p>
-    <w:p>
-      <w:pPr>
-        <w:rPr>
-          <w:lang w:val="en-GB"/>
-        </w:rPr>
-      </w:pPr>
-    </w:p>
-    <w:p>
-      <w:pPr>
-        <w:pStyle w:val="code-line"/>
-        <w:spacing w:before="0" w:beforeAutospacing="0" w:after="168" w:afterAutospacing="0"/>
-        <w:rPr>
-          <w:rFonts w:ascii="Segoe UI" w:hAnsi="Segoe UI" w:cs="Segoe UI"/>
-          <w:color w:val="CCCCCC"/>
-          <w:sz w:val="21"/>
-          <w:szCs w:val="21"/>
-          <w:lang w:val="en-GB"/>
-        </w:rPr>
-      </w:pPr>
-    </w:p>
-    <w:p>
-      <w:pPr>
+        <w:contextualSpacing/>
+        <w:rPr>
+          <w:b/>
+          <w:bCs/>
+          <w:sz w:val="24"/>
+          <w:szCs w:val="24"/>
+          <w:u w:val="single"/>
+          <w:lang w:val="en-GB"/>
+        </w:rPr>
+      </w:pPr>
+      <w:r>
+        <w:rPr>
+          <w:b/>
+          <w:bCs/>
+          <w:sz w:val="24"/>
+          <w:szCs w:val="24"/>
+          <w:u w:val="single"/>
+          <w:lang w:val="en-GB"/>
+        </w:rPr>
+        <w:t>20_</w:t>
+      </w:r>
+      <w:r>
+        <w:rPr>
+          <w:b/>
+          <w:bCs/>
+          <w:sz w:val="24"/>
+          <w:szCs w:val="24"/>
+          <w:u w:val="single"/>
+          <w:lang w:val="en-GB"/>
+        </w:rPr>
+        <w:t xml:space="preserve"> A scoping review of public building accessibility</w:t>
+      </w:r>
+    </w:p>
+    <w:p>
+      <w:pPr>
+        <w:pStyle w:val="Heading4"/>
+        <w:spacing w:before="0" w:after="48"/>
+        <w:rPr>
+          <w:rFonts w:ascii="Segoe UI" w:hAnsi="Segoe UI" w:cs="Segoe UI"/>
+          <w:b/>
+          <w:bCs/>
+          <w:color w:val="auto"/>
+          <w:sz w:val="21"/>
+          <w:szCs w:val="21"/>
+          <w:lang w:val="en-GB"/>
+        </w:rPr>
+      </w:pPr>
+      <w:r>
+        <w:rPr>
+          <w:rFonts w:ascii="Segoe UI" w:hAnsi="Segoe UI" w:cs="Segoe UI"/>
+          <w:b/>
+          <w:bCs/>
+          <w:color w:val="auto"/>
+          <w:sz w:val="21"/>
+          <w:szCs w:val="21"/>
+          <w:lang w:val="en-GB"/>
+        </w:rPr>
+        <w:t>Abstract</w:t>
+      </w:r>
+    </w:p>
+    <w:p>
+      <w:pPr>
+        <w:contextualSpacing/>
+        <w:rPr>
+          <w:lang w:val="en-GB"/>
+        </w:rPr>
+      </w:pPr>
+      <w:r>
+        <w:rPr>
+          <w:lang w:val="en-GB"/>
+        </w:rPr>
+        <w:t>Background</w:t>
+      </w:r>
+    </w:p>
+    <w:p>
+      <w:pPr>
+        <w:contextualSpacing/>
+        <w:rPr>
+          <w:lang w:val="en-GB"/>
+        </w:rPr>
+      </w:pPr>
+      <w:r>
+        <w:rPr>
+          <w:lang w:val="en-GB"/>
+        </w:rPr>
+        <w:t>The built environment needs to be designed so that all people can participate in the activities they want and need to do. Yet, accessibility is difficult to put into practice, and accessibility issues tend to be overlooked in the building and planning processes.</w:t>
+      </w:r>
+    </w:p>
+    <w:p>
+      <w:pPr>
+        <w:contextualSpacing/>
+        <w:rPr>
+          <w:lang w:val="en-GB"/>
+        </w:rPr>
+      </w:pPr>
+      <w:r>
+        <w:rPr>
+          <w:lang w:val="en-GB"/>
+        </w:rPr>
+        <w:t>Objectives</w:t>
+      </w:r>
+    </w:p>
+    <w:p>
+      <w:pPr>
+        <w:contextualSpacing/>
+        <w:rPr>
+          <w:lang w:val="en-GB"/>
+        </w:rPr>
+      </w:pPr>
+      <w:r>
+        <w:rPr>
+          <w:lang w:val="en-GB"/>
+        </w:rPr>
+        <w:t xml:space="preserve">The aim of this scoping review was to summarize the research front </w:t>
+      </w:r>
+      <w:proofErr w:type="gramStart"/>
+      <w:r>
+        <w:rPr>
+          <w:lang w:val="en-GB"/>
+        </w:rPr>
+        <w:t>in the area of</w:t>
+      </w:r>
+      <w:proofErr w:type="gramEnd"/>
+      <w:r>
+        <w:rPr>
+          <w:lang w:val="en-GB"/>
+        </w:rPr>
+        <w:t xml:space="preserve"> accessibility to public buildings. Specific aims were to identify knowledge gaps, to identify access activities in relation to environmental features and to link to predominant activities in terms of the International Classification of Functioning, Disability and Health (ICF).</w:t>
+      </w:r>
+    </w:p>
+    <w:p>
+      <w:pPr>
+        <w:contextualSpacing/>
+        <w:rPr>
+          <w:lang w:val="en-GB"/>
+        </w:rPr>
+      </w:pPr>
+      <w:r>
+        <w:rPr>
+          <w:lang w:val="en-GB"/>
+        </w:rPr>
+        <w:t>Methods</w:t>
+      </w:r>
+    </w:p>
+    <w:p>
+      <w:pPr>
+        <w:contextualSpacing/>
+        <w:rPr>
+          <w:lang w:val="en-GB"/>
+        </w:rPr>
+      </w:pPr>
+      <w:r>
+        <w:rPr>
+          <w:lang w:val="en-GB"/>
+        </w:rPr>
+        <w:lastRenderedPageBreak/>
+        <w:t xml:space="preserve">A literature search was performed in PubMed, PsycINFO, </w:t>
+      </w:r>
+      <w:proofErr w:type="spellStart"/>
+      <w:r>
+        <w:rPr>
+          <w:lang w:val="en-GB"/>
+        </w:rPr>
+        <w:t>Inspec</w:t>
+      </w:r>
+      <w:proofErr w:type="spellEnd"/>
+      <w:r>
+        <w:rPr>
+          <w:lang w:val="en-GB"/>
+        </w:rPr>
+        <w:t>, Embase and Cochrane databases. Articles in English based on original empirical studies investigating accessibility of public buildings for adults aged ≥18 years with functional limitations were considered.</w:t>
+      </w:r>
+    </w:p>
+    <w:p>
+      <w:pPr>
+        <w:contextualSpacing/>
+        <w:rPr>
+          <w:lang w:val="en-GB"/>
+        </w:rPr>
+      </w:pPr>
+      <w:r>
+        <w:rPr>
+          <w:lang w:val="en-GB"/>
+        </w:rPr>
+        <w:t>Results</w:t>
+      </w:r>
+    </w:p>
+    <w:p>
+      <w:pPr>
+        <w:contextualSpacing/>
+        <w:rPr>
+          <w:lang w:val="en-GB"/>
+        </w:rPr>
+      </w:pPr>
+      <w:r>
+        <w:rPr>
+          <w:lang w:val="en-GB"/>
+        </w:rPr>
+        <w:t>Of the 40 articles included, ten involved study participants, while 30 only examined buildings using instruments to assess accessibility. In addition, the psychometric properties were only tested for a few of them. All articles concerned mobility and several visual limitations, while few addressed cognitive or hearing limitations. Ten main access activities were identified, from using parking/drop-off area to exiting building.</w:t>
+      </w:r>
+    </w:p>
+    <w:p>
+      <w:pPr>
+        <w:contextualSpacing/>
+        <w:rPr>
+          <w:lang w:val="en-GB"/>
+        </w:rPr>
+      </w:pPr>
+      <w:r>
+        <w:rPr>
+          <w:lang w:val="en-GB"/>
+        </w:rPr>
+        <w:t>Conclusions</w:t>
+      </w:r>
+    </w:p>
+    <w:p>
+      <w:pPr>
+        <w:contextualSpacing/>
+        <w:rPr>
+          <w:lang w:val="en-GB"/>
+        </w:rPr>
+      </w:pPr>
+      <w:r>
+        <w:rPr>
+          <w:lang w:val="en-GB"/>
+        </w:rPr>
+        <w:t>By using the ICF and theoretically relating the accessibility problems to activities, the results revealed that there are large knowledge gaps about accessibility to public buildings for </w:t>
+      </w:r>
+      <w:hyperlink r:id="rId25" w:tooltip="Learn more about older people from ScienceDirect's AI-generated Topic Pages" w:history="1">
+        <w:r>
+          <w:rPr>
+            <w:rStyle w:val="Hyperlink"/>
+            <w:lang w:val="en-GB"/>
+          </w:rPr>
+          <w:t>older people</w:t>
+        </w:r>
+      </w:hyperlink>
+      <w:r>
+        <w:rPr>
+          <w:lang w:val="en-GB"/>
+        </w:rPr>
+        <w:t> and people with functional limitations and that there is a need for more methodological considerations in this area of research.</w:t>
+      </w:r>
+    </w:p>
+    <w:p>
+      <w:pPr>
+        <w:pStyle w:val="Heading4"/>
+        <w:spacing w:before="0" w:after="48"/>
+        <w:rPr>
+          <w:rFonts w:ascii="Segoe UI" w:hAnsi="Segoe UI" w:cs="Segoe UI"/>
+          <w:b/>
+          <w:bCs/>
+          <w:color w:val="auto"/>
+          <w:sz w:val="21"/>
+          <w:szCs w:val="21"/>
+          <w:lang w:val="fr-FR"/>
+        </w:rPr>
+      </w:pPr>
+      <w:r>
+        <w:rPr>
+          <w:rFonts w:ascii="Segoe UI" w:hAnsi="Segoe UI" w:cs="Segoe UI"/>
+          <w:b/>
+          <w:bCs/>
+          <w:color w:val="auto"/>
+          <w:sz w:val="21"/>
+          <w:szCs w:val="21"/>
+          <w:lang w:val="fr-FR"/>
+        </w:rPr>
+        <w:t>Keywords</w:t>
+      </w:r>
+    </w:p>
+    <w:p>
+      <w:pPr>
+        <w:pStyle w:val="Heading4"/>
+        <w:spacing w:before="0" w:after="48"/>
+        <w:rPr>
+          <w:rFonts w:ascii="Segoe UI" w:hAnsi="Segoe UI" w:cs="Segoe UI"/>
+          <w:b/>
+          <w:bCs/>
+          <w:color w:val="auto"/>
+          <w:sz w:val="21"/>
+          <w:szCs w:val="21"/>
+          <w:lang w:val="fr-FR"/>
+        </w:rPr>
+      </w:pPr>
+      <w:proofErr w:type="spellStart"/>
+      <w:r>
+        <w:rPr>
+          <w:rFonts w:ascii="Georgia" w:eastAsia="Times New Roman" w:hAnsi="Georgia" w:cs="Times New Roman"/>
+          <w:color w:val="2E2E2E"/>
+          <w:kern w:val="0"/>
+          <w:sz w:val="24"/>
+          <w:szCs w:val="24"/>
+          <w:lang w:val="fr-FR" w:eastAsia="it-IT"/>
+          <w14:ligatures w14:val="none"/>
+        </w:rPr>
+        <w:t>Environment</w:t>
+      </w:r>
+      <w:proofErr w:type="spellEnd"/>
+      <w:r>
+        <w:rPr>
+          <w:rFonts w:ascii="Georgia" w:eastAsia="Times New Roman" w:hAnsi="Georgia" w:cs="Times New Roman"/>
+          <w:color w:val="2E2E2E"/>
+          <w:kern w:val="0"/>
+          <w:sz w:val="24"/>
+          <w:szCs w:val="24"/>
+          <w:lang w:val="fr-FR" w:eastAsia="it-IT"/>
+          <w14:ligatures w14:val="none"/>
+        </w:rPr>
+        <w:t xml:space="preserve"> design</w:t>
+      </w:r>
+      <w:r>
+        <w:rPr>
+          <w:rFonts w:ascii="Georgia" w:eastAsia="Times New Roman" w:hAnsi="Georgia" w:cs="Times New Roman"/>
+          <w:color w:val="2E2E2E"/>
+          <w:kern w:val="0"/>
+          <w:sz w:val="24"/>
+          <w:szCs w:val="24"/>
+          <w:lang w:val="fr-FR" w:eastAsia="it-IT"/>
+          <w14:ligatures w14:val="none"/>
+        </w:rPr>
+        <w:t xml:space="preserve">, </w:t>
+      </w:r>
+      <w:r>
+        <w:rPr>
+          <w:rFonts w:ascii="Georgia" w:eastAsia="Times New Roman" w:hAnsi="Georgia" w:cs="Times New Roman"/>
+          <w:color w:val="2E2E2E"/>
+          <w:kern w:val="0"/>
+          <w:sz w:val="24"/>
+          <w:szCs w:val="24"/>
+          <w:lang w:val="fr-FR" w:eastAsia="it-IT"/>
+          <w14:ligatures w14:val="none"/>
+        </w:rPr>
+        <w:t>ICF</w:t>
+      </w:r>
+      <w:r>
+        <w:rPr>
+          <w:rFonts w:ascii="Georgia" w:eastAsia="Times New Roman" w:hAnsi="Georgia" w:cs="Times New Roman"/>
+          <w:color w:val="2E2E2E"/>
+          <w:kern w:val="0"/>
+          <w:sz w:val="24"/>
+          <w:szCs w:val="24"/>
+          <w:lang w:val="fr-FR" w:eastAsia="it-IT"/>
+          <w14:ligatures w14:val="none"/>
+        </w:rPr>
+        <w:t xml:space="preserve">, </w:t>
+      </w:r>
+      <w:proofErr w:type="spellStart"/>
+      <w:r>
+        <w:rPr>
+          <w:rFonts w:ascii="Georgia" w:eastAsia="Times New Roman" w:hAnsi="Georgia" w:cs="Times New Roman"/>
+          <w:color w:val="2E2E2E"/>
+          <w:kern w:val="0"/>
+          <w:sz w:val="24"/>
+          <w:szCs w:val="24"/>
+          <w:lang w:val="fr-FR" w:eastAsia="it-IT"/>
+          <w14:ligatures w14:val="none"/>
+        </w:rPr>
+        <w:t>Impairment</w:t>
+      </w:r>
+      <w:proofErr w:type="spellEnd"/>
+      <w:r>
+        <w:rPr>
+          <w:rFonts w:ascii="Georgia" w:eastAsia="Times New Roman" w:hAnsi="Georgia" w:cs="Times New Roman"/>
+          <w:color w:val="2E2E2E"/>
+          <w:kern w:val="0"/>
+          <w:sz w:val="24"/>
+          <w:szCs w:val="24"/>
+          <w:lang w:val="fr-FR" w:eastAsia="it-IT"/>
+          <w14:ligatures w14:val="none"/>
+        </w:rPr>
+        <w:t xml:space="preserve">, </w:t>
+      </w:r>
+      <w:r>
+        <w:rPr>
+          <w:rFonts w:ascii="Georgia" w:eastAsia="Times New Roman" w:hAnsi="Georgia" w:cs="Times New Roman"/>
+          <w:color w:val="2E2E2E"/>
+          <w:kern w:val="0"/>
+          <w:sz w:val="24"/>
+          <w:szCs w:val="24"/>
+          <w:lang w:val="fr-FR" w:eastAsia="it-IT"/>
+          <w14:ligatures w14:val="none"/>
+        </w:rPr>
+        <w:t>Participation</w:t>
+      </w:r>
+      <w:r>
+        <w:rPr>
+          <w:rFonts w:ascii="Georgia" w:eastAsia="Times New Roman" w:hAnsi="Georgia" w:cs="Times New Roman"/>
+          <w:color w:val="2E2E2E"/>
+          <w:kern w:val="0"/>
+          <w:sz w:val="24"/>
+          <w:szCs w:val="24"/>
+          <w:lang w:val="fr-FR" w:eastAsia="it-IT"/>
+          <w14:ligatures w14:val="none"/>
+        </w:rPr>
+        <w:t xml:space="preserve">, </w:t>
+      </w:r>
+      <w:r>
+        <w:rPr>
+          <w:rFonts w:ascii="Georgia" w:eastAsia="Times New Roman" w:hAnsi="Georgia" w:cs="Times New Roman"/>
+          <w:color w:val="2E2E2E"/>
+          <w:kern w:val="0"/>
+          <w:sz w:val="24"/>
+          <w:szCs w:val="24"/>
+          <w:lang w:val="fr-FR" w:eastAsia="it-IT"/>
+          <w14:ligatures w14:val="none"/>
+        </w:rPr>
+        <w:t>Person-</w:t>
+      </w:r>
+      <w:proofErr w:type="spellStart"/>
+      <w:r>
+        <w:rPr>
+          <w:rFonts w:ascii="Georgia" w:eastAsia="Times New Roman" w:hAnsi="Georgia" w:cs="Times New Roman"/>
+          <w:color w:val="2E2E2E"/>
+          <w:kern w:val="0"/>
+          <w:sz w:val="24"/>
+          <w:szCs w:val="24"/>
+          <w:lang w:val="fr-FR" w:eastAsia="it-IT"/>
+          <w14:ligatures w14:val="none"/>
+        </w:rPr>
+        <w:t>environment</w:t>
+      </w:r>
+      <w:proofErr w:type="spellEnd"/>
+      <w:r>
+        <w:rPr>
+          <w:rFonts w:ascii="Georgia" w:eastAsia="Times New Roman" w:hAnsi="Georgia" w:cs="Times New Roman"/>
+          <w:color w:val="2E2E2E"/>
+          <w:kern w:val="0"/>
+          <w:sz w:val="24"/>
+          <w:szCs w:val="24"/>
+          <w:lang w:val="fr-FR" w:eastAsia="it-IT"/>
+          <w14:ligatures w14:val="none"/>
+        </w:rPr>
+        <w:t xml:space="preserve"> fit</w:t>
+      </w:r>
+      <w:r>
+        <w:rPr>
+          <w:rFonts w:ascii="Georgia" w:eastAsia="Times New Roman" w:hAnsi="Georgia" w:cs="Times New Roman"/>
+          <w:color w:val="2E2E2E"/>
+          <w:kern w:val="0"/>
+          <w:sz w:val="24"/>
+          <w:szCs w:val="24"/>
+          <w:lang w:val="fr-FR" w:eastAsia="it-IT"/>
+          <w14:ligatures w14:val="none"/>
+        </w:rPr>
+        <w:t>.</w:t>
+      </w:r>
+      <w:r>
+        <w:rPr>
+          <w:rFonts w:ascii="Segoe UI" w:hAnsi="Segoe UI" w:cs="Segoe UI"/>
+          <w:b/>
+          <w:bCs/>
+          <w:color w:val="auto"/>
+          <w:sz w:val="21"/>
+          <w:szCs w:val="21"/>
+          <w:lang w:val="fr-FR"/>
+        </w:rPr>
+        <w:t xml:space="preserve"> </w:t>
+      </w:r>
+    </w:p>
+    <w:p>
+      <w:pPr>
+        <w:pStyle w:val="Heading4"/>
+        <w:spacing w:before="0" w:after="48"/>
+        <w:rPr>
+          <w:rFonts w:ascii="Segoe UI" w:hAnsi="Segoe UI" w:cs="Segoe UI"/>
+          <w:b/>
+          <w:bCs/>
+          <w:color w:val="auto"/>
+          <w:sz w:val="21"/>
+          <w:szCs w:val="21"/>
+          <w:lang w:val="en-GB"/>
+        </w:rPr>
+      </w:pPr>
+      <w:r>
+        <w:rPr>
+          <w:rFonts w:ascii="Segoe UI" w:hAnsi="Segoe UI" w:cs="Segoe UI"/>
+          <w:b/>
+          <w:bCs/>
+          <w:color w:val="auto"/>
+          <w:sz w:val="21"/>
+          <w:szCs w:val="21"/>
+          <w:lang w:val="en-GB"/>
+        </w:rPr>
+        <w:t>Citation</w:t>
+      </w:r>
+    </w:p>
+    <w:p>
+      <w:pPr>
+        <w:rPr>
+          <w:lang w:val="en-GB"/>
+        </w:rPr>
+      </w:pPr>
+      <w:r>
+        <w:rPr>
+          <w:lang w:val="en-GB"/>
+        </w:rPr>
+        <w:t xml:space="preserve">G. Carlsson, B. </w:t>
+      </w:r>
+      <w:proofErr w:type="spellStart"/>
+      <w:r>
+        <w:rPr>
+          <w:lang w:val="en-GB"/>
+        </w:rPr>
+        <w:t>Slaug</w:t>
+      </w:r>
+      <w:proofErr w:type="spellEnd"/>
+      <w:r>
+        <w:rPr>
+          <w:lang w:val="en-GB"/>
+        </w:rPr>
+        <w:t xml:space="preserve">, S.M. Schmidt, L. Norin, E. Ronchi, G. </w:t>
+      </w:r>
+      <w:proofErr w:type="spellStart"/>
+      <w:r>
+        <w:rPr>
+          <w:lang w:val="en-GB"/>
+        </w:rPr>
+        <w:t>Gefenaite</w:t>
+      </w:r>
+      <w:proofErr w:type="spellEnd"/>
+      <w:r>
+        <w:rPr>
+          <w:lang w:val="en-GB"/>
+        </w:rPr>
+        <w:t>,</w:t>
+      </w:r>
+      <w:r>
+        <w:rPr>
+          <w:lang w:val="en-GB"/>
+        </w:rPr>
+        <w:t xml:space="preserve"> </w:t>
+      </w:r>
+      <w:r>
+        <w:rPr>
+          <w:lang w:val="en-GB"/>
+        </w:rPr>
+        <w:t>A scoping review of public building accessibility,</w:t>
+      </w:r>
+      <w:r>
+        <w:rPr>
+          <w:lang w:val="en-GB"/>
+        </w:rPr>
+        <w:t xml:space="preserve"> </w:t>
+      </w:r>
+      <w:r>
+        <w:rPr>
+          <w:lang w:val="en-GB"/>
+        </w:rPr>
+        <w:t>Disability and Health Journal,</w:t>
+      </w:r>
+      <w:r>
+        <w:rPr>
+          <w:lang w:val="en-GB"/>
+        </w:rPr>
+        <w:t xml:space="preserve"> </w:t>
+      </w:r>
+      <w:r>
+        <w:rPr>
+          <w:lang w:val="en-GB"/>
+        </w:rPr>
+        <w:t>Volume 15, Issue 2,</w:t>
+      </w:r>
+      <w:r>
+        <w:rPr>
+          <w:lang w:val="en-GB"/>
+        </w:rPr>
+        <w:t xml:space="preserve"> </w:t>
+      </w:r>
+      <w:r>
+        <w:rPr>
+          <w:lang w:val="en-GB"/>
+        </w:rPr>
+        <w:t>2022,</w:t>
+      </w:r>
+      <w:r>
+        <w:rPr>
+          <w:lang w:val="en-GB"/>
+        </w:rPr>
+        <w:t xml:space="preserve"> </w:t>
+      </w:r>
+      <w:r>
+        <w:rPr>
+          <w:lang w:val="en-GB"/>
+        </w:rPr>
+        <w:t>101227,</w:t>
+      </w:r>
+      <w:r>
+        <w:rPr>
+          <w:lang w:val="en-GB"/>
+        </w:rPr>
+        <w:t xml:space="preserve"> </w:t>
+      </w:r>
+      <w:r>
+        <w:rPr>
+          <w:lang w:val="en-GB"/>
+        </w:rPr>
+        <w:t>ISSN 1936-6574,</w:t>
+      </w:r>
+      <w:r>
+        <w:rPr>
+          <w:lang w:val="en-GB"/>
+        </w:rPr>
+        <w:t xml:space="preserve"> </w:t>
+      </w:r>
+      <w:hyperlink r:id="rId26" w:history="1">
+        <w:r>
+          <w:rPr>
+            <w:rStyle w:val="Hyperlink"/>
+            <w:lang w:val="en-GB"/>
+          </w:rPr>
+          <w:t>https://doi.org/10.1016/j.dhjo.2021.101227</w:t>
+        </w:r>
+      </w:hyperlink>
+      <w:r>
+        <w:rPr>
+          <w:lang w:val="en-GB"/>
+        </w:rPr>
+        <w:t>.</w:t>
+      </w:r>
+      <w:r>
+        <w:rPr>
+          <w:lang w:val="en-GB"/>
+        </w:rPr>
+        <w:t xml:space="preserve"> </w:t>
+      </w:r>
+      <w:r>
+        <w:rPr>
+          <w:lang w:val="en-GB"/>
+        </w:rPr>
+        <w:t>(</w:t>
+      </w:r>
+      <w:hyperlink r:id="rId27" w:history="1">
+        <w:r>
+          <w:rPr>
+            <w:rStyle w:val="Hyperlink"/>
+            <w:lang w:val="en-GB"/>
+          </w:rPr>
+          <w:t>https://www.sciencedirect.com/science/article/pii/S1936657421002004</w:t>
+        </w:r>
+      </w:hyperlink>
+      <w:r>
+        <w:rPr>
+          <w:lang w:val="en-GB"/>
+        </w:rPr>
+        <w:t>)</w:t>
+      </w:r>
+    </w:p>
+    <w:p>
+      <w:pPr>
+        <w:rPr>
+          <w:lang w:val="en-GB"/>
+        </w:rPr>
+      </w:pPr>
+    </w:p>
+    <w:p>
+      <w:pPr>
+        <w:rPr>
+          <w:b/>
+          <w:bCs/>
+          <w:sz w:val="24"/>
+          <w:szCs w:val="24"/>
+          <w:u w:val="single"/>
+          <w:lang w:val="en-GB"/>
+        </w:rPr>
+      </w:pPr>
+      <w:bookmarkStart w:id="0" w:name="_Hlk139647272"/>
+      <w:r>
+        <w:rPr>
+          <w:b/>
+          <w:bCs/>
+          <w:sz w:val="24"/>
+          <w:szCs w:val="24"/>
+          <w:u w:val="single"/>
+          <w:lang w:val="en-GB"/>
+        </w:rPr>
+        <w:t xml:space="preserve">21 _ </w:t>
+      </w:r>
+      <w:r>
+        <w:rPr>
+          <w:b/>
+          <w:bCs/>
+          <w:sz w:val="24"/>
+          <w:szCs w:val="24"/>
+          <w:u w:val="single"/>
+          <w:lang w:val="en-GB"/>
+        </w:rPr>
+        <w:t xml:space="preserve">Guideline: Accessibility in Building Design </w:t>
+      </w:r>
+      <w:bookmarkEnd w:id="0"/>
+      <w:r>
+        <w:rPr>
+          <w:b/>
+          <w:bCs/>
+          <w:sz w:val="24"/>
+          <w:szCs w:val="24"/>
+          <w:u w:val="single"/>
+          <w:lang w:val="en-GB"/>
+        </w:rPr>
+        <w:t xml:space="preserve">(January </w:t>
+      </w:r>
+      <w:proofErr w:type="gramStart"/>
+      <w:r>
+        <w:rPr>
+          <w:b/>
+          <w:bCs/>
+          <w:sz w:val="24"/>
+          <w:szCs w:val="24"/>
+          <w:u w:val="single"/>
+          <w:lang w:val="en-GB"/>
+        </w:rPr>
+        <w:t>2015 )</w:t>
+      </w:r>
+      <w:proofErr w:type="gramEnd"/>
+    </w:p>
+    <w:p>
+      <w:pPr>
+        <w:pStyle w:val="Heading4"/>
+        <w:spacing w:before="0" w:after="48"/>
+        <w:rPr>
+          <w:rFonts w:ascii="Segoe UI" w:hAnsi="Segoe UI" w:cs="Segoe UI"/>
+          <w:b/>
+          <w:bCs/>
+          <w:color w:val="auto"/>
+          <w:sz w:val="21"/>
+          <w:szCs w:val="21"/>
+          <w:lang w:val="en-GB"/>
+        </w:rPr>
+      </w:pPr>
+      <w:r>
+        <w:rPr>
+          <w:rFonts w:ascii="Segoe UI" w:hAnsi="Segoe UI" w:cs="Segoe UI"/>
+          <w:b/>
+          <w:bCs/>
+          <w:color w:val="auto"/>
+          <w:sz w:val="21"/>
+          <w:szCs w:val="21"/>
+          <w:lang w:val="en-GB"/>
+        </w:rPr>
+        <w:t>Abstract</w:t>
+      </w:r>
+    </w:p>
+    <w:p>
+      <w:pPr>
+        <w:rPr>
+          <w:lang w:val="en-GB"/>
+        </w:rPr>
+      </w:pPr>
+      <w:r>
+        <w:rPr>
+          <w:lang w:val="en-GB"/>
+        </w:rPr>
+        <w:t>Autonomous living - this aim entails specific requirements for the built environment. The Government has committed itself to consistent accessibility in all its construction projects. Accessibility means building without barriers for anyone, including people with motor, visual, auditory, and cognitive impairments. Accessible buildings need to be easy to find, provide barrier-free access, and above all, they need to be easy to use. This applies both to new buildings and to existing ones, including their access routes and outdoor facilities.</w:t>
+      </w:r>
+      <w:r>
+        <w:rPr>
+          <w:lang w:val="en-GB"/>
+        </w:rPr>
+        <w:br/>
+        <w:t xml:space="preserve">This Guideline is intended to serve as a manual for the work of the federal building authorities, developers, planners, and users of other public buildings and workplaces, in other words, for everyone intending to build without barriers. It illustrates what specifically needs to be </w:t>
+      </w:r>
+      <w:proofErr w:type="gramStart"/>
+      <w:r>
+        <w:rPr>
+          <w:lang w:val="en-GB"/>
+        </w:rPr>
+        <w:t>taken into account</w:t>
+      </w:r>
+      <w:proofErr w:type="gramEnd"/>
+      <w:r>
+        <w:rPr>
+          <w:lang w:val="en-GB"/>
+        </w:rPr>
+        <w:t xml:space="preserve"> in terms of accessibility in building design. By explaining areas of action in detail and describing a reference project, the Guideline shows what integrated planning means and exactly what </w:t>
+      </w:r>
+      <w:proofErr w:type="gramStart"/>
+      <w:r>
+        <w:rPr>
+          <w:lang w:val="en-GB"/>
+        </w:rPr>
+        <w:t>individual</w:t>
+      </w:r>
+      <w:proofErr w:type="gramEnd"/>
+      <w:r>
+        <w:rPr>
+          <w:lang w:val="en-GB"/>
+        </w:rPr>
+        <w:t xml:space="preserve"> and practicable solutions can look like.</w:t>
+      </w:r>
+    </w:p>
+    <w:p>
+      <w:pPr>
+        <w:pStyle w:val="Heading4"/>
+        <w:spacing w:before="0" w:after="48"/>
+        <w:rPr>
+          <w:rFonts w:ascii="Segoe UI" w:hAnsi="Segoe UI" w:cs="Segoe UI"/>
+          <w:b/>
+          <w:bCs/>
+          <w:color w:val="auto"/>
+          <w:sz w:val="21"/>
+          <w:szCs w:val="21"/>
+          <w:lang w:val="en-GB"/>
+        </w:rPr>
+      </w:pPr>
+      <w:r>
+        <w:rPr>
+          <w:rFonts w:ascii="Segoe UI" w:hAnsi="Segoe UI" w:cs="Segoe UI"/>
+          <w:b/>
+          <w:bCs/>
+          <w:color w:val="auto"/>
+          <w:sz w:val="21"/>
+          <w:szCs w:val="21"/>
+          <w:lang w:val="en-GB"/>
+        </w:rPr>
+        <w:t>Keywords</w:t>
+      </w:r>
+    </w:p>
+    <w:p>
+      <w:pPr>
+        <w:pStyle w:val="Heading4"/>
+        <w:spacing w:before="0" w:after="48"/>
+        <w:rPr>
+          <w:rFonts w:ascii="Segoe UI" w:hAnsi="Segoe UI" w:cs="Segoe UI"/>
+          <w:b/>
+          <w:bCs/>
+          <w:color w:val="auto"/>
+          <w:sz w:val="21"/>
+          <w:szCs w:val="21"/>
+          <w:lang w:val="en-GB"/>
+        </w:rPr>
+      </w:pPr>
+      <w:r>
+        <w:rPr>
+          <w:rFonts w:ascii="Segoe UI" w:hAnsi="Segoe UI" w:cs="Segoe UI"/>
+          <w:b/>
+          <w:bCs/>
+          <w:color w:val="auto"/>
+          <w:sz w:val="21"/>
+          <w:szCs w:val="21"/>
+          <w:lang w:val="en-GB"/>
+        </w:rPr>
+        <w:t>Citation</w:t>
+      </w:r>
+    </w:p>
+    <w:p>
+      <w:pPr>
+        <w:rPr>
+          <w:lang w:val="en-GB"/>
+        </w:rPr>
+      </w:pPr>
+      <w:hyperlink r:id="rId28" w:history="1">
+        <w:r>
+          <w:rPr>
+            <w:rStyle w:val="Hyperlink"/>
+            <w:lang w:val="en-GB"/>
+          </w:rPr>
+          <w:t>https://www.leitfadenbarrierefreiesbauen.de/archiv</w:t>
+        </w:r>
+      </w:hyperlink>
+    </w:p>
+    <w:p>
+      <w:pPr>
+        <w:rPr>
+          <w:i/>
+          <w:iCs/>
+          <w:lang w:val="en-GB"/>
+        </w:rPr>
+      </w:pPr>
+      <w:r>
+        <w:rPr>
+          <w:i/>
+          <w:iCs/>
+          <w:lang w:val="en-GB"/>
+        </w:rPr>
+        <w:t xml:space="preserve">The following guidelines are of significance, for example, for accessibility: </w:t>
+      </w:r>
+    </w:p>
+    <w:p>
+      <w:pPr>
+        <w:rPr>
+          <w:i/>
+          <w:iCs/>
+          <w:lang w:val="en-GB"/>
+        </w:rPr>
+      </w:pPr>
+      <w:r>
+        <w:rPr>
+          <w:i/>
+          <w:iCs/>
+          <w:lang w:val="en-GB"/>
+        </w:rPr>
+        <w:t>• Model Ordinance on Places of Assembly (Muster-</w:t>
+      </w:r>
+      <w:proofErr w:type="spellStart"/>
+      <w:r>
+        <w:rPr>
+          <w:i/>
+          <w:iCs/>
+          <w:lang w:val="en-GB"/>
+        </w:rPr>
+        <w:t>Versammlungsstättenverordnung</w:t>
+      </w:r>
+      <w:proofErr w:type="spellEnd"/>
+      <w:r>
+        <w:rPr>
+          <w:i/>
+          <w:iCs/>
+          <w:lang w:val="en-GB"/>
+        </w:rPr>
+        <w:t xml:space="preserve">, </w:t>
+      </w:r>
+      <w:proofErr w:type="spellStart"/>
+      <w:r>
+        <w:rPr>
+          <w:i/>
+          <w:iCs/>
+          <w:lang w:val="en-GB"/>
+        </w:rPr>
+        <w:t>MVStättV</w:t>
+      </w:r>
+      <w:proofErr w:type="spellEnd"/>
+      <w:r>
+        <w:rPr>
+          <w:i/>
+          <w:iCs/>
+          <w:lang w:val="en-GB"/>
+        </w:rPr>
+        <w:t xml:space="preserve">), June 2005 version, last amended in February 2010; here, for example, the provisions on space for wheelchair users are relevant </w:t>
+      </w:r>
+    </w:p>
+    <w:p>
+      <w:pPr>
+        <w:rPr>
+          <w:i/>
+          <w:iCs/>
+          <w:lang w:val="en-GB"/>
+        </w:rPr>
+      </w:pPr>
+      <w:r>
+        <w:rPr>
+          <w:i/>
+          <w:iCs/>
+          <w:lang w:val="en-GB"/>
+        </w:rPr>
+        <w:lastRenderedPageBreak/>
+        <w:t>• Model Guidelines for High-Rise Buildings (Muster-</w:t>
+      </w:r>
+      <w:proofErr w:type="spellStart"/>
+      <w:r>
+        <w:rPr>
+          <w:i/>
+          <w:iCs/>
+          <w:lang w:val="en-GB"/>
+        </w:rPr>
+        <w:t>Hochhaus</w:t>
+      </w:r>
+      <w:proofErr w:type="spellEnd"/>
+      <w:r>
+        <w:rPr>
+          <w:i/>
+          <w:iCs/>
+          <w:lang w:val="en-GB"/>
+        </w:rPr>
+        <w:t>-</w:t>
+      </w:r>
+      <w:proofErr w:type="spellStart"/>
+      <w:r>
+        <w:rPr>
+          <w:i/>
+          <w:iCs/>
+          <w:lang w:val="en-GB"/>
+        </w:rPr>
+        <w:t>Richtlinie</w:t>
+      </w:r>
+      <w:proofErr w:type="spellEnd"/>
+      <w:r>
+        <w:rPr>
+          <w:i/>
+          <w:iCs/>
+          <w:lang w:val="en-GB"/>
+        </w:rPr>
+        <w:t xml:space="preserve">, MHHR), April 2008 version, containing provisions for rescuing people with disabilities </w:t>
+      </w:r>
+    </w:p>
+    <w:p>
+      <w:pPr>
+        <w:rPr>
+          <w:i/>
+          <w:iCs/>
+          <w:lang w:val="en-GB"/>
+        </w:rPr>
+      </w:pPr>
+      <w:r>
+        <w:rPr>
+          <w:i/>
+          <w:iCs/>
+          <w:lang w:val="en-GB"/>
+        </w:rPr>
+        <w:t>• Model Ordinance on Garages (Muster-</w:t>
+      </w:r>
+      <w:proofErr w:type="spellStart"/>
+      <w:r>
+        <w:rPr>
+          <w:i/>
+          <w:iCs/>
+          <w:lang w:val="en-GB"/>
+        </w:rPr>
+        <w:t>Garagenverordnung</w:t>
+      </w:r>
+      <w:proofErr w:type="spellEnd"/>
+      <w:r>
+        <w:rPr>
+          <w:i/>
+          <w:iCs/>
+          <w:lang w:val="en-GB"/>
+        </w:rPr>
+        <w:t>, M-</w:t>
+      </w:r>
+      <w:proofErr w:type="spellStart"/>
+      <w:r>
+        <w:rPr>
+          <w:i/>
+          <w:iCs/>
+          <w:lang w:val="en-GB"/>
+        </w:rPr>
+        <w:t>GarVO</w:t>
+      </w:r>
+      <w:proofErr w:type="spellEnd"/>
+      <w:r>
+        <w:rPr>
+          <w:i/>
+          <w:iCs/>
+          <w:lang w:val="en-GB"/>
+        </w:rPr>
+        <w:t>) Ordinance on the construction and operation of garages and parking spaces of May 1993, last amended by decisions of 30 May 2008, containing provisions on parking space dimensions for people with disabilities</w:t>
+      </w:r>
+    </w:p>
+    <w:p>
+      <w:pPr>
+        <w:rPr>
+          <w:b/>
+          <w:bCs/>
+          <w:sz w:val="24"/>
+          <w:szCs w:val="24"/>
+          <w:u w:val="single"/>
+          <w:lang w:val="en-GB"/>
+        </w:rPr>
+      </w:pPr>
+      <w:r>
+        <w:rPr>
+          <w:b/>
+          <w:bCs/>
+          <w:sz w:val="24"/>
+          <w:szCs w:val="24"/>
+          <w:highlight w:val="darkGreen"/>
+          <w:u w:val="single"/>
+          <w:lang w:val="en-GB"/>
+        </w:rPr>
+        <w:t xml:space="preserve">22 _ </w:t>
+      </w:r>
+      <w:r>
+        <w:rPr>
+          <w:b/>
+          <w:bCs/>
+          <w:sz w:val="24"/>
+          <w:szCs w:val="24"/>
+          <w:highlight w:val="darkGreen"/>
+          <w:u w:val="single"/>
+          <w:lang w:val="en-GB"/>
+        </w:rPr>
+        <w:t>Evaluation of building use scenarios by crowd simulations and immersive virtual environments: a case study</w:t>
+      </w:r>
+      <w:r>
+        <w:rPr>
+          <w:b/>
+          <w:bCs/>
+          <w:sz w:val="24"/>
+          <w:szCs w:val="24"/>
+          <w:highlight w:val="darkGreen"/>
+          <w:u w:val="single"/>
+          <w:lang w:val="en-GB"/>
+        </w:rPr>
+        <w:t xml:space="preserve"> [ok]</w:t>
+      </w:r>
+    </w:p>
+    <w:p>
+      <w:pPr>
+        <w:pStyle w:val="Heading4"/>
+        <w:spacing w:before="0" w:after="48"/>
+        <w:rPr>
+          <w:rFonts w:ascii="Segoe UI" w:hAnsi="Segoe UI" w:cs="Segoe UI"/>
+          <w:b/>
+          <w:bCs/>
+          <w:color w:val="auto"/>
+          <w:sz w:val="21"/>
+          <w:szCs w:val="21"/>
+          <w:lang w:val="en-GB"/>
+        </w:rPr>
+      </w:pPr>
+      <w:r>
+        <w:rPr>
+          <w:rFonts w:ascii="Segoe UI" w:hAnsi="Segoe UI" w:cs="Segoe UI"/>
+          <w:b/>
+          <w:bCs/>
+          <w:color w:val="auto"/>
+          <w:sz w:val="21"/>
+          <w:szCs w:val="21"/>
+          <w:lang w:val="en-GB"/>
+        </w:rPr>
+        <w:t>Abstract</w:t>
+      </w:r>
+      <w:r>
+        <w:rPr>
+          <w:lang w:val="en-GB"/>
+        </w:rPr>
+        <w:t xml:space="preserve"> </w:t>
+      </w:r>
+    </w:p>
+    <w:p>
+      <w:pPr>
+        <w:rPr>
+          <w:lang w:val="en-GB"/>
+        </w:rPr>
+      </w:pPr>
+      <w:r>
+        <w:rPr>
+          <w:lang w:val="en-GB"/>
+        </w:rPr>
+        <w:t xml:space="preserve">Virtual reality (VR) is becoming common in the AEC/FM industry, closely linked to BIM implementation. VR tools can be used to anticipate operational issues, simulating them in a virtual prototype since early design. The paper investigates such a topic in relation to access, space and use performance of an existing hospital facility. A case study has been developed considering a pavilion where both medical and food spaces are located, causing a clash between flows of end-users in critical </w:t>
+      </w:r>
+      <w:proofErr w:type="gramStart"/>
+      <w:r>
+        <w:rPr>
+          <w:lang w:val="en-GB"/>
+        </w:rPr>
+        <w:t>time-slots</w:t>
+      </w:r>
+      <w:proofErr w:type="gramEnd"/>
+      <w:r>
+        <w:rPr>
+          <w:lang w:val="en-GB"/>
+        </w:rPr>
+        <w:t xml:space="preserve">. Crowd simulations and immersive virtual environments have been tested as occupancy evaluation tools. Post-occupancy evaluation (POE) data have been translated into a dynamic simulation of the existing occupancy conditions within the </w:t>
+      </w:r>
+      <w:proofErr w:type="spellStart"/>
+      <w:r>
+        <w:rPr>
+          <w:lang w:val="en-GB"/>
+        </w:rPr>
+        <w:t>BIModel</w:t>
+      </w:r>
+      <w:proofErr w:type="spellEnd"/>
+      <w:r>
+        <w:rPr>
+          <w:lang w:val="en-GB"/>
+        </w:rPr>
+        <w:t xml:space="preserve"> of the pavilion and considering various profiles of end-users. Subsequently, both the </w:t>
+      </w:r>
+      <w:proofErr w:type="spellStart"/>
+      <w:r>
+        <w:rPr>
+          <w:lang w:val="en-GB"/>
+        </w:rPr>
+        <w:t>BIModel</w:t>
+      </w:r>
+      <w:proofErr w:type="spellEnd"/>
+      <w:r>
+        <w:rPr>
+          <w:lang w:val="en-GB"/>
+        </w:rPr>
+        <w:t xml:space="preserve"> and the crowd simulation have been imported into a game engine to be visualised and experienced in a VR</w:t>
+      </w:r>
+      <w:r>
+        <w:rPr>
+          <w:lang w:val="en-GB"/>
+        </w:rPr>
+        <w:t>headset, switching from the analysis of flows to the perspective of end-users (</w:t>
+      </w:r>
+      <w:proofErr w:type="gramStart"/>
+      <w:r>
+        <w:rPr>
+          <w:lang w:val="en-GB"/>
+        </w:rPr>
+        <w:t>i.e.</w:t>
+      </w:r>
+      <w:proofErr w:type="gramEnd"/>
+      <w:r>
+        <w:rPr>
+          <w:lang w:val="en-GB"/>
+        </w:rPr>
+        <w:t xml:space="preserve"> able-bodied users, person in a wheelchair, visually-impaired person). The use of VR enables a clear visualisation and communication of the existing conditions. Moreover, POE data translated into a dynamic simulation of the building use scenario could be applied for the pre</w:t>
+      </w:r>
+      <w:r>
+        <w:rPr>
+          <w:lang w:val="en-GB"/>
+        </w:rPr>
+        <w:t>occupancy evaluation of internal layout reconfigurations. Finally, the combined use of crowd simulation and immersive VR enables the users to perceive crowding in the occupancy evaluation and adds the user experience as design input, representing an innovative approach that goes beyond traditional resources such as personal experience and regulations.</w:t>
+      </w:r>
+    </w:p>
+    <w:p>
+      <w:pPr>
+        <w:pStyle w:val="Heading4"/>
+        <w:spacing w:before="0" w:after="48"/>
+        <w:rPr>
+          <w:rFonts w:ascii="Segoe UI" w:hAnsi="Segoe UI" w:cs="Segoe UI"/>
+          <w:b/>
+          <w:bCs/>
+          <w:color w:val="auto"/>
+          <w:sz w:val="21"/>
+          <w:szCs w:val="21"/>
+          <w:lang w:val="en-GB"/>
+        </w:rPr>
+      </w:pPr>
+      <w:r>
+        <w:rPr>
+          <w:rFonts w:ascii="Segoe UI" w:hAnsi="Segoe UI" w:cs="Segoe UI"/>
+          <w:b/>
+          <w:bCs/>
+          <w:color w:val="auto"/>
+          <w:sz w:val="21"/>
+          <w:szCs w:val="21"/>
+          <w:lang w:val="en-GB"/>
+        </w:rPr>
+        <w:t>Keywords</w:t>
+      </w:r>
+    </w:p>
+    <w:p>
+      <w:pPr>
+        <w:rPr>
+          <w:lang w:val="en-GB"/>
+        </w:rPr>
+      </w:pPr>
+      <w:r>
+        <w:rPr>
+          <w:lang w:val="en-GB"/>
+        </w:rPr>
+        <w:t>O</w:t>
+      </w:r>
+      <w:r>
+        <w:rPr>
+          <w:lang w:val="en-GB"/>
+        </w:rPr>
+        <w:t>ccupancy evaluation</w:t>
+      </w:r>
+      <w:r>
+        <w:rPr>
+          <w:lang w:val="en-GB"/>
+        </w:rPr>
+        <w:t>,</w:t>
+      </w:r>
+      <w:r>
+        <w:rPr>
+          <w:lang w:val="en-GB"/>
+        </w:rPr>
+        <w:t xml:space="preserve"> </w:t>
+      </w:r>
+      <w:r>
+        <w:rPr>
+          <w:lang w:val="en-GB"/>
+        </w:rPr>
+        <w:t>v</w:t>
+      </w:r>
+      <w:r>
+        <w:rPr>
+          <w:lang w:val="en-GB"/>
+        </w:rPr>
+        <w:t>irtual reality</w:t>
+      </w:r>
+      <w:r>
+        <w:rPr>
+          <w:lang w:val="en-GB"/>
+        </w:rPr>
+        <w:t>, c</w:t>
+      </w:r>
+      <w:r>
+        <w:rPr>
+          <w:lang w:val="en-GB"/>
+        </w:rPr>
+        <w:t>rowd simulation</w:t>
+      </w:r>
+      <w:r>
+        <w:rPr>
+          <w:lang w:val="en-GB"/>
+        </w:rPr>
+        <w:t>,</w:t>
+      </w:r>
+      <w:r>
+        <w:rPr>
+          <w:lang w:val="en-GB"/>
+        </w:rPr>
+        <w:t xml:space="preserve"> </w:t>
+      </w:r>
+      <w:r>
+        <w:rPr>
+          <w:lang w:val="en-GB"/>
+        </w:rPr>
+        <w:t>i</w:t>
+      </w:r>
+      <w:r>
+        <w:rPr>
+          <w:lang w:val="en-GB"/>
+        </w:rPr>
+        <w:t>mmersive virtual environment</w:t>
+      </w:r>
+      <w:r>
+        <w:rPr>
+          <w:lang w:val="en-GB"/>
+        </w:rPr>
+        <w:t>, b</w:t>
+      </w:r>
+      <w:r>
+        <w:rPr>
+          <w:lang w:val="en-GB"/>
+        </w:rPr>
+        <w:t>uilding performance</w:t>
+      </w:r>
+      <w:r>
+        <w:rPr>
+          <w:lang w:val="en-GB"/>
+        </w:rPr>
+        <w:t>.</w:t>
+      </w:r>
+    </w:p>
+    <w:p>
+      <w:pPr>
+        <w:pStyle w:val="Heading4"/>
+        <w:spacing w:before="0" w:after="48"/>
+        <w:rPr>
+          <w:rFonts w:ascii="Segoe UI" w:hAnsi="Segoe UI" w:cs="Segoe UI"/>
+          <w:b/>
+          <w:bCs/>
+          <w:color w:val="auto"/>
+          <w:sz w:val="21"/>
+          <w:szCs w:val="21"/>
+        </w:rPr>
+      </w:pPr>
+      <w:proofErr w:type="spellStart"/>
+      <w:r>
+        <w:rPr>
+          <w:rFonts w:ascii="Segoe UI" w:hAnsi="Segoe UI" w:cs="Segoe UI"/>
+          <w:b/>
+          <w:bCs/>
+          <w:color w:val="auto"/>
+          <w:sz w:val="21"/>
+          <w:szCs w:val="21"/>
+        </w:rPr>
+        <w:t>Citation</w:t>
+      </w:r>
+      <w:proofErr w:type="spellEnd"/>
+    </w:p>
+    <w:p>
+      <w:pPr>
+        <w:rPr>
+          <w:lang w:val="en-GB"/>
+        </w:rPr>
+      </w:pPr>
+      <w:proofErr w:type="spellStart"/>
+      <w:r>
+        <w:t>Mastrolembo</w:t>
+      </w:r>
+      <w:proofErr w:type="spellEnd"/>
+      <w:r>
+        <w:t xml:space="preserve"> Ventura</w:t>
+      </w:r>
+      <w:r>
+        <w:t>, S.</w:t>
+      </w:r>
+      <w:r>
+        <w:t xml:space="preserve">, </w:t>
+      </w:r>
+      <w:proofErr w:type="spellStart"/>
+      <w:r>
+        <w:t>Hilfert</w:t>
+      </w:r>
+      <w:proofErr w:type="spellEnd"/>
+      <w:r>
+        <w:t>,</w:t>
+      </w:r>
+      <w:r>
+        <w:t xml:space="preserve"> T., </w:t>
+      </w:r>
+      <w:r>
+        <w:t>Archetti,</w:t>
+      </w:r>
+      <w:r>
+        <w:t xml:space="preserve"> M., </w:t>
+      </w:r>
+      <w:r>
+        <w:t>Rizzi,</w:t>
+      </w:r>
+      <w:r>
+        <w:t xml:space="preserve"> M.,</w:t>
+      </w:r>
+      <w:r>
+        <w:t xml:space="preserve"> Spezia,</w:t>
+      </w:r>
+      <w:r>
+        <w:t xml:space="preserve"> A.,</w:t>
+      </w:r>
+      <w:r>
+        <w:t xml:space="preserve"> Tagliabue,</w:t>
+      </w:r>
+      <w:r>
+        <w:t xml:space="preserve"> L.C.,</w:t>
+      </w:r>
+      <w:r>
+        <w:t xml:space="preserve"> Oliveri,</w:t>
+      </w:r>
+      <w:r>
+        <w:t xml:space="preserve"> E.,</w:t>
+      </w:r>
+      <w:r>
+        <w:t xml:space="preserve"> </w:t>
+      </w:r>
+      <w:proofErr w:type="spellStart"/>
+      <w:r>
+        <w:t>Ciribini</w:t>
+      </w:r>
+      <w:proofErr w:type="spellEnd"/>
+      <w:r>
+        <w:t>,</w:t>
+      </w:r>
+      <w:r>
+        <w:t xml:space="preserve"> </w:t>
+      </w:r>
+      <w:r>
+        <w:t>A.L.C.</w:t>
+      </w:r>
+      <w:r>
+        <w:t xml:space="preserve"> (2018). </w:t>
+      </w:r>
+      <w:r>
+        <w:rPr>
+          <w:lang w:val="en-GB"/>
+        </w:rPr>
+        <w:t xml:space="preserve">Evaluation of Building Use Scenarios by Crowd Simulations and Immersive Virtual Environments: A Case Study. </w:t>
+      </w:r>
+      <w:hyperlink r:id="rId29" w:history="1">
+        <w:r>
+          <w:rPr>
+            <w:rStyle w:val="Hyperlink"/>
+            <w:lang w:val="en-GB"/>
+          </w:rPr>
+          <w:t>https://core.ac.uk/download/pdf/16243328</w:t>
+        </w:r>
+        <w:r>
+          <w:rPr>
+            <w:rStyle w:val="Hyperlink"/>
+            <w:lang w:val="en-GB"/>
+          </w:rPr>
+          <w:t>2</w:t>
+        </w:r>
+        <w:r>
+          <w:rPr>
+            <w:rStyle w:val="Hyperlink"/>
+            <w:lang w:val="en-GB"/>
+          </w:rPr>
+          <w:t>.pdf</w:t>
+        </w:r>
+      </w:hyperlink>
+    </w:p>
+    <w:p>
+      <w:pPr>
+        <w:rPr>
+          <w:lang w:val="en-GB"/>
+        </w:rPr>
+      </w:pPr>
+    </w:p>
+    <w:p>
+      <w:pPr>
+        <w:rPr>
+          <w:b/>
+          <w:bCs/>
+          <w:sz w:val="24"/>
+          <w:szCs w:val="24"/>
+          <w:u w:val="single"/>
+          <w:lang w:val="en-GB"/>
+        </w:rPr>
+      </w:pPr>
+      <w:r>
+        <w:rPr>
+          <w:b/>
+          <w:bCs/>
+          <w:sz w:val="24"/>
+          <w:szCs w:val="24"/>
+          <w:highlight w:val="darkGreen"/>
+          <w:u w:val="single"/>
+          <w:lang w:val="en-GB"/>
+        </w:rPr>
+        <w:t>2</w:t>
+      </w:r>
+      <w:r>
+        <w:rPr>
+          <w:b/>
+          <w:bCs/>
+          <w:sz w:val="24"/>
+          <w:szCs w:val="24"/>
+          <w:highlight w:val="darkGreen"/>
+          <w:u w:val="single"/>
+          <w:lang w:val="en-GB"/>
+        </w:rPr>
+        <w:t>3</w:t>
+      </w:r>
+      <w:r>
+        <w:rPr>
+          <w:b/>
+          <w:bCs/>
+          <w:sz w:val="24"/>
+          <w:szCs w:val="24"/>
+          <w:highlight w:val="darkGreen"/>
+          <w:u w:val="single"/>
+          <w:lang w:val="en-GB"/>
+        </w:rPr>
+        <w:t xml:space="preserve"> _ </w:t>
+      </w:r>
+      <w:r>
+        <w:rPr>
+          <w:b/>
+          <w:bCs/>
+          <w:sz w:val="24"/>
+          <w:szCs w:val="24"/>
+          <w:highlight w:val="darkGreen"/>
+          <w:u w:val="single"/>
+          <w:lang w:val="en-GB"/>
+        </w:rPr>
+        <w:t>The capabilities of people with cognitive disabilities</w:t>
+      </w:r>
+      <w:r>
+        <w:rPr>
+          <w:b/>
+          <w:bCs/>
+          <w:sz w:val="24"/>
+          <w:szCs w:val="24"/>
+          <w:highlight w:val="darkGreen"/>
+          <w:u w:val="single"/>
+          <w:lang w:val="en-GB"/>
+        </w:rPr>
+        <w:t xml:space="preserve"> [ok]</w:t>
+      </w:r>
+    </w:p>
+    <w:p>
+      <w:pPr>
+        <w:pStyle w:val="Heading4"/>
+        <w:spacing w:before="0" w:after="48"/>
+        <w:rPr>
+          <w:rFonts w:ascii="Segoe UI" w:hAnsi="Segoe UI" w:cs="Segoe UI"/>
+          <w:b/>
+          <w:bCs/>
+          <w:color w:val="auto"/>
+          <w:sz w:val="21"/>
+          <w:szCs w:val="21"/>
+          <w:lang w:val="en-GB"/>
+        </w:rPr>
+      </w:pPr>
+      <w:r>
+        <w:rPr>
+          <w:rFonts w:ascii="Segoe UI" w:hAnsi="Segoe UI" w:cs="Segoe UI"/>
+          <w:b/>
+          <w:bCs/>
+          <w:color w:val="auto"/>
+          <w:sz w:val="21"/>
+          <w:szCs w:val="21"/>
+          <w:lang w:val="en-GB"/>
+        </w:rPr>
+        <w:t>Abstract</w:t>
+      </w:r>
+      <w:r>
+        <w:rPr>
+          <w:lang w:val="en-GB"/>
+        </w:rPr>
+        <w:t xml:space="preserve"> </w:t>
+      </w:r>
+    </w:p>
+    <w:p>
+      <w:pPr>
+        <w:rPr>
+          <w:lang w:val="en-GB"/>
+        </w:rPr>
+      </w:pPr>
+      <w:r>
+        <w:rPr>
+          <w:lang w:val="en-GB"/>
+        </w:rPr>
+        <w:t xml:space="preserve">People with cognitive disabilities are equal citizens, and law ought to show respect for them as full equals. To do so, law must provide such people with equal entitlements to medical care, housing, and other economic needs. But law must also go further, providing people with disabilities truly equal access to education, even when that is costly and involves considerable change in current methods of instruction. The central theme of this essay is what is required </w:t>
+      </w:r>
+      <w:proofErr w:type="gramStart"/>
+      <w:r>
+        <w:rPr>
+          <w:lang w:val="en-GB"/>
+        </w:rPr>
+        <w:t>in order to</w:t>
+      </w:r>
+      <w:proofErr w:type="gramEnd"/>
+      <w:r>
+        <w:rPr>
+          <w:lang w:val="en-GB"/>
+        </w:rPr>
+        <w:t xml:space="preserve"> give such people political and civil rights on a basis of genuine equality.</w:t>
+      </w:r>
+    </w:p>
+    <w:p>
+      <w:pPr>
+        <w:pStyle w:val="Heading4"/>
+        <w:spacing w:before="0" w:after="48"/>
+        <w:rPr>
+          <w:rFonts w:ascii="Segoe UI" w:hAnsi="Segoe UI" w:cs="Segoe UI"/>
+          <w:b/>
+          <w:bCs/>
+          <w:color w:val="auto"/>
+          <w:sz w:val="21"/>
+          <w:szCs w:val="21"/>
+          <w:lang w:val="en-GB"/>
+        </w:rPr>
+      </w:pPr>
+      <w:r>
+        <w:rPr>
+          <w:rFonts w:ascii="Segoe UI" w:hAnsi="Segoe UI" w:cs="Segoe UI"/>
+          <w:b/>
+          <w:bCs/>
+          <w:color w:val="auto"/>
+          <w:sz w:val="21"/>
+          <w:szCs w:val="21"/>
+          <w:lang w:val="en-GB"/>
+        </w:rPr>
+        <w:t>Keywords</w:t>
+      </w:r>
+    </w:p>
+    <w:p>
+      <w:pPr>
+        <w:rPr>
+          <w:lang w:val="en-GB"/>
+        </w:rPr>
+      </w:pPr>
+      <w:r>
+        <w:rPr>
+          <w:lang w:val="en-GB"/>
+        </w:rPr>
+        <w:t>C</w:t>
+      </w:r>
+      <w:r>
+        <w:rPr>
+          <w:lang w:val="en-GB"/>
+        </w:rPr>
+        <w:t>apabilities, civil rights, cognitive disability, constitutional law,</w:t>
+      </w:r>
+      <w:r>
+        <w:rPr>
+          <w:lang w:val="en-GB"/>
+        </w:rPr>
+        <w:t xml:space="preserve"> </w:t>
+      </w:r>
+      <w:r>
+        <w:rPr>
+          <w:lang w:val="en-GB"/>
+        </w:rPr>
+        <w:t>economic entitlements, education, equality, human dignity, justice, mental dis-ability, political entitlements, Rawls, social entitlements.</w:t>
+      </w:r>
+    </w:p>
+    <w:p>
+      <w:pPr>
+        <w:pStyle w:val="Heading4"/>
+        <w:spacing w:before="0" w:after="48"/>
+        <w:rPr>
+          <w:rFonts w:ascii="Segoe UI" w:hAnsi="Segoe UI" w:cs="Segoe UI"/>
+          <w:b/>
+          <w:bCs/>
+          <w:color w:val="auto"/>
+          <w:sz w:val="21"/>
+          <w:szCs w:val="21"/>
+          <w:lang w:val="en-GB"/>
+        </w:rPr>
+      </w:pPr>
+      <w:r>
+        <w:rPr>
+          <w:rFonts w:ascii="Segoe UI" w:hAnsi="Segoe UI" w:cs="Segoe UI"/>
+          <w:b/>
+          <w:bCs/>
+          <w:color w:val="auto"/>
+          <w:sz w:val="21"/>
+          <w:szCs w:val="21"/>
+          <w:lang w:val="en-GB"/>
+        </w:rPr>
+        <w:lastRenderedPageBreak/>
+        <w:t>Citation</w:t>
+      </w:r>
+    </w:p>
+    <w:p>
+      <w:pPr>
+        <w:rPr>
+          <w:lang w:eastAsia="it-IT"/>
+        </w:rPr>
+      </w:pPr>
+      <w:r>
         <w:rPr>
           <w:lang w:val="en-GB" w:eastAsia="it-IT"/>
         </w:rPr>
-      </w:pPr>
+        <w:t xml:space="preserve">Nussbaum, M. (2009), The capabilities of people with cognitive disabilities. </w:t>
+      </w:r>
+      <w:proofErr w:type="spellStart"/>
+      <w:r>
+        <w:rPr>
+          <w:lang w:eastAsia="it-IT"/>
+        </w:rPr>
+        <w:t>Metaphilosophy</w:t>
+      </w:r>
+      <w:proofErr w:type="spellEnd"/>
+      <w:r>
+        <w:rPr>
+          <w:lang w:eastAsia="it-IT"/>
+        </w:rPr>
+        <w:t>, 40: 331-351. https://doi.org/10.1111/j.1467-9973.2009.01606.x</w:t>
+      </w:r>
     </w:p>
     <w:p>
       <w:pPr>
@@ -5896,6 +7607,790 @@
     <w:p>
       <w:pPr>
         <w:rPr>
+          <w:b/>
+          <w:bCs/>
+          <w:sz w:val="24"/>
+          <w:szCs w:val="24"/>
+          <w:u w:val="single"/>
+          <w:lang w:val="en-GB"/>
+        </w:rPr>
+      </w:pPr>
+      <w:r>
+        <w:rPr>
+          <w:b/>
+          <w:bCs/>
+          <w:sz w:val="24"/>
+          <w:szCs w:val="24"/>
+          <w:u w:val="single"/>
+          <w:lang w:val="en-GB"/>
+        </w:rPr>
+        <w:t xml:space="preserve">24_ </w:t>
+      </w:r>
+      <w:r>
+        <w:rPr>
+          <w:b/>
+          <w:bCs/>
+          <w:sz w:val="24"/>
+          <w:szCs w:val="24"/>
+          <w:u w:val="single"/>
+          <w:lang w:val="en-GB"/>
+        </w:rPr>
+        <w:t xml:space="preserve">German association for visually impaired and blind people (Deutscher </w:t>
+      </w:r>
+      <w:proofErr w:type="spellStart"/>
+      <w:r>
+        <w:rPr>
+          <w:b/>
+          <w:bCs/>
+          <w:sz w:val="24"/>
+          <w:szCs w:val="24"/>
+          <w:u w:val="single"/>
+          <w:lang w:val="en-GB"/>
+        </w:rPr>
+        <w:t>Blinden</w:t>
+      </w:r>
+      <w:proofErr w:type="spellEnd"/>
+      <w:r>
+        <w:rPr>
+          <w:b/>
+          <w:bCs/>
+          <w:sz w:val="24"/>
+          <w:szCs w:val="24"/>
+          <w:u w:val="single"/>
+          <w:lang w:val="en-GB"/>
+        </w:rPr>
+        <w:t xml:space="preserve">- und </w:t>
+      </w:r>
+      <w:proofErr w:type="spellStart"/>
+      <w:r>
+        <w:rPr>
+          <w:b/>
+          <w:bCs/>
+          <w:sz w:val="24"/>
+          <w:szCs w:val="24"/>
+          <w:u w:val="single"/>
+          <w:lang w:val="en-GB"/>
+        </w:rPr>
+        <w:t>Sehbehindertenverband</w:t>
+      </w:r>
+      <w:proofErr w:type="spellEnd"/>
+      <w:r>
+        <w:rPr>
+          <w:b/>
+          <w:bCs/>
+          <w:sz w:val="24"/>
+          <w:szCs w:val="24"/>
+          <w:u w:val="single"/>
+          <w:lang w:val="en-GB"/>
+        </w:rPr>
+        <w:t>, DBSV) – Guidelines for tactile writing systems, 2007</w:t>
+      </w:r>
+    </w:p>
+    <w:p>
+      <w:pPr>
+        <w:rPr>
+          <w:lang w:val="en-GB"/>
+        </w:rPr>
+      </w:pPr>
+      <w:r>
+        <w:rPr>
+          <w:lang w:val="en-GB"/>
+        </w:rPr>
+        <w:t>Written information for tactile perception should always be provided both in an embossed pyramid writing style and in Braille. A sans-ser</w:t>
+      </w:r>
+      <w:r>
+        <w:rPr>
+          <w:lang w:val="en-GB"/>
+        </w:rPr>
+        <w:t>-</w:t>
+      </w:r>
+      <w:r>
+        <w:rPr>
+          <w:lang w:val="en-GB"/>
+        </w:rPr>
+        <w:t xml:space="preserve">if style is to be used for embossed texts. The information is to be installed according to the provisions of the guidelines for tactile writing systems by the German association for visually impaired and blind people (Deutscher </w:t>
+      </w:r>
+      <w:proofErr w:type="spellStart"/>
+      <w:r>
+        <w:rPr>
+          <w:lang w:val="en-GB"/>
+        </w:rPr>
+        <w:t>Blinden</w:t>
+      </w:r>
+      <w:proofErr w:type="spellEnd"/>
+      <w:r>
+        <w:rPr>
+          <w:lang w:val="en-GB"/>
+        </w:rPr>
+        <w:t xml:space="preserve">- und </w:t>
+      </w:r>
+      <w:proofErr w:type="spellStart"/>
+      <w:r>
+        <w:rPr>
+          <w:lang w:val="en-GB"/>
+        </w:rPr>
+        <w:t>Sehbehindertenverband</w:t>
+      </w:r>
+      <w:proofErr w:type="spellEnd"/>
+      <w:r>
+        <w:rPr>
+          <w:lang w:val="en-GB"/>
+        </w:rPr>
+        <w:t>, DBSV). The information will be easier to find if its content is stand</w:t>
+      </w:r>
+      <w:r>
+        <w:rPr>
+          <w:lang w:val="en-GB"/>
+        </w:rPr>
+        <w:t/>
+      </w:r>
+      <w:proofErr w:type="spellStart"/>
+      <w:r>
+        <w:rPr>
+          <w:lang w:val="en-GB"/>
+        </w:rPr>
+        <w:t>ardised</w:t>
+      </w:r>
+      <w:proofErr w:type="spellEnd"/>
+      <w:r>
+        <w:rPr>
+          <w:lang w:val="en-GB"/>
+        </w:rPr>
+        <w:t xml:space="preserve"> and placed in comprehensible uniform locations.</w:t>
+      </w:r>
+    </w:p>
+    <w:p>
+      <w:pPr>
+        <w:rPr>
+          <w:lang w:val="en-GB"/>
+        </w:rPr>
+      </w:pPr>
+      <w:r>
+        <w:rPr>
+          <w:highlight w:val="yellow"/>
+          <w:lang w:val="en-GB"/>
+        </w:rPr>
+        <w:t>To research. (</w:t>
+      </w:r>
+      <w:proofErr w:type="spellStart"/>
+      <w:proofErr w:type="gramStart"/>
+      <w:r>
+        <w:rPr>
+          <w:highlight w:val="yellow"/>
+          <w:lang w:val="en-GB"/>
+        </w:rPr>
+        <w:t>cfr</w:t>
+      </w:r>
+      <w:proofErr w:type="spellEnd"/>
+      <w:proofErr w:type="gramEnd"/>
+      <w:r>
+        <w:rPr>
+          <w:highlight w:val="yellow"/>
+          <w:lang w:val="en-GB"/>
+        </w:rPr>
+        <w:t xml:space="preserve"> </w:t>
+      </w:r>
+      <w:proofErr w:type="spellStart"/>
+      <w:r>
+        <w:rPr>
+          <w:highlight w:val="yellow"/>
+          <w:lang w:val="en-GB"/>
+        </w:rPr>
+        <w:t>pag</w:t>
+      </w:r>
+      <w:proofErr w:type="spellEnd"/>
+      <w:r>
+        <w:rPr>
+          <w:highlight w:val="yellow"/>
+          <w:lang w:val="en-GB"/>
+        </w:rPr>
+        <w:t xml:space="preserve"> 67 of </w:t>
+      </w:r>
+      <w:r>
+        <w:rPr>
+          <w:highlight w:val="yellow"/>
+          <w:lang w:val="en-GB"/>
+        </w:rPr>
+        <w:t>Guideline: Accessibility in Building Design</w:t>
+      </w:r>
+      <w:r>
+        <w:rPr>
+          <w:highlight w:val="yellow"/>
+          <w:lang w:val="en-GB"/>
+        </w:rPr>
+        <w:t>)</w:t>
+      </w:r>
+    </w:p>
+    <w:p>
+      <w:pPr>
+        <w:rPr>
+          <w:b/>
+          <w:bCs/>
+          <w:sz w:val="24"/>
+          <w:szCs w:val="24"/>
+          <w:u w:val="single"/>
+          <w:lang w:val="en-GB"/>
+        </w:rPr>
+      </w:pPr>
+      <w:r>
+        <w:rPr>
+          <w:b/>
+          <w:bCs/>
+          <w:sz w:val="24"/>
+          <w:szCs w:val="24"/>
+          <w:u w:val="single"/>
+          <w:lang w:val="en-GB"/>
+        </w:rPr>
+        <w:t xml:space="preserve">25_ </w:t>
+      </w:r>
+      <w:r>
+        <w:rPr>
+          <w:b/>
+          <w:bCs/>
+          <w:sz w:val="24"/>
+          <w:szCs w:val="24"/>
+          <w:u w:val="single"/>
+          <w:lang w:val="en-GB"/>
+        </w:rPr>
+        <w:t>Building Neurodiversity-Inclusive Postsecondary Campuses: Recommendations for Leaders in Higher Education</w:t>
+      </w:r>
+      <w:r>
+        <w:rPr>
+          <w:b/>
+          <w:bCs/>
+          <w:sz w:val="24"/>
+          <w:szCs w:val="24"/>
+          <w:u w:val="single"/>
+          <w:lang w:val="en-GB"/>
+        </w:rPr>
+        <w:t xml:space="preserve"> [ok]</w:t>
+      </w:r>
+    </w:p>
+    <w:p>
+      <w:pPr>
+        <w:pStyle w:val="Heading4"/>
+        <w:spacing w:before="0" w:after="48"/>
+        <w:rPr>
+          <w:rFonts w:ascii="Segoe UI" w:hAnsi="Segoe UI" w:cs="Segoe UI"/>
+          <w:b/>
+          <w:bCs/>
+          <w:color w:val="auto"/>
+          <w:sz w:val="21"/>
+          <w:szCs w:val="21"/>
+          <w:lang w:val="en-GB"/>
+        </w:rPr>
+      </w:pPr>
+      <w:r>
+        <w:rPr>
+          <w:rFonts w:ascii="Segoe UI" w:hAnsi="Segoe UI" w:cs="Segoe UI"/>
+          <w:b/>
+          <w:bCs/>
+          <w:color w:val="auto"/>
+          <w:sz w:val="21"/>
+          <w:szCs w:val="21"/>
+          <w:lang w:val="en-GB"/>
+        </w:rPr>
+        <w:t>Abstract</w:t>
+      </w:r>
+      <w:r>
+        <w:rPr>
+          <w:lang w:val="en-GB"/>
+        </w:rPr>
+        <w:t xml:space="preserve"> </w:t>
+      </w:r>
+    </w:p>
+    <w:p>
+      <w:pPr>
+        <w:rPr>
+          <w:lang w:val="en-GB"/>
+        </w:rPr>
+      </w:pPr>
+      <w:r>
+        <w:rPr>
+          <w:lang w:val="en-GB"/>
+        </w:rPr>
+        <w:t xml:space="preserve">Neurodivergent people are increasingly involved in postsecondary education, but they continue to face serious barriers and challenges on college campuses. These challenges are not only related to disability functional differences and accommodation needs, but also to stigma and prejudice toward neurodivergent people. Consequently, neurodivergent people are less successful than neurotypical peers; moreover, intersections between neurodivergence and other marginalized groups are associated with even greater inequities. This article was written by neurodivergent students and researchers, and their allies, who suggest a system-wide approach is needed to promote inclusion of neurodivergent students, staff, and faculty on postsecondary campuses. Specific recommendations, based on those the authors suggested to and that were endorsed by the University of California Academic Senate, are provided. These recommendations include diversity, equity, and inclusion (DEI)-oriented reforms (viewing neurodiversity through a DEI lens; establishing Disability Cultural </w:t>
+      </w:r>
+      <w:proofErr w:type="spellStart"/>
+      <w:r>
+        <w:rPr>
+          <w:lang w:val="en-GB"/>
+        </w:rPr>
+        <w:t>Centers</w:t>
+      </w:r>
+      <w:proofErr w:type="spellEnd"/>
+      <w:r>
+        <w:rPr>
+          <w:lang w:val="en-GB"/>
+        </w:rPr>
+        <w:t xml:space="preserve">; providing campus-wide neurodiversity training; and fostering neurodivergent leadership in neurodiversity initiatives). Other recommendations address disability accommodations and supports (integrating disability accommodations in one place; making eligibility requirements less onerous; recognizing and accommodating sensory distress and distraction; establishing programs to facilitate transitions in and out of postsecondary; improving mental health support; and creating mechanisms to resolve issues where students are denied accommodations). Finally, further recommendations address accessibility of communication (respecting students’ decisions to involve support people; and offering neurodivergent people the option to choose accessible modalities for communicating with instructors and staff and for taking classes). Institutions that embrace these reforms have an opportunity to position themselves as neurodiversity inclusion leaders and destination campuses for neurodivergent people. </w:t>
+      </w:r>
+    </w:p>
+    <w:p>
+      <w:pPr>
+        <w:pStyle w:val="Heading4"/>
+        <w:spacing w:before="0" w:after="48"/>
+        <w:rPr>
+          <w:rFonts w:ascii="Segoe UI" w:hAnsi="Segoe UI" w:cs="Segoe UI"/>
+          <w:b/>
+          <w:bCs/>
+          <w:color w:val="auto"/>
+          <w:sz w:val="21"/>
+          <w:szCs w:val="21"/>
+          <w:lang w:val="en-GB"/>
+        </w:rPr>
+      </w:pPr>
+      <w:r>
+        <w:rPr>
+          <w:rFonts w:ascii="Segoe UI" w:hAnsi="Segoe UI" w:cs="Segoe UI"/>
+          <w:b/>
+          <w:bCs/>
+          <w:color w:val="auto"/>
+          <w:sz w:val="21"/>
+          <w:szCs w:val="21"/>
+          <w:lang w:val="en-GB"/>
+        </w:rPr>
+        <w:t>Keywords</w:t>
+      </w:r>
+    </w:p>
+    <w:p>
+      <w:pPr>
+        <w:rPr>
+          <w:lang w:val="en-GB"/>
+        </w:rPr>
+      </w:pPr>
+      <w:r>
+        <w:rPr>
+          <w:lang w:val="en-GB"/>
+        </w:rPr>
+        <w:t>A</w:t>
+      </w:r>
+      <w:r>
+        <w:rPr>
+          <w:lang w:val="en-GB"/>
+        </w:rPr>
+        <w:t>utism, ADHD, disability, university, higher education, college</w:t>
+      </w:r>
+      <w:r>
+        <w:rPr>
+          <w:lang w:val="en-GB"/>
+        </w:rPr>
+        <w:t>.</w:t>
+      </w:r>
+    </w:p>
+    <w:p>
+      <w:pPr>
+        <w:pStyle w:val="Heading4"/>
+        <w:spacing w:before="0" w:after="48"/>
+        <w:rPr>
+          <w:rFonts w:ascii="Segoe UI" w:hAnsi="Segoe UI" w:cs="Segoe UI"/>
+          <w:b/>
+          <w:bCs/>
+          <w:color w:val="auto"/>
+          <w:sz w:val="21"/>
+          <w:szCs w:val="21"/>
+          <w:lang w:val="en-GB"/>
+        </w:rPr>
+      </w:pPr>
+      <w:r>
+        <w:rPr>
+          <w:rFonts w:ascii="Segoe UI" w:hAnsi="Segoe UI" w:cs="Segoe UI"/>
+          <w:b/>
+          <w:bCs/>
+          <w:color w:val="auto"/>
+          <w:sz w:val="21"/>
+          <w:szCs w:val="21"/>
+          <w:lang w:val="en-GB"/>
+        </w:rPr>
+        <w:t>Citation</w:t>
+      </w:r>
+    </w:p>
+    <w:p>
+      <w:pPr>
+        <w:rPr>
+          <w:lang w:val="en-GB"/>
+        </w:rPr>
+      </w:pPr>
+      <w:bookmarkStart w:id="1" w:name="_Hlk139897603"/>
+      <w:r>
+        <w:rPr>
+          <w:lang w:val="en-GB"/>
+        </w:rPr>
+        <w:t>Dwyer,</w:t>
+      </w:r>
+      <w:r>
+        <w:rPr>
+          <w:lang w:val="en-GB"/>
+        </w:rPr>
+        <w:t xml:space="preserve"> </w:t>
+      </w:r>
+      <w:r>
+        <w:rPr>
+          <w:lang w:val="en-GB"/>
+        </w:rPr>
+        <w:t>P</w:t>
+      </w:r>
+      <w:r>
+        <w:rPr>
+          <w:lang w:val="en-GB"/>
+        </w:rPr>
+        <w:t xml:space="preserve">., </w:t>
+      </w:r>
+      <w:proofErr w:type="spellStart"/>
+      <w:r>
+        <w:rPr>
+          <w:lang w:val="en-GB"/>
+        </w:rPr>
+        <w:t>Mineo</w:t>
+      </w:r>
+      <w:proofErr w:type="spellEnd"/>
+      <w:r>
+        <w:rPr>
+          <w:lang w:val="en-GB"/>
+        </w:rPr>
+        <w:t>, E</w:t>
+      </w:r>
+      <w:r>
+        <w:rPr>
+          <w:lang w:val="en-GB"/>
+        </w:rPr>
+        <w:t>.,</w:t>
+      </w:r>
+      <w:r>
+        <w:rPr>
+          <w:lang w:val="en-GB"/>
+        </w:rPr>
+        <w:t xml:space="preserve"> Mifsud, K</w:t>
+      </w:r>
+      <w:r>
+        <w:rPr>
+          <w:lang w:val="en-GB"/>
+        </w:rPr>
+        <w:t>.,</w:t>
+      </w:r>
+      <w:r>
+        <w:rPr>
+          <w:lang w:val="en-GB"/>
+        </w:rPr>
+        <w:t xml:space="preserve"> Lindholm, C</w:t>
+      </w:r>
+      <w:r>
+        <w:rPr>
+          <w:lang w:val="en-GB"/>
+        </w:rPr>
+        <w:t xml:space="preserve">., </w:t>
+      </w:r>
+      <w:proofErr w:type="spellStart"/>
+      <w:r>
+        <w:rPr>
+          <w:lang w:val="en-GB"/>
+        </w:rPr>
+        <w:t>Gurba</w:t>
+      </w:r>
+      <w:proofErr w:type="spellEnd"/>
+      <w:r>
+        <w:rPr>
+          <w:lang w:val="en-GB"/>
+        </w:rPr>
+        <w:t>, A</w:t>
+      </w:r>
+      <w:r>
+        <w:rPr>
+          <w:lang w:val="en-GB"/>
+        </w:rPr>
+        <w:t>.,</w:t>
+      </w:r>
+      <w:r>
+        <w:rPr>
+          <w:lang w:val="en-GB"/>
+        </w:rPr>
+        <w:t xml:space="preserve"> </w:t>
+      </w:r>
+      <w:proofErr w:type="spellStart"/>
+      <w:r>
+        <w:rPr>
+          <w:lang w:val="en-GB"/>
+        </w:rPr>
+        <w:t>Waisman</w:t>
+      </w:r>
+      <w:proofErr w:type="spellEnd"/>
+      <w:r>
+        <w:rPr>
+          <w:lang w:val="en-GB"/>
+        </w:rPr>
+        <w:t>, T</w:t>
+      </w:r>
+      <w:r>
+        <w:rPr>
+          <w:lang w:val="en-GB"/>
+        </w:rPr>
+        <w:t>.C</w:t>
+      </w:r>
+      <w:r>
+        <w:rPr>
+          <w:lang w:val="en-GB"/>
+        </w:rPr>
+        <w:t>. (202</w:t>
+      </w:r>
+      <w:r>
+        <w:rPr>
+          <w:lang w:val="en-GB"/>
+        </w:rPr>
+        <w:t>3</w:t>
+      </w:r>
+      <w:r>
+        <w:rPr>
+          <w:lang w:val="en-GB"/>
+        </w:rPr>
+        <w:t xml:space="preserve">). Building Neurodiversity-Inclusive Postsecondary Campuses: Recommendations for Leaders in Higher Education. Autism in Adulthood. </w:t>
+      </w:r>
+      <w:r>
+        <w:t>5:1, 1-14</w:t>
+      </w:r>
+      <w:r>
+        <w:t>.</w:t>
+      </w:r>
+      <w:r>
+        <w:rPr>
+          <w:lang w:val="en-GB"/>
+        </w:rPr>
+        <w:t xml:space="preserve"> </w:t>
+      </w:r>
+      <w:hyperlink r:id="rId30" w:history="1">
+        <w:r>
+          <w:rPr>
+            <w:rStyle w:val="Hyperlink"/>
+            <w:rFonts w:ascii="Roboto" w:hAnsi="Roboto"/>
+            <w:sz w:val="21"/>
+            <w:szCs w:val="21"/>
+            <w:shd w:val="clear" w:color="auto" w:fill="FFFFFF"/>
+          </w:rPr>
+          <w:t>https://doi.org/10.1089/aut.2021.0042</w:t>
+        </w:r>
+      </w:hyperlink>
+      <w:r>
+        <w:rPr>
+          <w:lang w:val="en-GB"/>
+        </w:rPr>
+        <w:t>.</w:t>
+      </w:r>
+    </w:p>
+    <w:p>
+      <w:pPr>
+        <w:rPr>
+          <w:b/>
+          <w:bCs/>
+          <w:sz w:val="24"/>
+          <w:szCs w:val="24"/>
+          <w:u w:val="single"/>
+          <w:lang w:val="en-GB"/>
+        </w:rPr>
+      </w:pPr>
+      <w:r>
+        <w:rPr>
+          <w:b/>
+          <w:bCs/>
+          <w:sz w:val="24"/>
+          <w:szCs w:val="24"/>
+          <w:u w:val="single"/>
+        </w:rPr>
+        <w:lastRenderedPageBreak/>
+        <w:t xml:space="preserve">26_ </w:t>
+      </w:r>
+      <w:r>
+        <w:rPr>
+          <w:b/>
+          <w:bCs/>
+          <w:sz w:val="24"/>
+          <w:szCs w:val="24"/>
+          <w:u w:val="single"/>
+          <w:lang w:val="en-GB"/>
+        </w:rPr>
+        <w:t>Exploring the Design Preferences of Neurodivergent Populations for Quiet Spaces</w:t>
+      </w:r>
+    </w:p>
+    <w:p>
+      <w:pPr>
+        <w:pStyle w:val="Heading4"/>
+        <w:spacing w:before="0" w:after="48"/>
+        <w:rPr>
+          <w:rFonts w:ascii="Segoe UI" w:hAnsi="Segoe UI" w:cs="Segoe UI"/>
+          <w:b/>
+          <w:bCs/>
+          <w:color w:val="auto"/>
+          <w:sz w:val="21"/>
+          <w:szCs w:val="21"/>
+          <w:lang w:val="en-GB"/>
+        </w:rPr>
+      </w:pPr>
+      <w:r>
+        <w:rPr>
+          <w:rFonts w:ascii="Segoe UI" w:hAnsi="Segoe UI" w:cs="Segoe UI"/>
+          <w:b/>
+          <w:bCs/>
+          <w:color w:val="auto"/>
+          <w:sz w:val="21"/>
+          <w:szCs w:val="21"/>
+          <w:lang w:val="en-GB"/>
+        </w:rPr>
+        <w:t>Abstract</w:t>
+      </w:r>
+      <w:r>
+        <w:rPr>
+          <w:lang w:val="en-GB"/>
+        </w:rPr>
+        <w:t xml:space="preserve"> </w:t>
+      </w:r>
+    </w:p>
+    <w:p>
+      <w:r>
+        <w:rPr>
+          <w:lang w:val="en-GB"/>
+        </w:rPr>
+        <w:t xml:space="preserve">Quiet spaces warrant scrupulous design consideration as they offer a sensitive restorative environment to the experience of sensory overload. Currently there is a lack of guidance on how to design inclusive quiet spaces and ambiguity regarding the factors which influence design preferences. Neurodivergent populations provide valuable perspectives on how to design for sensory needs, especially considering their susceptibility to sensory overload. An online survey was administered globally to neurodivergent populations to elicit their design preferences for quiet spaces, and semi-structured interviews were conducted to enrich the study with professional perspectives. 312 survey responses and six interviews were </w:t>
+      </w:r>
+      <w:proofErr w:type="spellStart"/>
+      <w:r>
+        <w:rPr>
+          <w:lang w:val="en-GB"/>
+        </w:rPr>
+        <w:t>analyzed</w:t>
+      </w:r>
+      <w:proofErr w:type="spellEnd"/>
+      <w:r>
+        <w:rPr>
+          <w:lang w:val="en-GB"/>
+        </w:rPr>
+        <w:t xml:space="preserve"> to draw inferences. There was consensus on sound and lighting as the most important design considerations for quiet spaces, on education as the most critical place to implement them, and on nature as a </w:t>
+      </w:r>
+      <w:proofErr w:type="spellStart"/>
+      <w:r>
+        <w:rPr>
+          <w:lang w:val="en-GB"/>
+        </w:rPr>
+        <w:t>favorable</w:t>
+      </w:r>
+      <w:proofErr w:type="spellEnd"/>
+      <w:r>
+        <w:rPr>
+          <w:lang w:val="en-GB"/>
+        </w:rPr>
+        <w:t xml:space="preserve"> guiding principle in their design. However, there was a diversity of perspectives, often contradictory, regarding most design preferences. Many of these preferences are correlated with the frequency at which the person experiences sensory overload and thus people’s sensory profile may be an underlying mechanism which guides design preferences. In light of these </w:t>
+      </w:r>
+      <w:proofErr w:type="gramStart"/>
+      <w:r>
+        <w:rPr>
+          <w:lang w:val="en-GB"/>
+        </w:rPr>
+        <w:t>findings</w:t>
+      </w:r>
+      <w:proofErr w:type="gramEnd"/>
+      <w:r>
+        <w:rPr>
+          <w:lang w:val="en-GB"/>
+        </w:rPr>
+        <w:t xml:space="preserve"> it is recommended to design quiet spaces as neutral environments for the most sensitive users, with optional stimulating design features for the least sensitive, while ensuring that the experience of one does not compromise the experience of the other. Moreover, variety, flexibility and control emerged as critical themes for facilitating inclusive design and empowering users by providing them with autonomy over their environment. Given the positive association between the frequency in which sensory overload is experienced and the person’s desire for quiet spaces, it is advisable to consider additional populations which may be susceptible to sensory overload in future research on quiet spaces. </w:t>
+      </w:r>
+    </w:p>
+    <w:p>
+      <w:pPr>
+        <w:pStyle w:val="Heading4"/>
+        <w:spacing w:before="0" w:after="48"/>
+        <w:rPr>
+          <w:rFonts w:ascii="Segoe UI" w:hAnsi="Segoe UI" w:cs="Segoe UI"/>
+          <w:b/>
+          <w:bCs/>
+          <w:color w:val="auto"/>
+          <w:sz w:val="21"/>
+          <w:szCs w:val="21"/>
+          <w:lang w:val="en-GB"/>
+        </w:rPr>
+      </w:pPr>
+      <w:r>
+        <w:rPr>
+          <w:rFonts w:ascii="Segoe UI" w:hAnsi="Segoe UI" w:cs="Segoe UI"/>
+          <w:b/>
+          <w:bCs/>
+          <w:color w:val="auto"/>
+          <w:sz w:val="21"/>
+          <w:szCs w:val="21"/>
+          <w:lang w:val="en-GB"/>
+        </w:rPr>
+        <w:t>Keywords</w:t>
+      </w:r>
+    </w:p>
+    <w:p>
+      <w:pPr>
+        <w:rPr>
+          <w:lang w:val="en-GB"/>
+        </w:rPr>
+      </w:pPr>
+      <w:r>
+        <w:rPr>
+          <w:lang w:val="en-GB"/>
+        </w:rPr>
+        <w:t>Neurodiversity, sensory overload, sensory processing, quiet spaces, design preferences.</w:t>
+      </w:r>
+    </w:p>
+    <w:p>
+      <w:pPr>
+        <w:pStyle w:val="Heading4"/>
+        <w:spacing w:before="0" w:after="48"/>
+        <w:rPr>
+          <w:rFonts w:ascii="Segoe UI" w:hAnsi="Segoe UI" w:cs="Segoe UI"/>
+          <w:b/>
+          <w:bCs/>
+          <w:color w:val="auto"/>
+          <w:sz w:val="21"/>
+          <w:szCs w:val="21"/>
+          <w:lang w:val="en-GB"/>
+        </w:rPr>
+      </w:pPr>
+      <w:r>
+        <w:rPr>
+          <w:rFonts w:ascii="Segoe UI" w:hAnsi="Segoe UI" w:cs="Segoe UI"/>
+          <w:b/>
+          <w:bCs/>
+          <w:color w:val="auto"/>
+          <w:sz w:val="21"/>
+          <w:szCs w:val="21"/>
+          <w:lang w:val="en-GB"/>
+        </w:rPr>
+        <w:t>Citation</w:t>
+      </w:r>
+    </w:p>
+    <w:p>
+      <w:pPr>
+        <w:rPr>
+          <w:lang w:val="en-GB"/>
+        </w:rPr>
+      </w:pPr>
+      <w:bookmarkStart w:id="2" w:name="_Hlk139901561"/>
+      <w:r>
+        <w:rPr>
+          <w:lang w:val="en-GB"/>
+        </w:rPr>
+        <w:t xml:space="preserve">Sadia, T. (2020). Exploring the Design Preferences of Neurodivergent Populations for Quiet Spaces. </w:t>
+      </w:r>
+      <w:hyperlink r:id="rId31" w:history="1">
+        <w:r>
+          <w:rPr>
+            <w:rStyle w:val="Hyperlink"/>
+            <w:rFonts w:ascii="Open Sans" w:hAnsi="Open Sans" w:cs="Open Sans"/>
+            <w:color w:val="008ACB"/>
+            <w:sz w:val="21"/>
+            <w:szCs w:val="21"/>
+            <w:shd w:val="clear" w:color="auto" w:fill="FFFFFF"/>
+          </w:rPr>
+          <w:t>https://doi.org/10.31224/osf.io/fkaqj</w:t>
+        </w:r>
+      </w:hyperlink>
+    </w:p>
+    <w:bookmarkEnd w:id="1"/>
+    <w:bookmarkEnd w:id="2"/>
+    <w:p>
+      <w:pPr>
+        <w:rPr>
           <w:sz w:val="32"/>
           <w:szCs w:val="32"/>
           <w:lang w:val="en-GB"/>
@@ -5918,6 +8413,55 @@
           <w:lang w:val="en-GB"/>
         </w:rPr>
       </w:pPr>
+      <w:r>
+        <w:rPr>
+          <w:sz w:val="32"/>
+          <w:szCs w:val="32"/>
+          <w:lang w:val="en-GB"/>
+        </w:rPr>
+        <w:lastRenderedPageBreak/>
+        <w:t>Simulation</w:t>
+      </w:r>
+    </w:p>
+    <w:p>
+      <w:pPr>
+        <w:rPr>
+          <w:sz w:val="32"/>
+          <w:szCs w:val="32"/>
+          <w:lang w:val="en-GB"/>
+        </w:rPr>
+      </w:pPr>
+      <w:proofErr w:type="spellStart"/>
+      <w:r>
+        <w:rPr>
+          <w:lang w:val="en-GB"/>
+        </w:rPr>
+        <w:t>Dinis</w:t>
+      </w:r>
+      <w:proofErr w:type="spellEnd"/>
+      <w:r>
+        <w:rPr>
+          <w:lang w:val="en-GB"/>
+        </w:rPr>
+        <w:t xml:space="preserve"> F.M., Guimaraes A.S., Carvalho B.R., Martins J.P.P. Development of virtual reality game</w:t>
+      </w:r>
+      <w:r>
+        <w:rPr>
+          <w:lang w:val="en-GB"/>
+        </w:rPr>
+        <w:t xml:space="preserve">based interfaces for civil engineering education. </w:t>
+      </w:r>
+      <w:r>
+        <w:t xml:space="preserve">In Global Engineering </w:t>
+      </w:r>
+      <w:proofErr w:type="spellStart"/>
+      <w:r>
+        <w:t>Education</w:t>
+      </w:r>
+      <w:proofErr w:type="spellEnd"/>
+      <w:r>
+        <w:t xml:space="preserve"> Conference (EDUCON), 2017.</w:t>
+      </w:r>
     </w:p>
     <w:sectPr>
       <w:pgSz w:w="11906" w:h="16838"/>
@@ -6521,7 +9065,6 @@
     <w:next w:val="Normal"/>
     <w:link w:val="Heading4Char"/>
     <w:uiPriority w:val="9"/>
-    <w:semiHidden/>
     <w:unhideWhenUsed/>
     <w:qFormat/>
     <w:rsid w:val="0001395E"/>
@@ -6667,7 +9210,6 @@
     <w:basedOn w:val="DefaultParagraphFont"/>
     <w:link w:val="Heading4"/>
     <w:uiPriority w:val="9"/>
-    <w:semiHidden/>
     <w:rsid w:val="0001395E"/>
     <w:rPr>
       <w:rFonts w:asciiTheme="majorHAnsi" w:eastAsiaTheme="majorEastAsia" w:hAnsiTheme="majorHAnsi" w:cstheme="majorBidi"/>
@@ -6699,6 +9241,45 @@
       <w:color w:val="954F72" w:themeColor="followedHyperlink"/>
       <w:u w:val="single"/>
     </w:rPr>
+  </w:style>
+  <w:style w:type="character" w:customStyle="1" w:styleId="title-text">
+    <w:name w:val="title-text"/>
+    <w:basedOn w:val="DefaultParagraphFont"/>
+    <w:rsid w:val="00C11E0E"/>
+  </w:style>
+  <w:style w:type="paragraph" w:styleId="NormalWeb">
+    <w:name w:val="Normal (Web)"/>
+    <w:basedOn w:val="Normal"/>
+    <w:uiPriority w:val="99"/>
+    <w:semiHidden/>
+    <w:unhideWhenUsed/>
+    <w:rsid w:val="00C11E0E"/>
+    <w:pPr>
+      <w:spacing w:before="100" w:beforeAutospacing="1" w:after="100" w:afterAutospacing="1" w:line="240" w:lineRule="auto"/>
+    </w:pPr>
+    <w:rPr>
+      <w:rFonts w:ascii="Times New Roman" w:eastAsia="Times New Roman" w:hAnsi="Times New Roman" w:cs="Times New Roman"/>
+      <w:kern w:val="0"/>
+      <w:sz w:val="24"/>
+      <w:szCs w:val="24"/>
+      <w:lang w:eastAsia="it-IT"/>
+      <w14:ligatures w14:val="none"/>
+    </w:rPr>
+  </w:style>
+  <w:style w:type="character" w:customStyle="1" w:styleId="volume">
+    <w:name w:val="volume"/>
+    <w:basedOn w:val="DefaultParagraphFont"/>
+    <w:rsid w:val="001E52E1"/>
+  </w:style>
+  <w:style w:type="character" w:customStyle="1" w:styleId="issue">
+    <w:name w:val="issue"/>
+    <w:basedOn w:val="DefaultParagraphFont"/>
+    <w:rsid w:val="001E52E1"/>
+  </w:style>
+  <w:style w:type="character" w:customStyle="1" w:styleId="page">
+    <w:name w:val="page"/>
+    <w:basedOn w:val="DefaultParagraphFont"/>
+    <w:rsid w:val="001E52E1"/>
   </w:style>
 </w:styles>
 </file>

</xml_diff>